<commit_message>
jn - fixing alignment on Letter-size version - 07/30/2017
</commit_message>
<xml_diff>
--- a/images/CommunionPrayerAQ_Letter_narrower.docx
+++ b/images/CommunionPrayerAQ_Letter_narrower.docx
@@ -3,6 +3,7 @@
 <w:document xmlns:wpc="http://schemas.microsoft.com/office/word/2010/wordprocessingCanvas" xmlns:cx="http://schemas.microsoft.com/office/drawing/2014/chartex" xmlns:cx1="http://schemas.microsoft.com/office/drawing/2015/9/8/chartex" xmlns:cx2="http://schemas.microsoft.com/office/drawing/2015/10/21/chartex" xmlns:cx3="http://schemas.microsoft.com/office/drawing/2016/5/9/chartex" xmlns:cx4="http://schemas.microsoft.com/office/drawing/2016/5/10/chartex" xmlns:cx5="http://schemas.microsoft.com/office/drawing/2016/5/11/chartex" xmlns:mc="http://schemas.openxmlformats.org/markup-compatibility/2006" xmlns:o="urn:schemas-microsoft-com:office:office" xmlns:r="http://schemas.openxmlformats.org/officeDocument/2006/relationships" xmlns:m="http://schemas.openxmlformats.org/officeDocument/2006/math" xmlns:v="urn:schemas-microsoft-com:vml" xmlns:wp14="http://schemas.microsoft.com/office/word/2010/wordprocessingDrawing" xmlns:wp="http://schemas.openxmlformats.org/drawingml/2006/wordprocessingDrawing" xmlns:w10="urn:schemas-microsoft-com:office:word" xmlns:w="http://schemas.openxmlformats.org/wordprocessingml/2006/main" xmlns:w14="http://schemas.microsoft.com/office/word/2010/wordml" xmlns:w15="http://schemas.microsoft.com/office/word/2012/wordml" xmlns:w16se="http://schemas.microsoft.com/office/word/2015/wordml/symex" xmlns:wpg="http://schemas.microsoft.com/office/word/2010/wordprocessingGroup" xmlns:wpi="http://schemas.microsoft.com/office/word/2010/wordprocessingInk" xmlns:wne="http://schemas.microsoft.com/office/word/2006/wordml" xmlns:wps="http://schemas.microsoft.com/office/word/2010/wordprocessingShape" mc:Ignorable="w14 w15 w16se wp14">
   <w:body>
     <w:p>
+      <w:bookmarkStart w:id="0" w:name="_GoBack"/>
       <w:r>
         <w:rPr>
           <w:noProof/>
@@ -10,10 +11,10 @@
         <mc:AlternateContent>
           <mc:Choice Requires="wps">
             <w:drawing>
-              <wp:anchor distT="0" distB="0" distL="114300" distR="114300" simplePos="0" relativeHeight="251667456" behindDoc="0" locked="0" layoutInCell="1" allowOverlap="1" wp14:anchorId="2E641C8F" wp14:editId="16998186">
+              <wp:anchor distT="0" distB="0" distL="114300" distR="114300" simplePos="0" relativeHeight="251659264" behindDoc="0" locked="0" layoutInCell="1" allowOverlap="1" wp14:anchorId="2E641C8F" wp14:editId="0580BF5A">
                 <wp:simplePos x="0" y="0"/>
                 <wp:positionH relativeFrom="page">
-                  <wp:posOffset>480060</wp:posOffset>
+                  <wp:posOffset>461010</wp:posOffset>
                 </wp:positionH>
                 <wp:positionV relativeFrom="page">
                   <wp:posOffset>5377180</wp:posOffset>
@@ -50,7 +51,7 @@
                         <a:effectLst/>
                         <a:extLst>
                           <a:ext uri="{C572A759-6A51-4108-AA02-DFA0A04FC94B}">
-                            <ma14:wrappingTextBoxFlag xmlns:ma14="http://schemas.microsoft.com/office/mac/drawingml/2011/main" xmlns:w="http://schemas.openxmlformats.org/wordprocessingml/2006/main" xmlns:w10="urn:schemas-microsoft-com:office:word" xmlns:v="urn:schemas-microsoft-com:vml" xmlns:o="urn:schemas-microsoft-com:office:office" xmlns:mv="urn:schemas-microsoft-com:mac:vml" xmlns:mo="http://schemas.microsoft.com/office/mac/office/2008/main" xmlns="" val="1"/>
+                            <ma14:wrappingTextBoxFlag xmlns="" xmlns:mo="http://schemas.microsoft.com/office/mac/office/2008/main" xmlns:mv="urn:schemas-microsoft-com:mac:vml" xmlns:o="urn:schemas-microsoft-com:office:office" xmlns:v="urn:schemas-microsoft-com:vml" xmlns:w10="urn:schemas-microsoft-com:office:word" xmlns:w="http://schemas.openxmlformats.org/wordprocessingml/2006/main" xmlns:ma14="http://schemas.microsoft.com/office/mac/drawingml/2011/main" val="1"/>
                           </a:ext>
                         </a:extLst>
                       </wps:spPr>
@@ -122,7 +123,7 @@
                                           </a:ln>
                                           <a:extLst>
                                             <a:ext uri="{FAA26D3D-D897-4be2-8F04-BA451C77F1D7}">
-                                              <ma14:placeholderFlag xmlns:ma14="http://schemas.microsoft.com/office/mac/drawingml/2011/main" xmlns:w="http://schemas.openxmlformats.org/wordprocessingml/2006/main" xmlns:w10="urn:schemas-microsoft-com:office:word" xmlns:v="urn:schemas-microsoft-com:vml" xmlns:o="urn:schemas-microsoft-com:office:office" xmlns:mv="urn:schemas-microsoft-com:mac:vml" xmlns:mo="http://schemas.microsoft.com/office/mac/office/2008/main" xmlns=""/>
+                                              <ma14:placeholderFlag xmlns="" xmlns:mo="http://schemas.microsoft.com/office/mac/office/2008/main" xmlns:mv="urn:schemas-microsoft-com:mac:vml" xmlns:o="urn:schemas-microsoft-com:office:office" xmlns:v="urn:schemas-microsoft-com:vml" xmlns:w10="urn:schemas-microsoft-com:office:word" xmlns:w="http://schemas.openxmlformats.org/wordprocessingml/2006/main" xmlns:ma14="http://schemas.microsoft.com/office/mac/drawingml/2011/main"/>
                                             </a:ext>
                                           </a:extLst>
                                         </pic:spPr>
@@ -195,7 +196,7 @@
                 <v:stroke joinstyle="miter"/>
                 <v:path gradientshapeok="t" o:connecttype="rect"/>
               </v:shapetype>
-              <v:shape id="Text Box 48" o:spid="_x0000_s1026" type="#_x0000_t202" style="position:absolute;left:0;text-align:left;margin-left:37.8pt;margin-top:423.4pt;width:260.6pt;height:332.6pt;z-index:251667456;visibility:visible;mso-wrap-style:square;mso-width-percent:0;mso-height-percent:0;mso-wrap-distance-left:9pt;mso-wrap-distance-top:0;mso-wrap-distance-right:9pt;mso-wrap-distance-bottom:0;mso-position-horizontal:absolute;mso-position-horizontal-relative:page;mso-position-vertical:absolute;mso-position-vertical-relative:page;mso-width-percent:0;mso-height-percent:0;mso-width-relative:margin;mso-height-relative:margin;v-text-anchor:top" o:gfxdata="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" filled="f" stroked="f">
+              <v:shape id="Text Box 48" o:spid="_x0000_s1026" type="#_x0000_t202" style="position:absolute;left:0;text-align:left;margin-left:36.3pt;margin-top:423.4pt;width:260.6pt;height:332.6pt;z-index:251659264;visibility:visible;mso-wrap-style:square;mso-width-percent:0;mso-height-percent:0;mso-wrap-distance-left:9pt;mso-wrap-distance-top:0;mso-wrap-distance-right:9pt;mso-wrap-distance-bottom:0;mso-position-horizontal:absolute;mso-position-horizontal-relative:page;mso-position-vertical:absolute;mso-position-vertical-relative:page;mso-width-percent:0;mso-height-percent:0;mso-width-relative:margin;mso-height-relative:margin;v-text-anchor:top" o:gfxdata="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" filled="f" stroked="f">
                 <v:textbox inset="14.4pt,,14.4pt">
                   <w:txbxContent>
                     <w:p>
@@ -250,7 +251,7 @@
                                     </a:ln>
                                     <a:extLst>
                                       <a:ext uri="{FAA26D3D-D897-4be2-8F04-BA451C77F1D7}">
-                                        <ma14:placeholderFlag xmlns:ma14="http://schemas.microsoft.com/office/mac/drawingml/2011/main" xmlns:w="http://schemas.openxmlformats.org/wordprocessingml/2006/main" xmlns:w10="urn:schemas-microsoft-com:office:word" xmlns:v="urn:schemas-microsoft-com:vml" xmlns:o="urn:schemas-microsoft-com:office:office" xmlns:mv="urn:schemas-microsoft-com:mac:vml" xmlns:mo="http://schemas.microsoft.com/office/mac/office/2008/main" xmlns=""/>
+                                        <ma14:placeholderFlag xmlns="" xmlns:mo="http://schemas.microsoft.com/office/mac/office/2008/main" xmlns:mv="urn:schemas-microsoft-com:mac:vml" xmlns:o="urn:schemas-microsoft-com:office:office" xmlns:v="urn:schemas-microsoft-com:vml" xmlns:w10="urn:schemas-microsoft-com:office:word" xmlns:w="http://schemas.openxmlformats.org/wordprocessingml/2006/main" xmlns:ma14="http://schemas.microsoft.com/office/mac/drawingml/2011/main"/>
                                       </a:ext>
                                     </a:extLst>
                                   </pic:spPr>
@@ -312,10 +313,10 @@
         <mc:AlternateContent>
           <mc:Choice Requires="wps">
             <w:drawing>
-              <wp:anchor distT="0" distB="0" distL="114300" distR="114300" simplePos="0" relativeHeight="251659264" behindDoc="0" locked="0" layoutInCell="1" allowOverlap="1" wp14:anchorId="0C829327" wp14:editId="1993E8AE">
+              <wp:anchor distT="0" distB="0" distL="114300" distR="114300" simplePos="0" relativeHeight="251655168" behindDoc="0" locked="0" layoutInCell="1" allowOverlap="1" wp14:anchorId="0C829327" wp14:editId="3E776594">
                 <wp:simplePos x="0" y="0"/>
                 <wp:positionH relativeFrom="page">
-                  <wp:posOffset>480060</wp:posOffset>
+                  <wp:posOffset>461010</wp:posOffset>
                 </wp:positionH>
                 <wp:positionV relativeFrom="page">
                   <wp:posOffset>467360</wp:posOffset>
@@ -352,7 +353,7 @@
                         <a:effectLst/>
                         <a:extLst>
                           <a:ext uri="{C572A759-6A51-4108-AA02-DFA0A04FC94B}">
-                            <ma14:wrappingTextBoxFlag xmlns:ma14="http://schemas.microsoft.com/office/mac/drawingml/2011/main" xmlns:w="http://schemas.openxmlformats.org/wordprocessingml/2006/main" xmlns:w10="urn:schemas-microsoft-com:office:word" xmlns:v="urn:schemas-microsoft-com:vml" xmlns:o="urn:schemas-microsoft-com:office:office" xmlns:mv="urn:schemas-microsoft-com:mac:vml" xmlns:mo="http://schemas.microsoft.com/office/mac/office/2008/main" xmlns="" val="1"/>
+                            <ma14:wrappingTextBoxFlag xmlns="" xmlns:mo="http://schemas.microsoft.com/office/mac/office/2008/main" xmlns:mv="urn:schemas-microsoft-com:mac:vml" xmlns:o="urn:schemas-microsoft-com:office:office" xmlns:v="urn:schemas-microsoft-com:vml" xmlns:w10="urn:schemas-microsoft-com:office:word" xmlns:w="http://schemas.openxmlformats.org/wordprocessingml/2006/main" xmlns:ma14="http://schemas.microsoft.com/office/mac/drawingml/2011/main" val="1"/>
                           </a:ext>
                         </a:extLst>
                       </wps:spPr>
@@ -424,7 +425,7 @@
                                           </a:ln>
                                           <a:extLst>
                                             <a:ext uri="{FAA26D3D-D897-4be2-8F04-BA451C77F1D7}">
-                                              <ma14:placeholderFlag xmlns:ma14="http://schemas.microsoft.com/office/mac/drawingml/2011/main" xmlns:w="http://schemas.openxmlformats.org/wordprocessingml/2006/main" xmlns:w10="urn:schemas-microsoft-com:office:word" xmlns:v="urn:schemas-microsoft-com:vml" xmlns:o="urn:schemas-microsoft-com:office:office" xmlns:mv="urn:schemas-microsoft-com:mac:vml" xmlns:mo="http://schemas.microsoft.com/office/mac/office/2008/main" xmlns=""/>
+                                              <ma14:placeholderFlag xmlns="" xmlns:mo="http://schemas.microsoft.com/office/mac/office/2008/main" xmlns:mv="urn:schemas-microsoft-com:mac:vml" xmlns:o="urn:schemas-microsoft-com:office:office" xmlns:v="urn:schemas-microsoft-com:vml" xmlns:w10="urn:schemas-microsoft-com:office:word" xmlns:w="http://schemas.openxmlformats.org/wordprocessingml/2006/main" xmlns:ma14="http://schemas.microsoft.com/office/mac/drawingml/2011/main"/>
                                             </a:ext>
                                           </a:extLst>
                                         </pic:spPr>
@@ -493,7 +494,7 @@
           </mc:Choice>
           <mc:Fallback>
             <w:pict>
-              <v:shape w14:anchorId="0C829327" id="Text Box 2" o:spid="_x0000_s1027" type="#_x0000_t202" style="position:absolute;left:0;text-align:left;margin-left:37.8pt;margin-top:36.8pt;width:260.6pt;height:332.6pt;z-index:251659264;visibility:visible;mso-wrap-style:square;mso-width-percent:0;mso-height-percent:0;mso-wrap-distance-left:9pt;mso-wrap-distance-top:0;mso-wrap-distance-right:9pt;mso-wrap-distance-bottom:0;mso-position-horizontal:absolute;mso-position-horizontal-relative:page;mso-position-vertical:absolute;mso-position-vertical-relative:page;mso-width-percent:0;mso-height-percent:0;mso-width-relative:margin;mso-height-relative:margin;v-text-anchor:top" o:gfxdata="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" filled="f" stroked="f">
+              <v:shape w14:anchorId="0C829327" id="Text Box 2" o:spid="_x0000_s1027" type="#_x0000_t202" style="position:absolute;left:0;text-align:left;margin-left:36.3pt;margin-top:36.8pt;width:260.6pt;height:332.6pt;z-index:251655168;visibility:visible;mso-wrap-style:square;mso-width-percent:0;mso-height-percent:0;mso-wrap-distance-left:9pt;mso-wrap-distance-top:0;mso-wrap-distance-right:9pt;mso-wrap-distance-bottom:0;mso-position-horizontal:absolute;mso-position-horizontal-relative:page;mso-position-vertical:absolute;mso-position-vertical-relative:page;mso-width-percent:0;mso-height-percent:0;mso-width-relative:margin;mso-height-relative:margin;v-text-anchor:top" o:gfxdata="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" filled="f" stroked="f">
                 <v:textbox inset="14.4pt,,14.4pt">
                   <w:txbxContent>
                     <w:p>
@@ -548,7 +549,7 @@
                                     </a:ln>
                                     <a:extLst>
                                       <a:ext uri="{FAA26D3D-D897-4be2-8F04-BA451C77F1D7}">
-                                        <ma14:placeholderFlag xmlns:ma14="http://schemas.microsoft.com/office/mac/drawingml/2011/main" xmlns:w="http://schemas.openxmlformats.org/wordprocessingml/2006/main" xmlns:w10="urn:schemas-microsoft-com:office:word" xmlns:v="urn:schemas-microsoft-com:vml" xmlns:o="urn:schemas-microsoft-com:office:office" xmlns:mv="urn:schemas-microsoft-com:mac:vml" xmlns:mo="http://schemas.microsoft.com/office/mac/office/2008/main" xmlns=""/>
+                                        <ma14:placeholderFlag xmlns="" xmlns:mo="http://schemas.microsoft.com/office/mac/office/2008/main" xmlns:mv="urn:schemas-microsoft-com:mac:vml" xmlns:o="urn:schemas-microsoft-com:office:office" xmlns:v="urn:schemas-microsoft-com:vml" xmlns:w10="urn:schemas-microsoft-com:office:word" xmlns:w="http://schemas.openxmlformats.org/wordprocessingml/2006/main" xmlns:ma14="http://schemas.microsoft.com/office/mac/drawingml/2011/main"/>
                                       </a:ext>
                                     </a:extLst>
                                   </pic:spPr>
@@ -610,10 +611,10 @@
         <mc:AlternateContent>
           <mc:Choice Requires="wps">
             <w:drawing>
-              <wp:anchor distT="0" distB="0" distL="114300" distR="114300" simplePos="0" relativeHeight="251669504" behindDoc="0" locked="0" layoutInCell="1" allowOverlap="1" wp14:anchorId="22989355" wp14:editId="6043C3B1">
+              <wp:anchor distT="0" distB="0" distL="114300" distR="114300" simplePos="0" relativeHeight="251661312" behindDoc="0" locked="0" layoutInCell="1" allowOverlap="1" wp14:anchorId="22989355" wp14:editId="4D512EA6">
                 <wp:simplePos x="0" y="0"/>
                 <wp:positionH relativeFrom="page">
-                  <wp:posOffset>4028440</wp:posOffset>
+                  <wp:posOffset>4009390</wp:posOffset>
                 </wp:positionH>
                 <wp:positionV relativeFrom="page">
                   <wp:posOffset>5377180</wp:posOffset>
@@ -650,7 +651,7 @@
                         <a:effectLst/>
                         <a:extLst>
                           <a:ext uri="{C572A759-6A51-4108-AA02-DFA0A04FC94B}">
-                            <ma14:wrappingTextBoxFlag xmlns:ma14="http://schemas.microsoft.com/office/mac/drawingml/2011/main" xmlns:w="http://schemas.openxmlformats.org/wordprocessingml/2006/main" xmlns:w10="urn:schemas-microsoft-com:office:word" xmlns:v="urn:schemas-microsoft-com:vml" xmlns:o="urn:schemas-microsoft-com:office:office" xmlns:mv="urn:schemas-microsoft-com:mac:vml" xmlns:mo="http://schemas.microsoft.com/office/mac/office/2008/main" xmlns="" val="1"/>
+                            <ma14:wrappingTextBoxFlag xmlns="" xmlns:mo="http://schemas.microsoft.com/office/mac/office/2008/main" xmlns:mv="urn:schemas-microsoft-com:mac:vml" xmlns:o="urn:schemas-microsoft-com:office:office" xmlns:v="urn:schemas-microsoft-com:vml" xmlns:w10="urn:schemas-microsoft-com:office:word" xmlns:w="http://schemas.openxmlformats.org/wordprocessingml/2006/main" xmlns:ma14="http://schemas.microsoft.com/office/mac/drawingml/2011/main" val="1"/>
                           </a:ext>
                         </a:extLst>
                       </wps:spPr>
@@ -722,7 +723,7 @@
                                           </a:ln>
                                           <a:extLst>
                                             <a:ext uri="{FAA26D3D-D897-4be2-8F04-BA451C77F1D7}">
-                                              <ma14:placeholderFlag xmlns:ma14="http://schemas.microsoft.com/office/mac/drawingml/2011/main" xmlns:w="http://schemas.openxmlformats.org/wordprocessingml/2006/main" xmlns:w10="urn:schemas-microsoft-com:office:word" xmlns:v="urn:schemas-microsoft-com:vml" xmlns:o="urn:schemas-microsoft-com:office:office" xmlns:mv="urn:schemas-microsoft-com:mac:vml" xmlns:mo="http://schemas.microsoft.com/office/mac/office/2008/main" xmlns=""/>
+                                              <ma14:placeholderFlag xmlns="" xmlns:mo="http://schemas.microsoft.com/office/mac/office/2008/main" xmlns:mv="urn:schemas-microsoft-com:mac:vml" xmlns:o="urn:schemas-microsoft-com:office:office" xmlns:v="urn:schemas-microsoft-com:vml" xmlns:w10="urn:schemas-microsoft-com:office:word" xmlns:w="http://schemas.openxmlformats.org/wordprocessingml/2006/main" xmlns:ma14="http://schemas.microsoft.com/office/mac/drawingml/2011/main"/>
                                             </a:ext>
                                           </a:extLst>
                                         </pic:spPr>
@@ -791,7 +792,7 @@
           </mc:Choice>
           <mc:Fallback>
             <w:pict>
-              <v:shape w14:anchorId="22989355" id="Text Box 50" o:spid="_x0000_s1028" type="#_x0000_t202" style="position:absolute;left:0;text-align:left;margin-left:317.2pt;margin-top:423.4pt;width:260.6pt;height:332.6pt;z-index:251669504;visibility:visible;mso-wrap-style:square;mso-width-percent:0;mso-height-percent:0;mso-wrap-distance-left:9pt;mso-wrap-distance-top:0;mso-wrap-distance-right:9pt;mso-wrap-distance-bottom:0;mso-position-horizontal:absolute;mso-position-horizontal-relative:page;mso-position-vertical:absolute;mso-position-vertical-relative:page;mso-width-percent:0;mso-height-percent:0;mso-width-relative:margin;mso-height-relative:margin;v-text-anchor:top" o:gfxdata="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" filled="f" stroked="f">
+              <v:shape w14:anchorId="22989355" id="Text Box 50" o:spid="_x0000_s1028" type="#_x0000_t202" style="position:absolute;left:0;text-align:left;margin-left:315.7pt;margin-top:423.4pt;width:260.6pt;height:332.6pt;z-index:251661312;visibility:visible;mso-wrap-style:square;mso-width-percent:0;mso-height-percent:0;mso-wrap-distance-left:9pt;mso-wrap-distance-top:0;mso-wrap-distance-right:9pt;mso-wrap-distance-bottom:0;mso-position-horizontal:absolute;mso-position-horizontal-relative:page;mso-position-vertical:absolute;mso-position-vertical-relative:page;mso-width-percent:0;mso-height-percent:0;mso-width-relative:margin;mso-height-relative:margin;v-text-anchor:top" o:gfxdata="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" filled="f" stroked="f">
                 <v:textbox inset="14.4pt,,14.4pt">
                   <w:txbxContent>
                     <w:p>
@@ -846,7 +847,7 @@
                                     </a:ln>
                                     <a:extLst>
                                       <a:ext uri="{FAA26D3D-D897-4be2-8F04-BA451C77F1D7}">
-                                        <ma14:placeholderFlag xmlns:ma14="http://schemas.microsoft.com/office/mac/drawingml/2011/main" xmlns:w="http://schemas.openxmlformats.org/wordprocessingml/2006/main" xmlns:w10="urn:schemas-microsoft-com:office:word" xmlns:v="urn:schemas-microsoft-com:vml" xmlns:o="urn:schemas-microsoft-com:office:office" xmlns:mv="urn:schemas-microsoft-com:mac:vml" xmlns:mo="http://schemas.microsoft.com/office/mac/office/2008/main" xmlns=""/>
+                                        <ma14:placeholderFlag xmlns="" xmlns:mo="http://schemas.microsoft.com/office/mac/office/2008/main" xmlns:mv="urn:schemas-microsoft-com:mac:vml" xmlns:o="urn:schemas-microsoft-com:office:office" xmlns:v="urn:schemas-microsoft-com:vml" xmlns:w10="urn:schemas-microsoft-com:office:word" xmlns:w="http://schemas.openxmlformats.org/wordprocessingml/2006/main" xmlns:ma14="http://schemas.microsoft.com/office/mac/drawingml/2011/main"/>
                                       </a:ext>
                                     </a:extLst>
                                   </pic:spPr>
@@ -908,10 +909,10 @@
         <mc:AlternateContent>
           <mc:Choice Requires="wps">
             <w:drawing>
-              <wp:anchor distT="0" distB="0" distL="114300" distR="114300" simplePos="0" relativeHeight="251663360" behindDoc="0" locked="0" layoutInCell="1" allowOverlap="1" wp14:anchorId="6D461030" wp14:editId="422D55DC">
+              <wp:anchor distT="0" distB="0" distL="114300" distR="114300" simplePos="0" relativeHeight="251657216" behindDoc="0" locked="0" layoutInCell="1" allowOverlap="1" wp14:anchorId="6D461030" wp14:editId="12A2DA2D">
                 <wp:simplePos x="0" y="0"/>
                 <wp:positionH relativeFrom="page">
-                  <wp:posOffset>4028440</wp:posOffset>
+                  <wp:posOffset>4009390</wp:posOffset>
                 </wp:positionH>
                 <wp:positionV relativeFrom="page">
                   <wp:posOffset>467360</wp:posOffset>
@@ -948,7 +949,7 @@
                         <a:effectLst/>
                         <a:extLst>
                           <a:ext uri="{C572A759-6A51-4108-AA02-DFA0A04FC94B}">
-                            <ma14:wrappingTextBoxFlag xmlns:ma14="http://schemas.microsoft.com/office/mac/drawingml/2011/main" xmlns:w="http://schemas.openxmlformats.org/wordprocessingml/2006/main" xmlns:w10="urn:schemas-microsoft-com:office:word" xmlns:v="urn:schemas-microsoft-com:vml" xmlns:o="urn:schemas-microsoft-com:office:office" xmlns:mv="urn:schemas-microsoft-com:mac:vml" xmlns:mo="http://schemas.microsoft.com/office/mac/office/2008/main" xmlns="" val="1"/>
+                            <ma14:wrappingTextBoxFlag xmlns="" xmlns:mo="http://schemas.microsoft.com/office/mac/office/2008/main" xmlns:mv="urn:schemas-microsoft-com:mac:vml" xmlns:o="urn:schemas-microsoft-com:office:office" xmlns:v="urn:schemas-microsoft-com:vml" xmlns:w10="urn:schemas-microsoft-com:office:word" xmlns:w="http://schemas.openxmlformats.org/wordprocessingml/2006/main" xmlns:ma14="http://schemas.microsoft.com/office/mac/drawingml/2011/main" val="1"/>
                           </a:ext>
                         </a:extLst>
                       </wps:spPr>
@@ -1020,7 +1021,7 @@
                                           </a:ln>
                                           <a:extLst>
                                             <a:ext uri="{FAA26D3D-D897-4be2-8F04-BA451C77F1D7}">
-                                              <ma14:placeholderFlag xmlns:ma14="http://schemas.microsoft.com/office/mac/drawingml/2011/main" xmlns:w="http://schemas.openxmlformats.org/wordprocessingml/2006/main" xmlns:w10="urn:schemas-microsoft-com:office:word" xmlns:v="urn:schemas-microsoft-com:vml" xmlns:o="urn:schemas-microsoft-com:office:office" xmlns:mv="urn:schemas-microsoft-com:mac:vml" xmlns:mo="http://schemas.microsoft.com/office/mac/office/2008/main" xmlns=""/>
+                                              <ma14:placeholderFlag xmlns="" xmlns:mo="http://schemas.microsoft.com/office/mac/office/2008/main" xmlns:mv="urn:schemas-microsoft-com:mac:vml" xmlns:o="urn:schemas-microsoft-com:office:office" xmlns:v="urn:schemas-microsoft-com:vml" xmlns:w10="urn:schemas-microsoft-com:office:word" xmlns:w="http://schemas.openxmlformats.org/wordprocessingml/2006/main" xmlns:ma14="http://schemas.microsoft.com/office/mac/drawingml/2011/main"/>
                                             </a:ext>
                                           </a:extLst>
                                         </pic:spPr>
@@ -1095,7 +1096,7 @@
           </mc:Choice>
           <mc:Fallback>
             <w:pict>
-              <v:shape w14:anchorId="6D461030" id="Text Box 6" o:spid="_x0000_s1029" type="#_x0000_t202" style="position:absolute;left:0;text-align:left;margin-left:317.2pt;margin-top:36.8pt;width:260.6pt;height:332.6pt;z-index:251663360;visibility:visible;mso-wrap-style:square;mso-width-percent:0;mso-height-percent:0;mso-wrap-distance-left:9pt;mso-wrap-distance-top:0;mso-wrap-distance-right:9pt;mso-wrap-distance-bottom:0;mso-position-horizontal:absolute;mso-position-horizontal-relative:page;mso-position-vertical:absolute;mso-position-vertical-relative:page;mso-width-percent:0;mso-height-percent:0;mso-width-relative:margin;mso-height-relative:margin;v-text-anchor:top" o:gfxdata="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" filled="f" stroked="f">
+              <v:shape w14:anchorId="6D461030" id="Text Box 6" o:spid="_x0000_s1029" type="#_x0000_t202" style="position:absolute;left:0;text-align:left;margin-left:315.7pt;margin-top:36.8pt;width:260.6pt;height:332.6pt;z-index:251657216;visibility:visible;mso-wrap-style:square;mso-width-percent:0;mso-height-percent:0;mso-wrap-distance-left:9pt;mso-wrap-distance-top:0;mso-wrap-distance-right:9pt;mso-wrap-distance-bottom:0;mso-position-horizontal:absolute;mso-position-horizontal-relative:page;mso-position-vertical:absolute;mso-position-vertical-relative:page;mso-width-percent:0;mso-height-percent:0;mso-width-relative:margin;mso-height-relative:margin;v-text-anchor:top" o:gfxdata="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" filled="f" stroked="f">
                 <v:textbox inset="14.4pt,,14.4pt">
                   <w:txbxContent>
                     <w:p>
@@ -1150,7 +1151,7 @@
                                     </a:ln>
                                     <a:extLst>
                                       <a:ext uri="{FAA26D3D-D897-4be2-8F04-BA451C77F1D7}">
-                                        <ma14:placeholderFlag xmlns:ma14="http://schemas.microsoft.com/office/mac/drawingml/2011/main" xmlns:w="http://schemas.openxmlformats.org/wordprocessingml/2006/main" xmlns:w10="urn:schemas-microsoft-com:office:word" xmlns:v="urn:schemas-microsoft-com:vml" xmlns:o="urn:schemas-microsoft-com:office:office" xmlns:mv="urn:schemas-microsoft-com:mac:vml" xmlns:mo="http://schemas.microsoft.com/office/mac/office/2008/main" xmlns=""/>
+                                        <ma14:placeholderFlag xmlns="" xmlns:mo="http://schemas.microsoft.com/office/mac/office/2008/main" xmlns:mv="urn:schemas-microsoft-com:mac:vml" xmlns:o="urn:schemas-microsoft-com:office:office" xmlns:v="urn:schemas-microsoft-com:vml" xmlns:w10="urn:schemas-microsoft-com:office:word" xmlns:w="http://schemas.openxmlformats.org/wordprocessingml/2006/main" xmlns:ma14="http://schemas.microsoft.com/office/mac/drawingml/2011/main"/>
                                       </a:ext>
                                     </a:extLst>
                                   </pic:spPr>
@@ -1211,11 +1212,10 @@
           </mc:Fallback>
         </mc:AlternateContent>
       </w:r>
+      <w:bookmarkEnd w:id="0"/>
       <w:r>
         <w:br w:type="page"/>
       </w:r>
-      <w:bookmarkStart w:id="0" w:name="_GoBack"/>
-      <w:bookmarkEnd w:id="0"/>
       <w:r>
         <w:rPr>
           <w:noProof/>
@@ -1264,7 +1264,7 @@
                         <a:effectLst/>
                         <a:extLst>
                           <a:ext uri="{C572A759-6A51-4108-AA02-DFA0A04FC94B}">
-                            <ma14:wrappingTextBoxFlag xmlns:ma14="http://schemas.microsoft.com/office/mac/drawingml/2011/main" xmlns:w="http://schemas.openxmlformats.org/wordprocessingml/2006/main" xmlns:w10="urn:schemas-microsoft-com:office:word" xmlns:v="urn:schemas-microsoft-com:vml" xmlns:o="urn:schemas-microsoft-com:office:office" xmlns:mv="urn:schemas-microsoft-com:mac:vml" xmlns:mo="http://schemas.microsoft.com/office/mac/office/2008/main" xmlns="" val="1"/>
+                            <ma14:wrappingTextBoxFlag xmlns="" xmlns:mo="http://schemas.microsoft.com/office/mac/office/2008/main" xmlns:mv="urn:schemas-microsoft-com:mac:vml" xmlns:o="urn:schemas-microsoft-com:office:office" xmlns:v="urn:schemas-microsoft-com:vml" xmlns:w10="urn:schemas-microsoft-com:office:word" xmlns:w="http://schemas.openxmlformats.org/wordprocessingml/2006/main" xmlns:ma14="http://schemas.microsoft.com/office/mac/drawingml/2011/main" val="1"/>
                           </a:ext>
                         </a:extLst>
                       </wps:spPr>
@@ -1384,7 +1384,7 @@
           </mc:Choice>
           <mc:Fallback>
             <w:pict>
-              <v:shape w14:anchorId="134C029B" id="Text Box 52" o:spid="_x0000_s1030" type="#_x0000_t202" style="position:absolute;left:0;text-align:left;margin-left:37.8pt;margin-top:416.15pt;width:260.6pt;height:332.6pt;z-index:251671552;visibility:visible;mso-wrap-style:square;mso-width-percent:0;mso-height-percent:0;mso-wrap-distance-left:9pt;mso-wrap-distance-top:0;mso-wrap-distance-right:9pt;mso-wrap-distance-bottom:0;mso-position-horizontal:absolute;mso-position-horizontal-relative:page;mso-position-vertical:absolute;mso-position-vertical-relative:page;mso-width-percent:0;mso-height-percent:0;mso-width-relative:margin;mso-height-relative:margin;v-text-anchor:top" o:gfxdata="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" filled="f" stroked="f">
+              <v:shape w14:anchorId="134C029B" id="Text Box 52" o:spid="_x0000_s1030" type="#_x0000_t202" style="position:absolute;left:0;text-align:left;margin-left:37.8pt;margin-top:416.15pt;width:260.6pt;height:332.6pt;z-index:251671552;visibility:visible;mso-wrap-style:square;mso-width-percent:0;mso-height-percent:0;mso-wrap-distance-left:9pt;mso-wrap-distance-top:0;mso-wrap-distance-right:9pt;mso-wrap-distance-bottom:0;mso-position-horizontal:absolute;mso-position-horizontal-relative:page;mso-position-vertical:absolute;mso-position-vertical-relative:page;mso-width-percent:0;mso-height-percent:0;mso-width-relative:margin;mso-height-relative:margin;v-text-anchor:top" o:gfxdata="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" filled="f" stroked="f">
                 <v:textbox inset="14.4pt,,14.4pt">
                   <w:txbxContent>
                     <w:p>
@@ -1520,7 +1520,7 @@
                         <a:effectLst/>
                         <a:extLst>
                           <a:ext uri="{C572A759-6A51-4108-AA02-DFA0A04FC94B}">
-                            <ma14:wrappingTextBoxFlag xmlns:ma14="http://schemas.microsoft.com/office/mac/drawingml/2011/main" xmlns:w="http://schemas.openxmlformats.org/wordprocessingml/2006/main" xmlns:w10="urn:schemas-microsoft-com:office:word" xmlns:v="urn:schemas-microsoft-com:vml" xmlns:o="urn:schemas-microsoft-com:office:office" xmlns:mv="urn:schemas-microsoft-com:mac:vml" xmlns:mo="http://schemas.microsoft.com/office/mac/office/2008/main" xmlns="" val="1"/>
+                            <ma14:wrappingTextBoxFlag xmlns="" xmlns:mo="http://schemas.microsoft.com/office/mac/office/2008/main" xmlns:mv="urn:schemas-microsoft-com:mac:vml" xmlns:o="urn:schemas-microsoft-com:office:office" xmlns:v="urn:schemas-microsoft-com:vml" xmlns:w10="urn:schemas-microsoft-com:office:word" xmlns:w="http://schemas.openxmlformats.org/wordprocessingml/2006/main" xmlns:ma14="http://schemas.microsoft.com/office/mac/drawingml/2011/main" val="1"/>
                           </a:ext>
                         </a:extLst>
                       </wps:spPr>
@@ -1776,7 +1776,7 @@
                         <a:effectLst/>
                         <a:extLst>
                           <a:ext uri="{C572A759-6A51-4108-AA02-DFA0A04FC94B}">
-                            <ma14:wrappingTextBoxFlag xmlns:ma14="http://schemas.microsoft.com/office/mac/drawingml/2011/main" xmlns:w="http://schemas.openxmlformats.org/wordprocessingml/2006/main" xmlns:w10="urn:schemas-microsoft-com:office:word" xmlns:v="urn:schemas-microsoft-com:vml" xmlns:o="urn:schemas-microsoft-com:office:office" xmlns:mv="urn:schemas-microsoft-com:mac:vml" xmlns:mo="http://schemas.microsoft.com/office/mac/office/2008/main" xmlns="" val="1"/>
+                            <ma14:wrappingTextBoxFlag xmlns="" xmlns:mo="http://schemas.microsoft.com/office/mac/office/2008/main" xmlns:mv="urn:schemas-microsoft-com:mac:vml" xmlns:o="urn:schemas-microsoft-com:office:office" xmlns:v="urn:schemas-microsoft-com:vml" xmlns:w10="urn:schemas-microsoft-com:office:word" xmlns:w="http://schemas.openxmlformats.org/wordprocessingml/2006/main" xmlns:ma14="http://schemas.microsoft.com/office/mac/drawingml/2011/main" val="1"/>
                           </a:ext>
                         </a:extLst>
                       </wps:spPr>
@@ -1896,7 +1896,7 @@
           </mc:Choice>
           <mc:Fallback>
             <w:pict>
-              <v:shape w14:anchorId="092D571C" id="Text Box 8" o:spid="_x0000_s1032" type="#_x0000_t202" style="position:absolute;left:0;text-align:left;margin-left:316.8pt;margin-top:37.5pt;width:260.6pt;height:332.6pt;z-index:251665408;visibility:visible;mso-wrap-style:square;mso-width-percent:0;mso-height-percent:0;mso-wrap-distance-left:9pt;mso-wrap-distance-top:0;mso-wrap-distance-right:9pt;mso-wrap-distance-bottom:0;mso-position-horizontal:absolute;mso-position-horizontal-relative:page;mso-position-vertical:absolute;mso-position-vertical-relative:page;mso-width-percent:0;mso-height-percent:0;mso-width-relative:margin;mso-height-relative:margin;v-text-anchor:top" o:gfxdata="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" filled="f" stroked="f">
+              <v:shape w14:anchorId="092D571C" id="Text Box 8" o:spid="_x0000_s1032" type="#_x0000_t202" style="position:absolute;left:0;text-align:left;margin-left:316.8pt;margin-top:37.5pt;width:260.6pt;height:332.6pt;z-index:251665408;visibility:visible;mso-wrap-style:square;mso-width-percent:0;mso-height-percent:0;mso-wrap-distance-left:9pt;mso-wrap-distance-top:0;mso-wrap-distance-right:9pt;mso-wrap-distance-bottom:0;mso-position-horizontal:absolute;mso-position-horizontal-relative:page;mso-position-vertical:absolute;mso-position-vertical-relative:page;mso-width-percent:0;mso-height-percent:0;mso-width-relative:margin;mso-height-relative:margin;v-text-anchor:top" o:gfxdata="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" filled="f" stroked="f">
                 <v:textbox inset="14.4pt,,14.4pt">
                   <w:txbxContent>
                     <w:p>
@@ -2032,7 +2032,7 @@
                         <a:effectLst/>
                         <a:extLst>
                           <a:ext uri="{C572A759-6A51-4108-AA02-DFA0A04FC94B}">
-                            <ma14:wrappingTextBoxFlag xmlns:ma14="http://schemas.microsoft.com/office/mac/drawingml/2011/main" xmlns:w="http://schemas.openxmlformats.org/wordprocessingml/2006/main" xmlns:w10="urn:schemas-microsoft-com:office:word" xmlns:v="urn:schemas-microsoft-com:vml" xmlns:o="urn:schemas-microsoft-com:office:office" xmlns:mv="urn:schemas-microsoft-com:mac:vml" xmlns:mo="http://schemas.microsoft.com/office/mac/office/2008/main" xmlns="" val="1"/>
+                            <ma14:wrappingTextBoxFlag xmlns="" xmlns:mo="http://schemas.microsoft.com/office/mac/office/2008/main" xmlns:mv="urn:schemas-microsoft-com:mac:vml" xmlns:o="urn:schemas-microsoft-com:office:office" xmlns:v="urn:schemas-microsoft-com:vml" xmlns:w10="urn:schemas-microsoft-com:office:word" xmlns:w="http://schemas.openxmlformats.org/wordprocessingml/2006/main" xmlns:ma14="http://schemas.microsoft.com/office/mac/drawingml/2011/main" val="1"/>
                           </a:ext>
                         </a:extLst>
                       </wps:spPr>
@@ -2691,9 +2691,6 @@
     <w:lsdException w:name="Book Title" w:uiPriority="33" w:qFormat="1"/>
     <w:lsdException w:name="Bibliography" w:semiHidden="1" w:uiPriority="37" w:unhideWhenUsed="1"/>
     <w:lsdException w:name="TOC Heading" w:semiHidden="1" w:uiPriority="39" w:unhideWhenUsed="1" w:qFormat="1"/>
-    <w:lsdException w:name="Grid Table 1 Light" w:semiHidden="1" w:unhideWhenUsed="1"/>
-    <w:lsdException w:name="Grid Table 2" w:semiHidden="1" w:unhideWhenUsed="1"/>
-    <w:lsdException w:name="Grid Table 3" w:semiHidden="1" w:unhideWhenUsed="1"/>
     <w:lsdException w:name="Grid Table 4" w:uiPriority="49"/>
     <w:lsdException w:name="Grid Table 5 Dark" w:uiPriority="50"/>
     <w:lsdException w:name="Grid Table 6 Colorful" w:uiPriority="51"/>
@@ -3381,7 +3378,7 @@
 </file>
 
 <file path=customXml/itemProps1.xml><?xml version="1.0" encoding="utf-8"?>
-<ds:datastoreItem xmlns:ds="http://schemas.openxmlformats.org/officeDocument/2006/customXml" ds:itemID="{806B437C-6E3B-432C-98C8-D05D60E21CF9}">
+<ds:datastoreItem xmlns:ds="http://schemas.openxmlformats.org/officeDocument/2006/customXml" ds:itemID="{0B58D020-78A2-42CF-B960-B7CB5D1A5BC0}">
   <ds:schemaRefs>
     <ds:schemaRef ds:uri="http://schemas.openxmlformats.org/officeDocument/2006/bibliography"/>
   </ds:schemaRefs>

</xml_diff>

<commit_message>
jn - still trying to get alignment right - 07/30/2017
</commit_message>
<xml_diff>
--- a/images/CommunionPrayerAQ_Letter_narrower.docx
+++ b/images/CommunionPrayerAQ_Letter_narrower.docx
@@ -11,10 +11,920 @@
         <mc:AlternateContent>
           <mc:Choice Requires="wps">
             <w:drawing>
-              <wp:anchor distT="0" distB="0" distL="114300" distR="114300" simplePos="0" relativeHeight="251659264" behindDoc="0" locked="0" layoutInCell="1" allowOverlap="1" wp14:anchorId="2E641C8F" wp14:editId="0580BF5A">
+              <wp:anchor distT="0" distB="0" distL="114300" distR="114300" simplePos="0" relativeHeight="251655168" behindDoc="0" locked="0" layoutInCell="1" allowOverlap="1" wp14:anchorId="6D461030" wp14:editId="2ED9026D">
                 <wp:simplePos x="0" y="0"/>
                 <wp:positionH relativeFrom="page">
-                  <wp:posOffset>461010</wp:posOffset>
+                  <wp:posOffset>3999865</wp:posOffset>
+                </wp:positionH>
+                <wp:positionV relativeFrom="page">
+                  <wp:posOffset>467360</wp:posOffset>
+                </wp:positionV>
+                <wp:extent cx="3309620" cy="4224020"/>
+                <wp:effectExtent l="0" t="0" r="0" b="5080"/>
+                <wp:wrapThrough wrapText="bothSides">
+                  <wp:wrapPolygon edited="0">
+                    <wp:start x="870" y="0"/>
+                    <wp:lineTo x="870" y="21529"/>
+                    <wp:lineTo x="20639" y="21529"/>
+                    <wp:lineTo x="20639" y="0"/>
+                    <wp:lineTo x="870" y="0"/>
+                  </wp:wrapPolygon>
+                </wp:wrapThrough>
+                <wp:docPr id="6" name="Text Box 6"/>
+                <wp:cNvGraphicFramePr/>
+                <a:graphic xmlns:a="http://schemas.openxmlformats.org/drawingml/2006/main">
+                  <a:graphicData uri="http://schemas.microsoft.com/office/word/2010/wordprocessingShape">
+                    <wps:wsp>
+                      <wps:cNvSpPr txBox="1"/>
+                      <wps:spPr>
+                        <a:xfrm>
+                          <a:off x="0" y="0"/>
+                          <a:ext cx="3309620" cy="4224020"/>
+                        </a:xfrm>
+                        <a:prstGeom prst="rect">
+                          <a:avLst/>
+                        </a:prstGeom>
+                        <a:noFill/>
+                        <a:ln>
+                          <a:noFill/>
+                        </a:ln>
+                        <a:effectLst/>
+                        <a:extLst>
+                          <a:ext uri="{C572A759-6A51-4108-AA02-DFA0A04FC94B}">
+                            <ma14:wrappingTextBoxFlag xmlns:ma14="http://schemas.microsoft.com/office/mac/drawingml/2011/main" xmlns:w="http://schemas.openxmlformats.org/wordprocessingml/2006/main" xmlns:w10="urn:schemas-microsoft-com:office:word" xmlns:v="urn:schemas-microsoft-com:vml" xmlns:o="urn:schemas-microsoft-com:office:office" xmlns:mv="urn:schemas-microsoft-com:mac:vml" xmlns:mo="http://schemas.microsoft.com/office/mac/office/2008/main" xmlns="" val="1"/>
+                          </a:ext>
+                        </a:extLst>
+                      </wps:spPr>
+                      <wps:style>
+                        <a:lnRef idx="0">
+                          <a:schemeClr val="accent1"/>
+                        </a:lnRef>
+                        <a:fillRef idx="0">
+                          <a:schemeClr val="accent1"/>
+                        </a:fillRef>
+                        <a:effectRef idx="0">
+                          <a:schemeClr val="accent1"/>
+                        </a:effectRef>
+                        <a:fontRef idx="minor">
+                          <a:schemeClr val="dk1"/>
+                        </a:fontRef>
+                      </wps:style>
+                      <wps:txbx>
+                        <w:txbxContent>
+                          <w:p>
+                            <w:pPr>
+                              <w:pStyle w:val="Image"/>
+                            </w:pPr>
+                            <w:r>
+                              <w:rPr>
+                                <w:noProof/>
+                              </w:rPr>
+                              <w:drawing>
+                                <wp:inline distT="0" distB="0" distL="0" distR="0" wp14:anchorId="415D93FD" wp14:editId="126676AD">
+                                  <wp:extent cx="693710" cy="694944"/>
+                                  <wp:effectExtent l="0" t="0" r="0" b="0"/>
+                                  <wp:docPr id="15" name="Picture 15"/>
+                                  <wp:cNvGraphicFramePr>
+                                    <a:graphicFrameLocks xmlns:a="http://schemas.openxmlformats.org/drawingml/2006/main" noChangeAspect="1"/>
+                                  </wp:cNvGraphicFramePr>
+                                  <a:graphic xmlns:a="http://schemas.openxmlformats.org/drawingml/2006/main">
+                                    <a:graphicData uri="http://schemas.openxmlformats.org/drawingml/2006/picture">
+                                      <pic:pic xmlns:pic="http://schemas.openxmlformats.org/drawingml/2006/picture">
+                                        <pic:nvPicPr>
+                                          <pic:cNvPr id="0" name="Picture 5"/>
+                                          <pic:cNvPicPr>
+                                            <a:picLocks noChangeAspect="1" noChangeArrowheads="1"/>
+                                          </pic:cNvPicPr>
+                                        </pic:nvPicPr>
+                                        <pic:blipFill>
+                                          <a:blip r:embed="rId8">
+                                            <a:extLst>
+                                              <a:ext uri="{28A0092B-C50C-407E-A947-70E740481C1C}">
+                                                <a14:useLocalDpi xmlns:a14="http://schemas.microsoft.com/office/drawing/2010/main" val="0"/>
+                                              </a:ext>
+                                            </a:extLst>
+                                          </a:blip>
+                                          <a:srcRect/>
+                                          <a:stretch>
+                                            <a:fillRect/>
+                                          </a:stretch>
+                                        </pic:blipFill>
+                                        <pic:spPr bwMode="auto">
+                                          <a:xfrm>
+                                            <a:off x="0" y="0"/>
+                                            <a:ext cx="693710" cy="694944"/>
+                                          </a:xfrm>
+                                          <a:prstGeom prst="rect">
+                                            <a:avLst/>
+                                          </a:prstGeom>
+                                          <a:noFill/>
+                                          <a:ln>
+                                            <a:noFill/>
+                                          </a:ln>
+                                          <a:extLst>
+                                            <a:ext uri="{FAA26D3D-D897-4be2-8F04-BA451C77F1D7}">
+                                              <ma14:placeholderFlag xmlns:ma14="http://schemas.microsoft.com/office/mac/drawingml/2011/main" xmlns:w="http://schemas.openxmlformats.org/wordprocessingml/2006/main" xmlns:w10="urn:schemas-microsoft-com:office:word" xmlns:v="urn:schemas-microsoft-com:vml" xmlns:o="urn:schemas-microsoft-com:office:office" xmlns:mv="urn:schemas-microsoft-com:mac:vml" xmlns:mo="http://schemas.microsoft.com/office/mac/office/2008/main" xmlns=""/>
+                                            </a:ext>
+                                          </a:extLst>
+                                        </pic:spPr>
+                                      </pic:pic>
+                                    </a:graphicData>
+                                  </a:graphic>
+                                </wp:inline>
+                              </w:drawing>
+                            </w:r>
+                          </w:p>
+                          <w:p>
+                            <w:pPr>
+                              <w:pStyle w:val="Title"/>
+                            </w:pPr>
+                            <w:r>
+                              <w:t>Prayer before Communion</w:t>
+                            </w:r>
+                          </w:p>
+                          <w:p>
+                            <w:pPr>
+                              <w:pStyle w:val="Subtitle"/>
+                            </w:pPr>
+                            <w:r>
+                              <w:t>by St. Thomas Aquinas</w:t>
+                            </w:r>
+                          </w:p>
+                          <w:p>
+                            <w:r>
+                              <w:t>Almighty and ever-living God, I approach the sacrament of your only begotten Son, Our Lord Jesus Christ. I come sick to the doctor of life, unclean to the fountain of mercy, blind to the radiance of eternal light, and poor and needy to the Lord of heaven and earth.</w:t>
+                            </w:r>
+                          </w:p>
+                          <w:p>
+                            <w:r>
+                              <w:t xml:space="preserve">Lord, in your great generosity, heal my sickness, wash away my defilement, enlighten my blindness, enrich my poverty, and clothe my nakedness. May I receive the bread of angels, the King of Kings and Lord of Lords, with humble </w:t>
+                            </w:r>
+                            <w:r>
+                              <w:t>reverence</w:t>
+                            </w:r>
+                            <w:r>
+                              <w:t>, with the purity and faith, the repentance and love, and the determined purpose that will help bring me to God’s saving grace. May I receive the sacrament of the Lord’s body and blood and its reality and power.</w:t>
+                            </w:r>
+                          </w:p>
+                          <w:p>
+                            <w:r>
+                              <w:t>Kind God, may I receive the body of your only begotten Son, Our Lord Jesus Christ, born from the womb of the Virgin Mary, and so be received into his mystical body and numbered among his members.</w:t>
+                            </w:r>
+                          </w:p>
+                          <w:p>
+                            <w:r>
+                              <w:t>Loving Father, as on my earthly pilgrimage I now receive your beloved Son under the veil of a sacrament, may I one day see Him face to face in glory, who lives and reigns with you forever. Amen.</w:t>
+                            </w:r>
+                          </w:p>
+                        </w:txbxContent>
+                      </wps:txbx>
+                      <wps:bodyPr rot="0" spcFirstLastPara="0" vertOverflow="overflow" horzOverflow="overflow" vert="horz" wrap="square" lIns="182880" tIns="45720" rIns="182880" bIns="45720" numCol="1" spcCol="0" rtlCol="0" fromWordArt="0" anchor="t" anchorCtr="0" forceAA="0" compatLnSpc="1">
+                        <a:prstTxWarp prst="textNoShape">
+                          <a:avLst/>
+                        </a:prstTxWarp>
+                        <a:noAutofit/>
+                      </wps:bodyPr>
+                    </wps:wsp>
+                  </a:graphicData>
+                </a:graphic>
+                <wp14:sizeRelH relativeFrom="margin">
+                  <wp14:pctWidth>0</wp14:pctWidth>
+                </wp14:sizeRelH>
+                <wp14:sizeRelV relativeFrom="margin">
+                  <wp14:pctHeight>0</wp14:pctHeight>
+                </wp14:sizeRelV>
+              </wp:anchor>
+            </w:drawing>
+          </mc:Choice>
+          <mc:Fallback>
+            <w:pict>
+              <v:shapetype w14:anchorId="6D461030" id="_x0000_t202" coordsize="21600,21600" o:spt="202" path="m,l,21600r21600,l21600,xe">
+                <v:stroke joinstyle="miter"/>
+                <v:path gradientshapeok="t" o:connecttype="rect"/>
+              </v:shapetype>
+              <v:shape id="Text Box 6" o:spid="_x0000_s1026" type="#_x0000_t202" style="position:absolute;left:0;text-align:left;margin-left:314.95pt;margin-top:36.8pt;width:260.6pt;height:332.6pt;z-index:251655168;visibility:visible;mso-wrap-style:square;mso-width-percent:0;mso-height-percent:0;mso-wrap-distance-left:9pt;mso-wrap-distance-top:0;mso-wrap-distance-right:9pt;mso-wrap-distance-bottom:0;mso-position-horizontal:absolute;mso-position-horizontal-relative:page;mso-position-vertical:absolute;mso-position-vertical-relative:page;mso-width-percent:0;mso-height-percent:0;mso-width-relative:margin;mso-height-relative:margin;v-text-anchor:top" o:gfxdata="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" filled="f" stroked="f">
+                <v:textbox inset="14.4pt,,14.4pt">
+                  <w:txbxContent>
+                    <w:p>
+                      <w:pPr>
+                        <w:pStyle w:val="Image"/>
+                      </w:pPr>
+                      <w:r>
+                        <w:rPr>
+                          <w:noProof/>
+                        </w:rPr>
+                        <w:drawing>
+                          <wp:inline distT="0" distB="0" distL="0" distR="0" wp14:anchorId="415D93FD" wp14:editId="126676AD">
+                            <wp:extent cx="693710" cy="694944"/>
+                            <wp:effectExtent l="0" t="0" r="0" b="0"/>
+                            <wp:docPr id="15" name="Picture 15"/>
+                            <wp:cNvGraphicFramePr>
+                              <a:graphicFrameLocks xmlns:a="http://schemas.openxmlformats.org/drawingml/2006/main" noChangeAspect="1"/>
+                            </wp:cNvGraphicFramePr>
+                            <a:graphic xmlns:a="http://schemas.openxmlformats.org/drawingml/2006/main">
+                              <a:graphicData uri="http://schemas.openxmlformats.org/drawingml/2006/picture">
+                                <pic:pic xmlns:pic="http://schemas.openxmlformats.org/drawingml/2006/picture">
+                                  <pic:nvPicPr>
+                                    <pic:cNvPr id="0" name="Picture 5"/>
+                                    <pic:cNvPicPr>
+                                      <a:picLocks noChangeAspect="1" noChangeArrowheads="1"/>
+                                    </pic:cNvPicPr>
+                                  </pic:nvPicPr>
+                                  <pic:blipFill>
+                                    <a:blip r:embed="rId8">
+                                      <a:extLst>
+                                        <a:ext uri="{28A0092B-C50C-407E-A947-70E740481C1C}">
+                                          <a14:useLocalDpi xmlns:a14="http://schemas.microsoft.com/office/drawing/2010/main" val="0"/>
+                                        </a:ext>
+                                      </a:extLst>
+                                    </a:blip>
+                                    <a:srcRect/>
+                                    <a:stretch>
+                                      <a:fillRect/>
+                                    </a:stretch>
+                                  </pic:blipFill>
+                                  <pic:spPr bwMode="auto">
+                                    <a:xfrm>
+                                      <a:off x="0" y="0"/>
+                                      <a:ext cx="693710" cy="694944"/>
+                                    </a:xfrm>
+                                    <a:prstGeom prst="rect">
+                                      <a:avLst/>
+                                    </a:prstGeom>
+                                    <a:noFill/>
+                                    <a:ln>
+                                      <a:noFill/>
+                                    </a:ln>
+                                    <a:extLst>
+                                      <a:ext uri="{FAA26D3D-D897-4be2-8F04-BA451C77F1D7}">
+                                        <ma14:placeholderFlag xmlns:ma14="http://schemas.microsoft.com/office/mac/drawingml/2011/main" xmlns:w="http://schemas.openxmlformats.org/wordprocessingml/2006/main" xmlns:w10="urn:schemas-microsoft-com:office:word" xmlns:v="urn:schemas-microsoft-com:vml" xmlns:o="urn:schemas-microsoft-com:office:office" xmlns:mv="urn:schemas-microsoft-com:mac:vml" xmlns:mo="http://schemas.microsoft.com/office/mac/office/2008/main" xmlns=""/>
+                                      </a:ext>
+                                    </a:extLst>
+                                  </pic:spPr>
+                                </pic:pic>
+                              </a:graphicData>
+                            </a:graphic>
+                          </wp:inline>
+                        </w:drawing>
+                      </w:r>
+                    </w:p>
+                    <w:p>
+                      <w:pPr>
+                        <w:pStyle w:val="Title"/>
+                      </w:pPr>
+                      <w:r>
+                        <w:t>Prayer before Communion</w:t>
+                      </w:r>
+                    </w:p>
+                    <w:p>
+                      <w:pPr>
+                        <w:pStyle w:val="Subtitle"/>
+                      </w:pPr>
+                      <w:r>
+                        <w:t>by St. Thomas Aquinas</w:t>
+                      </w:r>
+                    </w:p>
+                    <w:p>
+                      <w:r>
+                        <w:t>Almighty and ever-living God, I approach the sacrament of your only begotten Son, Our Lord Jesus Christ. I come sick to the doctor of life, unclean to the fountain of mercy, blind to the radiance of eternal light, and poor and needy to the Lord of heaven and earth.</w:t>
+                      </w:r>
+                    </w:p>
+                    <w:p>
+                      <w:r>
+                        <w:t xml:space="preserve">Lord, in your great generosity, heal my sickness, wash away my defilement, enlighten my blindness, enrich my poverty, and clothe my nakedness. May I receive the bread of angels, the King of Kings and Lord of Lords, with humble </w:t>
+                      </w:r>
+                      <w:r>
+                        <w:t>reverence</w:t>
+                      </w:r>
+                      <w:r>
+                        <w:t>, with the purity and faith, the repentance and love, and the determined purpose that will help bring me to God’s saving grace. May I receive the sacrament of the Lord’s body and blood and its reality and power.</w:t>
+                      </w:r>
+                    </w:p>
+                    <w:p>
+                      <w:r>
+                        <w:t>Kind God, may I receive the body of your only begotten Son, Our Lord Jesus Christ, born from the womb of the Virgin Mary, and so be received into his mystical body and numbered among his members.</w:t>
+                      </w:r>
+                    </w:p>
+                    <w:p>
+                      <w:r>
+                        <w:t>Loving Father, as on my earthly pilgrimage I now receive your beloved Son under the veil of a sacrament, may I one day see Him face to face in glory, who lives and reigns with you forever. Amen.</w:t>
+                      </w:r>
+                    </w:p>
+                  </w:txbxContent>
+                </v:textbox>
+                <w10:wrap type="through" anchorx="page" anchory="page"/>
+              </v:shape>
+            </w:pict>
+          </mc:Fallback>
+        </mc:AlternateContent>
+      </w:r>
+      <w:r>
+        <w:rPr>
+          <w:noProof/>
+        </w:rPr>
+        <mc:AlternateContent>
+          <mc:Choice Requires="wps">
+            <w:drawing>
+              <wp:anchor distT="0" distB="0" distL="114300" distR="114300" simplePos="0" relativeHeight="251657216" behindDoc="0" locked="0" layoutInCell="1" allowOverlap="1" wp14:anchorId="22989355" wp14:editId="0ECECE9C">
+                <wp:simplePos x="0" y="0"/>
+                <wp:positionH relativeFrom="page">
+                  <wp:posOffset>3999865</wp:posOffset>
+                </wp:positionH>
+                <wp:positionV relativeFrom="page">
+                  <wp:posOffset>5377180</wp:posOffset>
+                </wp:positionV>
+                <wp:extent cx="3309620" cy="4224020"/>
+                <wp:effectExtent l="0" t="0" r="0" b="5080"/>
+                <wp:wrapThrough wrapText="bothSides">
+                  <wp:wrapPolygon edited="0">
+                    <wp:start x="870" y="0"/>
+                    <wp:lineTo x="870" y="21529"/>
+                    <wp:lineTo x="20639" y="21529"/>
+                    <wp:lineTo x="20639" y="0"/>
+                    <wp:lineTo x="870" y="0"/>
+                  </wp:wrapPolygon>
+                </wp:wrapThrough>
+                <wp:docPr id="50" name="Text Box 50"/>
+                <wp:cNvGraphicFramePr/>
+                <a:graphic xmlns:a="http://schemas.openxmlformats.org/drawingml/2006/main">
+                  <a:graphicData uri="http://schemas.microsoft.com/office/word/2010/wordprocessingShape">
+                    <wps:wsp>
+                      <wps:cNvSpPr txBox="1"/>
+                      <wps:spPr>
+                        <a:xfrm>
+                          <a:off x="0" y="0"/>
+                          <a:ext cx="3309620" cy="4224020"/>
+                        </a:xfrm>
+                        <a:prstGeom prst="rect">
+                          <a:avLst/>
+                        </a:prstGeom>
+                        <a:noFill/>
+                        <a:ln>
+                          <a:noFill/>
+                        </a:ln>
+                        <a:effectLst/>
+                        <a:extLst>
+                          <a:ext uri="{C572A759-6A51-4108-AA02-DFA0A04FC94B}">
+                            <ma14:wrappingTextBoxFlag xmlns:ma14="http://schemas.microsoft.com/office/mac/drawingml/2011/main" xmlns:w="http://schemas.openxmlformats.org/wordprocessingml/2006/main" xmlns:w10="urn:schemas-microsoft-com:office:word" xmlns:v="urn:schemas-microsoft-com:vml" xmlns:o="urn:schemas-microsoft-com:office:office" xmlns:mv="urn:schemas-microsoft-com:mac:vml" xmlns:mo="http://schemas.microsoft.com/office/mac/office/2008/main" xmlns="" val="1"/>
+                          </a:ext>
+                        </a:extLst>
+                      </wps:spPr>
+                      <wps:style>
+                        <a:lnRef idx="0">
+                          <a:schemeClr val="accent1"/>
+                        </a:lnRef>
+                        <a:fillRef idx="0">
+                          <a:schemeClr val="accent1"/>
+                        </a:fillRef>
+                        <a:effectRef idx="0">
+                          <a:schemeClr val="accent1"/>
+                        </a:effectRef>
+                        <a:fontRef idx="minor">
+                          <a:schemeClr val="dk1"/>
+                        </a:fontRef>
+                      </wps:style>
+                      <wps:txbx>
+                        <w:txbxContent>
+                          <w:p>
+                            <w:pPr>
+                              <w:pStyle w:val="Image"/>
+                            </w:pPr>
+                            <w:r>
+                              <w:rPr>
+                                <w:noProof/>
+                              </w:rPr>
+                              <w:drawing>
+                                <wp:inline distT="0" distB="0" distL="0" distR="0" wp14:anchorId="36070E8E" wp14:editId="47C62AB0">
+                                  <wp:extent cx="693710" cy="694944"/>
+                                  <wp:effectExtent l="0" t="0" r="0" b="0"/>
+                                  <wp:docPr id="26" name="Picture 26"/>
+                                  <wp:cNvGraphicFramePr>
+                                    <a:graphicFrameLocks xmlns:a="http://schemas.openxmlformats.org/drawingml/2006/main" noChangeAspect="1"/>
+                                  </wp:cNvGraphicFramePr>
+                                  <a:graphic xmlns:a="http://schemas.openxmlformats.org/drawingml/2006/main">
+                                    <a:graphicData uri="http://schemas.openxmlformats.org/drawingml/2006/picture">
+                                      <pic:pic xmlns:pic="http://schemas.openxmlformats.org/drawingml/2006/picture">
+                                        <pic:nvPicPr>
+                                          <pic:cNvPr id="0" name="Picture 5"/>
+                                          <pic:cNvPicPr>
+                                            <a:picLocks noChangeAspect="1" noChangeArrowheads="1"/>
+                                          </pic:cNvPicPr>
+                                        </pic:nvPicPr>
+                                        <pic:blipFill>
+                                          <a:blip r:embed="rId8">
+                                            <a:extLst>
+                                              <a:ext uri="{28A0092B-C50C-407E-A947-70E740481C1C}">
+                                                <a14:useLocalDpi xmlns:a14="http://schemas.microsoft.com/office/drawing/2010/main" val="0"/>
+                                              </a:ext>
+                                            </a:extLst>
+                                          </a:blip>
+                                          <a:srcRect/>
+                                          <a:stretch>
+                                            <a:fillRect/>
+                                          </a:stretch>
+                                        </pic:blipFill>
+                                        <pic:spPr bwMode="auto">
+                                          <a:xfrm>
+                                            <a:off x="0" y="0"/>
+                                            <a:ext cx="693710" cy="694944"/>
+                                          </a:xfrm>
+                                          <a:prstGeom prst="rect">
+                                            <a:avLst/>
+                                          </a:prstGeom>
+                                          <a:noFill/>
+                                          <a:ln>
+                                            <a:noFill/>
+                                          </a:ln>
+                                          <a:extLst>
+                                            <a:ext uri="{FAA26D3D-D897-4be2-8F04-BA451C77F1D7}">
+                                              <ma14:placeholderFlag xmlns:ma14="http://schemas.microsoft.com/office/mac/drawingml/2011/main" xmlns:w="http://schemas.openxmlformats.org/wordprocessingml/2006/main" xmlns:w10="urn:schemas-microsoft-com:office:word" xmlns:v="urn:schemas-microsoft-com:vml" xmlns:o="urn:schemas-microsoft-com:office:office" xmlns:mv="urn:schemas-microsoft-com:mac:vml" xmlns:mo="http://schemas.microsoft.com/office/mac/office/2008/main" xmlns=""/>
+                                            </a:ext>
+                                          </a:extLst>
+                                        </pic:spPr>
+                                      </pic:pic>
+                                    </a:graphicData>
+                                  </a:graphic>
+                                </wp:inline>
+                              </w:drawing>
+                            </w:r>
+                          </w:p>
+                          <w:p>
+                            <w:pPr>
+                              <w:pStyle w:val="Title"/>
+                            </w:pPr>
+                            <w:r>
+                              <w:t>Prayer before Communion</w:t>
+                            </w:r>
+                          </w:p>
+                          <w:p>
+                            <w:pPr>
+                              <w:pStyle w:val="Subtitle"/>
+                            </w:pPr>
+                            <w:r>
+                              <w:t>by St. Thomas Aquinas</w:t>
+                            </w:r>
+                          </w:p>
+                          <w:p>
+                            <w:r>
+                              <w:t>Almighty and ever-living God, I approach the sacrament of your only begotten Son, Our Lord Jesus Christ. I come sick to the doctor of life, unclean to the fountain of mercy, blind to the radiance of eternal light, and poor and needy to the Lord of heaven and earth.</w:t>
+                            </w:r>
+                          </w:p>
+                          <w:p>
+                            <w:r>
+                              <w:t>Lord, in your great generosity, heal my sickness, wash away my defilement, enlighten my blindness, enrich my poverty, and clothe my nakedness. May I receive the bread of angels, the King of Kings and Lord of Lords, with humble reverence, with the purity and faith, the repentance and love, and the determined purpose that will help bring me to God’s saving grace. May I receive the sacrament of the Lord’s body and blood and its reality and power.</w:t>
+                            </w:r>
+                          </w:p>
+                          <w:p>
+                            <w:r>
+                              <w:t>Kind God, may I receive the body of your only begotten Son, Our Lord Jesus Christ, born from the womb of the Virgin Mary, and so be received into his mystical body and numbered among his members.</w:t>
+                            </w:r>
+                          </w:p>
+                          <w:p>
+                            <w:r>
+                              <w:t>Loving Father, as on my earthly pilgrimage I now receive your beloved Son under the veil of a sacrament, may I one day see Him face to face in glory, who lives and reigns with you forever. Amen.</w:t>
+                            </w:r>
+                          </w:p>
+                        </w:txbxContent>
+                      </wps:txbx>
+                      <wps:bodyPr rot="0" spcFirstLastPara="0" vertOverflow="overflow" horzOverflow="overflow" vert="horz" wrap="square" lIns="182880" tIns="45720" rIns="182880" bIns="45720" numCol="1" spcCol="0" rtlCol="0" fromWordArt="0" anchor="t" anchorCtr="0" forceAA="0" compatLnSpc="1">
+                        <a:prstTxWarp prst="textNoShape">
+                          <a:avLst/>
+                        </a:prstTxWarp>
+                        <a:noAutofit/>
+                      </wps:bodyPr>
+                    </wps:wsp>
+                  </a:graphicData>
+                </a:graphic>
+                <wp14:sizeRelH relativeFrom="margin">
+                  <wp14:pctWidth>0</wp14:pctWidth>
+                </wp14:sizeRelH>
+                <wp14:sizeRelV relativeFrom="margin">
+                  <wp14:pctHeight>0</wp14:pctHeight>
+                </wp14:sizeRelV>
+              </wp:anchor>
+            </w:drawing>
+          </mc:Choice>
+          <mc:Fallback>
+            <w:pict>
+              <v:shape w14:anchorId="22989355" id="Text Box 50" o:spid="_x0000_s1027" type="#_x0000_t202" style="position:absolute;left:0;text-align:left;margin-left:314.95pt;margin-top:423.4pt;width:260.6pt;height:332.6pt;z-index:251657216;visibility:visible;mso-wrap-style:square;mso-width-percent:0;mso-height-percent:0;mso-wrap-distance-left:9pt;mso-wrap-distance-top:0;mso-wrap-distance-right:9pt;mso-wrap-distance-bottom:0;mso-position-horizontal:absolute;mso-position-horizontal-relative:page;mso-position-vertical:absolute;mso-position-vertical-relative:page;mso-width-percent:0;mso-height-percent:0;mso-width-relative:margin;mso-height-relative:margin;v-text-anchor:top" o:gfxdata="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" filled="f" stroked="f">
+                <v:textbox inset="14.4pt,,14.4pt">
+                  <w:txbxContent>
+                    <w:p>
+                      <w:pPr>
+                        <w:pStyle w:val="Image"/>
+                      </w:pPr>
+                      <w:r>
+                        <w:rPr>
+                          <w:noProof/>
+                        </w:rPr>
+                        <w:drawing>
+                          <wp:inline distT="0" distB="0" distL="0" distR="0" wp14:anchorId="36070E8E" wp14:editId="47C62AB0">
+                            <wp:extent cx="693710" cy="694944"/>
+                            <wp:effectExtent l="0" t="0" r="0" b="0"/>
+                            <wp:docPr id="26" name="Picture 26"/>
+                            <wp:cNvGraphicFramePr>
+                              <a:graphicFrameLocks xmlns:a="http://schemas.openxmlformats.org/drawingml/2006/main" noChangeAspect="1"/>
+                            </wp:cNvGraphicFramePr>
+                            <a:graphic xmlns:a="http://schemas.openxmlformats.org/drawingml/2006/main">
+                              <a:graphicData uri="http://schemas.openxmlformats.org/drawingml/2006/picture">
+                                <pic:pic xmlns:pic="http://schemas.openxmlformats.org/drawingml/2006/picture">
+                                  <pic:nvPicPr>
+                                    <pic:cNvPr id="0" name="Picture 5"/>
+                                    <pic:cNvPicPr>
+                                      <a:picLocks noChangeAspect="1" noChangeArrowheads="1"/>
+                                    </pic:cNvPicPr>
+                                  </pic:nvPicPr>
+                                  <pic:blipFill>
+                                    <a:blip r:embed="rId8">
+                                      <a:extLst>
+                                        <a:ext uri="{28A0092B-C50C-407E-A947-70E740481C1C}">
+                                          <a14:useLocalDpi xmlns:a14="http://schemas.microsoft.com/office/drawing/2010/main" val="0"/>
+                                        </a:ext>
+                                      </a:extLst>
+                                    </a:blip>
+                                    <a:srcRect/>
+                                    <a:stretch>
+                                      <a:fillRect/>
+                                    </a:stretch>
+                                  </pic:blipFill>
+                                  <pic:spPr bwMode="auto">
+                                    <a:xfrm>
+                                      <a:off x="0" y="0"/>
+                                      <a:ext cx="693710" cy="694944"/>
+                                    </a:xfrm>
+                                    <a:prstGeom prst="rect">
+                                      <a:avLst/>
+                                    </a:prstGeom>
+                                    <a:noFill/>
+                                    <a:ln>
+                                      <a:noFill/>
+                                    </a:ln>
+                                    <a:extLst>
+                                      <a:ext uri="{FAA26D3D-D897-4be2-8F04-BA451C77F1D7}">
+                                        <ma14:placeholderFlag xmlns:ma14="http://schemas.microsoft.com/office/mac/drawingml/2011/main" xmlns:w="http://schemas.openxmlformats.org/wordprocessingml/2006/main" xmlns:w10="urn:schemas-microsoft-com:office:word" xmlns:v="urn:schemas-microsoft-com:vml" xmlns:o="urn:schemas-microsoft-com:office:office" xmlns:mv="urn:schemas-microsoft-com:mac:vml" xmlns:mo="http://schemas.microsoft.com/office/mac/office/2008/main" xmlns=""/>
+                                      </a:ext>
+                                    </a:extLst>
+                                  </pic:spPr>
+                                </pic:pic>
+                              </a:graphicData>
+                            </a:graphic>
+                          </wp:inline>
+                        </w:drawing>
+                      </w:r>
+                    </w:p>
+                    <w:p>
+                      <w:pPr>
+                        <w:pStyle w:val="Title"/>
+                      </w:pPr>
+                      <w:r>
+                        <w:t>Prayer before Communion</w:t>
+                      </w:r>
+                    </w:p>
+                    <w:p>
+                      <w:pPr>
+                        <w:pStyle w:val="Subtitle"/>
+                      </w:pPr>
+                      <w:r>
+                        <w:t>by St. Thomas Aquinas</w:t>
+                      </w:r>
+                    </w:p>
+                    <w:p>
+                      <w:r>
+                        <w:t>Almighty and ever-living God, I approach the sacrament of your only begotten Son, Our Lord Jesus Christ. I come sick to the doctor of life, unclean to the fountain of mercy, blind to the radiance of eternal light, and poor and needy to the Lord of heaven and earth.</w:t>
+                      </w:r>
+                    </w:p>
+                    <w:p>
+                      <w:r>
+                        <w:t>Lord, in your great generosity, heal my sickness, wash away my defilement, enlighten my blindness, enrich my poverty, and clothe my nakedness. May I receive the bread of angels, the King of Kings and Lord of Lords, with humble reverence, with the purity and faith, the repentance and love, and the determined purpose that will help bring me to God’s saving grace. May I receive the sacrament of the Lord’s body and blood and its reality and power.</w:t>
+                      </w:r>
+                    </w:p>
+                    <w:p>
+                      <w:r>
+                        <w:t>Kind God, may I receive the body of your only begotten Son, Our Lord Jesus Christ, born from the womb of the Virgin Mary, and so be received into his mystical body and numbered among his members.</w:t>
+                      </w:r>
+                    </w:p>
+                    <w:p>
+                      <w:r>
+                        <w:t>Loving Father, as on my earthly pilgrimage I now receive your beloved Son under the veil of a sacrament, may I one day see Him face to face in glory, who lives and reigns with you forever. Amen.</w:t>
+                      </w:r>
+                    </w:p>
+                  </w:txbxContent>
+                </v:textbox>
+                <w10:wrap type="through" anchorx="page" anchory="page"/>
+              </v:shape>
+            </w:pict>
+          </mc:Fallback>
+        </mc:AlternateContent>
+      </w:r>
+      <w:r>
+        <w:rPr>
+          <w:noProof/>
+        </w:rPr>
+        <mc:AlternateContent>
+          <mc:Choice Requires="wps">
+            <w:drawing>
+              <wp:anchor distT="0" distB="0" distL="114300" distR="114300" simplePos="0" relativeHeight="251654144" behindDoc="0" locked="0" layoutInCell="1" allowOverlap="1" wp14:anchorId="0C829327" wp14:editId="5F20F7C9">
+                <wp:simplePos x="0" y="0"/>
+                <wp:positionH relativeFrom="page">
+                  <wp:posOffset>451485</wp:posOffset>
+                </wp:positionH>
+                <wp:positionV relativeFrom="page">
+                  <wp:posOffset>467360</wp:posOffset>
+                </wp:positionV>
+                <wp:extent cx="3309620" cy="4224020"/>
+                <wp:effectExtent l="0" t="0" r="0" b="5080"/>
+                <wp:wrapThrough wrapText="bothSides">
+                  <wp:wrapPolygon edited="0">
+                    <wp:start x="870" y="0"/>
+                    <wp:lineTo x="870" y="21529"/>
+                    <wp:lineTo x="20639" y="21529"/>
+                    <wp:lineTo x="20639" y="0"/>
+                    <wp:lineTo x="870" y="0"/>
+                  </wp:wrapPolygon>
+                </wp:wrapThrough>
+                <wp:docPr id="2" name="Text Box 2"/>
+                <wp:cNvGraphicFramePr/>
+                <a:graphic xmlns:a="http://schemas.openxmlformats.org/drawingml/2006/main">
+                  <a:graphicData uri="http://schemas.microsoft.com/office/word/2010/wordprocessingShape">
+                    <wps:wsp>
+                      <wps:cNvSpPr txBox="1"/>
+                      <wps:spPr>
+                        <a:xfrm>
+                          <a:off x="0" y="0"/>
+                          <a:ext cx="3309620" cy="4224020"/>
+                        </a:xfrm>
+                        <a:prstGeom prst="rect">
+                          <a:avLst/>
+                        </a:prstGeom>
+                        <a:noFill/>
+                        <a:ln>
+                          <a:noFill/>
+                        </a:ln>
+                        <a:effectLst/>
+                        <a:extLst>
+                          <a:ext uri="{C572A759-6A51-4108-AA02-DFA0A04FC94B}">
+                            <ma14:wrappingTextBoxFlag xmlns:ma14="http://schemas.microsoft.com/office/mac/drawingml/2011/main" xmlns:w="http://schemas.openxmlformats.org/wordprocessingml/2006/main" xmlns:w10="urn:schemas-microsoft-com:office:word" xmlns:v="urn:schemas-microsoft-com:vml" xmlns:o="urn:schemas-microsoft-com:office:office" xmlns:mv="urn:schemas-microsoft-com:mac:vml" xmlns:mo="http://schemas.microsoft.com/office/mac/office/2008/main" xmlns="" val="1"/>
+                          </a:ext>
+                        </a:extLst>
+                      </wps:spPr>
+                      <wps:style>
+                        <a:lnRef idx="0">
+                          <a:schemeClr val="accent1"/>
+                        </a:lnRef>
+                        <a:fillRef idx="0">
+                          <a:schemeClr val="accent1"/>
+                        </a:fillRef>
+                        <a:effectRef idx="0">
+                          <a:schemeClr val="accent1"/>
+                        </a:effectRef>
+                        <a:fontRef idx="minor">
+                          <a:schemeClr val="dk1"/>
+                        </a:fontRef>
+                      </wps:style>
+                      <wps:txbx>
+                        <w:txbxContent>
+                          <w:p>
+                            <w:pPr>
+                              <w:pStyle w:val="Image"/>
+                            </w:pPr>
+                            <w:r>
+                              <w:rPr>
+                                <w:noProof/>
+                              </w:rPr>
+                              <w:drawing>
+                                <wp:inline distT="0" distB="0" distL="0" distR="0" wp14:anchorId="25BEE2D2" wp14:editId="271067A2">
+                                  <wp:extent cx="693710" cy="694944"/>
+                                  <wp:effectExtent l="0" t="0" r="0" b="0"/>
+                                  <wp:docPr id="28" name="Picture 28"/>
+                                  <wp:cNvGraphicFramePr>
+                                    <a:graphicFrameLocks xmlns:a="http://schemas.openxmlformats.org/drawingml/2006/main" noChangeAspect="1"/>
+                                  </wp:cNvGraphicFramePr>
+                                  <a:graphic xmlns:a="http://schemas.openxmlformats.org/drawingml/2006/main">
+                                    <a:graphicData uri="http://schemas.openxmlformats.org/drawingml/2006/picture">
+                                      <pic:pic xmlns:pic="http://schemas.openxmlformats.org/drawingml/2006/picture">
+                                        <pic:nvPicPr>
+                                          <pic:cNvPr id="0" name="Picture 5"/>
+                                          <pic:cNvPicPr>
+                                            <a:picLocks noChangeAspect="1" noChangeArrowheads="1"/>
+                                          </pic:cNvPicPr>
+                                        </pic:nvPicPr>
+                                        <pic:blipFill>
+                                          <a:blip r:embed="rId8">
+                                            <a:extLst>
+                                              <a:ext uri="{28A0092B-C50C-407E-A947-70E740481C1C}">
+                                                <a14:useLocalDpi xmlns:a14="http://schemas.microsoft.com/office/drawing/2010/main" val="0"/>
+                                              </a:ext>
+                                            </a:extLst>
+                                          </a:blip>
+                                          <a:srcRect/>
+                                          <a:stretch>
+                                            <a:fillRect/>
+                                          </a:stretch>
+                                        </pic:blipFill>
+                                        <pic:spPr bwMode="auto">
+                                          <a:xfrm>
+                                            <a:off x="0" y="0"/>
+                                            <a:ext cx="693710" cy="694944"/>
+                                          </a:xfrm>
+                                          <a:prstGeom prst="rect">
+                                            <a:avLst/>
+                                          </a:prstGeom>
+                                          <a:noFill/>
+                                          <a:ln>
+                                            <a:noFill/>
+                                          </a:ln>
+                                          <a:extLst>
+                                            <a:ext uri="{FAA26D3D-D897-4be2-8F04-BA451C77F1D7}">
+                                              <ma14:placeholderFlag xmlns:ma14="http://schemas.microsoft.com/office/mac/drawingml/2011/main" xmlns:w="http://schemas.openxmlformats.org/wordprocessingml/2006/main" xmlns:w10="urn:schemas-microsoft-com:office:word" xmlns:v="urn:schemas-microsoft-com:vml" xmlns:o="urn:schemas-microsoft-com:office:office" xmlns:mv="urn:schemas-microsoft-com:mac:vml" xmlns:mo="http://schemas.microsoft.com/office/mac/office/2008/main" xmlns=""/>
+                                            </a:ext>
+                                          </a:extLst>
+                                        </pic:spPr>
+                                      </pic:pic>
+                                    </a:graphicData>
+                                  </a:graphic>
+                                </wp:inline>
+                              </w:drawing>
+                            </w:r>
+                          </w:p>
+                          <w:p>
+                            <w:pPr>
+                              <w:pStyle w:val="Title"/>
+                            </w:pPr>
+                            <w:r>
+                              <w:t>Prayer before Communion</w:t>
+                            </w:r>
+                          </w:p>
+                          <w:p>
+                            <w:pPr>
+                              <w:pStyle w:val="Subtitle"/>
+                            </w:pPr>
+                            <w:r>
+                              <w:t>by St. Thomas Aquinas</w:t>
+                            </w:r>
+                          </w:p>
+                          <w:p>
+                            <w:r>
+                              <w:t>Almighty and ever-living God, I approach the sacrament of your only begotten Son, Our Lord Jesus Christ. I come sick to the doctor of life, unclean to the fountain of mercy, blind to the radiance of eternal light, and poor and needy to the Lord of heaven and earth.</w:t>
+                            </w:r>
+                          </w:p>
+                          <w:p>
+                            <w:r>
+                              <w:t>Lord, in your great generosity, heal my sickness, wash away my defilement, enlighten my blindness, enrich my poverty, and clothe my nakedness. May I receive the bread of angels, the King of Kings and Lord of Lords, with humble reverence, with the purity and faith, the repentance and love, and the determined purpose that will help bring me to God’s saving grace. May I receive the sacrament of the Lord’s body and blood and its reality and power.</w:t>
+                            </w:r>
+                          </w:p>
+                          <w:p>
+                            <w:r>
+                              <w:t>Kind God, may I receive the body of your only begotten Son, Our Lord Jesus Christ, born from the womb of the Virgin Mary, and so be received into his mystical body and numbered among his members.</w:t>
+                            </w:r>
+                          </w:p>
+                          <w:p>
+                            <w:r>
+                              <w:t>Loving Father, as on my earthly pilgrimage I now receive your beloved Son under the veil of a sacrament, may I one day see Him face to face in glory, who lives and reigns with you forever. Amen.</w:t>
+                            </w:r>
+                          </w:p>
+                        </w:txbxContent>
+                      </wps:txbx>
+                      <wps:bodyPr rot="0" spcFirstLastPara="0" vertOverflow="overflow" horzOverflow="overflow" vert="horz" wrap="square" lIns="182880" tIns="45720" rIns="182880" bIns="45720" numCol="1" spcCol="0" rtlCol="0" fromWordArt="0" anchor="t" anchorCtr="0" forceAA="0" compatLnSpc="1">
+                        <a:prstTxWarp prst="textNoShape">
+                          <a:avLst/>
+                        </a:prstTxWarp>
+                        <a:noAutofit/>
+                      </wps:bodyPr>
+                    </wps:wsp>
+                  </a:graphicData>
+                </a:graphic>
+                <wp14:sizeRelH relativeFrom="margin">
+                  <wp14:pctWidth>0</wp14:pctWidth>
+                </wp14:sizeRelH>
+                <wp14:sizeRelV relativeFrom="margin">
+                  <wp14:pctHeight>0</wp14:pctHeight>
+                </wp14:sizeRelV>
+              </wp:anchor>
+            </w:drawing>
+          </mc:Choice>
+          <mc:Fallback>
+            <w:pict>
+              <v:shape w14:anchorId="0C829327" id="Text Box 2" o:spid="_x0000_s1028" type="#_x0000_t202" style="position:absolute;left:0;text-align:left;margin-left:35.55pt;margin-top:36.8pt;width:260.6pt;height:332.6pt;z-index:251654144;visibility:visible;mso-wrap-style:square;mso-width-percent:0;mso-height-percent:0;mso-wrap-distance-left:9pt;mso-wrap-distance-top:0;mso-wrap-distance-right:9pt;mso-wrap-distance-bottom:0;mso-position-horizontal:absolute;mso-position-horizontal-relative:page;mso-position-vertical:absolute;mso-position-vertical-relative:page;mso-width-percent:0;mso-height-percent:0;mso-width-relative:margin;mso-height-relative:margin;v-text-anchor:top" o:gfxdata="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" filled="f" stroked="f">
+                <v:textbox inset="14.4pt,,14.4pt">
+                  <w:txbxContent>
+                    <w:p>
+                      <w:pPr>
+                        <w:pStyle w:val="Image"/>
+                      </w:pPr>
+                      <w:r>
+                        <w:rPr>
+                          <w:noProof/>
+                        </w:rPr>
+                        <w:drawing>
+                          <wp:inline distT="0" distB="0" distL="0" distR="0" wp14:anchorId="25BEE2D2" wp14:editId="271067A2">
+                            <wp:extent cx="693710" cy="694944"/>
+                            <wp:effectExtent l="0" t="0" r="0" b="0"/>
+                            <wp:docPr id="28" name="Picture 28"/>
+                            <wp:cNvGraphicFramePr>
+                              <a:graphicFrameLocks xmlns:a="http://schemas.openxmlformats.org/drawingml/2006/main" noChangeAspect="1"/>
+                            </wp:cNvGraphicFramePr>
+                            <a:graphic xmlns:a="http://schemas.openxmlformats.org/drawingml/2006/main">
+                              <a:graphicData uri="http://schemas.openxmlformats.org/drawingml/2006/picture">
+                                <pic:pic xmlns:pic="http://schemas.openxmlformats.org/drawingml/2006/picture">
+                                  <pic:nvPicPr>
+                                    <pic:cNvPr id="0" name="Picture 5"/>
+                                    <pic:cNvPicPr>
+                                      <a:picLocks noChangeAspect="1" noChangeArrowheads="1"/>
+                                    </pic:cNvPicPr>
+                                  </pic:nvPicPr>
+                                  <pic:blipFill>
+                                    <a:blip r:embed="rId8">
+                                      <a:extLst>
+                                        <a:ext uri="{28A0092B-C50C-407E-A947-70E740481C1C}">
+                                          <a14:useLocalDpi xmlns:a14="http://schemas.microsoft.com/office/drawing/2010/main" val="0"/>
+                                        </a:ext>
+                                      </a:extLst>
+                                    </a:blip>
+                                    <a:srcRect/>
+                                    <a:stretch>
+                                      <a:fillRect/>
+                                    </a:stretch>
+                                  </pic:blipFill>
+                                  <pic:spPr bwMode="auto">
+                                    <a:xfrm>
+                                      <a:off x="0" y="0"/>
+                                      <a:ext cx="693710" cy="694944"/>
+                                    </a:xfrm>
+                                    <a:prstGeom prst="rect">
+                                      <a:avLst/>
+                                    </a:prstGeom>
+                                    <a:noFill/>
+                                    <a:ln>
+                                      <a:noFill/>
+                                    </a:ln>
+                                    <a:extLst>
+                                      <a:ext uri="{FAA26D3D-D897-4be2-8F04-BA451C77F1D7}">
+                                        <ma14:placeholderFlag xmlns:ma14="http://schemas.microsoft.com/office/mac/drawingml/2011/main" xmlns:w="http://schemas.openxmlformats.org/wordprocessingml/2006/main" xmlns:w10="urn:schemas-microsoft-com:office:word" xmlns:v="urn:schemas-microsoft-com:vml" xmlns:o="urn:schemas-microsoft-com:office:office" xmlns:mv="urn:schemas-microsoft-com:mac:vml" xmlns:mo="http://schemas.microsoft.com/office/mac/office/2008/main" xmlns=""/>
+                                      </a:ext>
+                                    </a:extLst>
+                                  </pic:spPr>
+                                </pic:pic>
+                              </a:graphicData>
+                            </a:graphic>
+                          </wp:inline>
+                        </w:drawing>
+                      </w:r>
+                    </w:p>
+                    <w:p>
+                      <w:pPr>
+                        <w:pStyle w:val="Title"/>
+                      </w:pPr>
+                      <w:r>
+                        <w:t>Prayer before Communion</w:t>
+                      </w:r>
+                    </w:p>
+                    <w:p>
+                      <w:pPr>
+                        <w:pStyle w:val="Subtitle"/>
+                      </w:pPr>
+                      <w:r>
+                        <w:t>by St. Thomas Aquinas</w:t>
+                      </w:r>
+                    </w:p>
+                    <w:p>
+                      <w:r>
+                        <w:t>Almighty and ever-living God, I approach the sacrament of your only begotten Son, Our Lord Jesus Christ. I come sick to the doctor of life, unclean to the fountain of mercy, blind to the radiance of eternal light, and poor and needy to the Lord of heaven and earth.</w:t>
+                      </w:r>
+                    </w:p>
+                    <w:p>
+                      <w:r>
+                        <w:t>Lord, in your great generosity, heal my sickness, wash away my defilement, enlighten my blindness, enrich my poverty, and clothe my nakedness. May I receive the bread of angels, the King of Kings and Lord of Lords, with humble reverence, with the purity and faith, the repentance and love, and the determined purpose that will help bring me to God’s saving grace. May I receive the sacrament of the Lord’s body and blood and its reality and power.</w:t>
+                      </w:r>
+                    </w:p>
+                    <w:p>
+                      <w:r>
+                        <w:t>Kind God, may I receive the body of your only begotten Son, Our Lord Jesus Christ, born from the womb of the Virgin Mary, and so be received into his mystical body and numbered among his members.</w:t>
+                      </w:r>
+                    </w:p>
+                    <w:p>
+                      <w:r>
+                        <w:t>Loving Father, as on my earthly pilgrimage I now receive your beloved Son under the veil of a sacrament, may I one day see Him face to face in glory, who lives and reigns with you forever. Amen.</w:t>
+                      </w:r>
+                    </w:p>
+                  </w:txbxContent>
+                </v:textbox>
+                <w10:wrap type="through" anchorx="page" anchory="page"/>
+              </v:shape>
+            </w:pict>
+          </mc:Fallback>
+        </mc:AlternateContent>
+      </w:r>
+      <w:r>
+        <w:rPr>
+          <w:noProof/>
+        </w:rPr>
+        <mc:AlternateContent>
+          <mc:Choice Requires="wps">
+            <w:drawing>
+              <wp:anchor distT="0" distB="0" distL="114300" distR="114300" simplePos="0" relativeHeight="251656192" behindDoc="0" locked="0" layoutInCell="1" allowOverlap="1" wp14:anchorId="2E641C8F" wp14:editId="4F25259E">
+                <wp:simplePos x="0" y="0"/>
+                <wp:positionH relativeFrom="page">
+                  <wp:posOffset>451485</wp:posOffset>
                 </wp:positionH>
                 <wp:positionV relativeFrom="page">
                   <wp:posOffset>5377180</wp:posOffset>
@@ -51,7 +961,7 @@
                         <a:effectLst/>
                         <a:extLst>
                           <a:ext uri="{C572A759-6A51-4108-AA02-DFA0A04FC94B}">
-                            <ma14:wrappingTextBoxFlag xmlns="" xmlns:mo="http://schemas.microsoft.com/office/mac/office/2008/main" xmlns:mv="urn:schemas-microsoft-com:mac:vml" xmlns:o="urn:schemas-microsoft-com:office:office" xmlns:v="urn:schemas-microsoft-com:vml" xmlns:w10="urn:schemas-microsoft-com:office:word" xmlns:w="http://schemas.openxmlformats.org/wordprocessingml/2006/main" xmlns:ma14="http://schemas.microsoft.com/office/mac/drawingml/2011/main" val="1"/>
+                            <ma14:wrappingTextBoxFlag xmlns:ma14="http://schemas.microsoft.com/office/mac/drawingml/2011/main" xmlns:w="http://schemas.openxmlformats.org/wordprocessingml/2006/main" xmlns:w10="urn:schemas-microsoft-com:office:word" xmlns:v="urn:schemas-microsoft-com:vml" xmlns:o="urn:schemas-microsoft-com:office:office" xmlns:mv="urn:schemas-microsoft-com:mac:vml" xmlns:mo="http://schemas.microsoft.com/office/mac/office/2008/main" xmlns="" val="1"/>
                           </a:ext>
                         </a:extLst>
                       </wps:spPr>
@@ -123,7 +1033,7 @@
                                           </a:ln>
                                           <a:extLst>
                                             <a:ext uri="{FAA26D3D-D897-4be2-8F04-BA451C77F1D7}">
-                                              <ma14:placeholderFlag xmlns="" xmlns:mo="http://schemas.microsoft.com/office/mac/office/2008/main" xmlns:mv="urn:schemas-microsoft-com:mac:vml" xmlns:o="urn:schemas-microsoft-com:office:office" xmlns:v="urn:schemas-microsoft-com:vml" xmlns:w10="urn:schemas-microsoft-com:office:word" xmlns:w="http://schemas.openxmlformats.org/wordprocessingml/2006/main" xmlns:ma14="http://schemas.microsoft.com/office/mac/drawingml/2011/main"/>
+                                              <ma14:placeholderFlag xmlns:ma14="http://schemas.microsoft.com/office/mac/drawingml/2011/main" xmlns:w="http://schemas.openxmlformats.org/wordprocessingml/2006/main" xmlns:w10="urn:schemas-microsoft-com:office:word" xmlns:v="urn:schemas-microsoft-com:vml" xmlns:o="urn:schemas-microsoft-com:office:office" xmlns:mv="urn:schemas-microsoft-com:mac:vml" xmlns:mo="http://schemas.microsoft.com/office/mac/office/2008/main" xmlns=""/>
                                             </a:ext>
                                           </a:extLst>
                                         </pic:spPr>
@@ -192,11 +1102,7 @@
           </mc:Choice>
           <mc:Fallback>
             <w:pict>
-              <v:shapetype w14:anchorId="2E641C8F" id="_x0000_t202" coordsize="21600,21600" o:spt="202" path="m,l,21600r21600,l21600,xe">
-                <v:stroke joinstyle="miter"/>
-                <v:path gradientshapeok="t" o:connecttype="rect"/>
-              </v:shapetype>
-              <v:shape id="Text Box 48" o:spid="_x0000_s1026" type="#_x0000_t202" style="position:absolute;left:0;text-align:left;margin-left:36.3pt;margin-top:423.4pt;width:260.6pt;height:332.6pt;z-index:251659264;visibility:visible;mso-wrap-style:square;mso-width-percent:0;mso-height-percent:0;mso-wrap-distance-left:9pt;mso-wrap-distance-top:0;mso-wrap-distance-right:9pt;mso-wrap-distance-bottom:0;mso-position-horizontal:absolute;mso-position-horizontal-relative:page;mso-position-vertical:absolute;mso-position-vertical-relative:page;mso-width-percent:0;mso-height-percent:0;mso-width-relative:margin;mso-height-relative:margin;v-text-anchor:top" o:gfxdata="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" filled="f" stroked="f">
+              <v:shape w14:anchorId="2E641C8F" id="Text Box 48" o:spid="_x0000_s1029" type="#_x0000_t202" style="position:absolute;left:0;text-align:left;margin-left:35.55pt;margin-top:423.4pt;width:260.6pt;height:332.6pt;z-index:251656192;visibility:visible;mso-wrap-style:square;mso-width-percent:0;mso-height-percent:0;mso-wrap-distance-left:9pt;mso-wrap-distance-top:0;mso-wrap-distance-right:9pt;mso-wrap-distance-bottom:0;mso-position-horizontal:absolute;mso-position-horizontal-relative:page;mso-position-vertical:absolute;mso-position-vertical-relative:page;mso-width-percent:0;mso-height-percent:0;mso-width-relative:margin;mso-height-relative:margin;v-text-anchor:top" o:gfxdata="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" filled="f" stroked="f">
                 <v:textbox inset="14.4pt,,14.4pt">
                   <w:txbxContent>
                     <w:p>
@@ -251,7 +1157,7 @@
                                     </a:ln>
                                     <a:extLst>
                                       <a:ext uri="{FAA26D3D-D897-4be2-8F04-BA451C77F1D7}">
-                                        <ma14:placeholderFlag xmlns="" xmlns:mo="http://schemas.microsoft.com/office/mac/office/2008/main" xmlns:mv="urn:schemas-microsoft-com:mac:vml" xmlns:o="urn:schemas-microsoft-com:office:office" xmlns:v="urn:schemas-microsoft-com:vml" xmlns:w10="urn:schemas-microsoft-com:office:word" xmlns:w="http://schemas.openxmlformats.org/wordprocessingml/2006/main" xmlns:ma14="http://schemas.microsoft.com/office/mac/drawingml/2011/main"/>
+                                        <ma14:placeholderFlag xmlns:ma14="http://schemas.microsoft.com/office/mac/drawingml/2011/main" xmlns:w="http://schemas.openxmlformats.org/wordprocessingml/2006/main" xmlns:w10="urn:schemas-microsoft-com:office:word" xmlns:v="urn:schemas-microsoft-com:vml" xmlns:o="urn:schemas-microsoft-com:office:office" xmlns:mv="urn:schemas-microsoft-com:mac:vml" xmlns:mo="http://schemas.microsoft.com/office/mac/office/2008/main" xmlns=""/>
                                       </a:ext>
                                     </a:extLst>
                                   </pic:spPr>
@@ -307,915 +1213,9 @@
         </mc:AlternateContent>
       </w:r>
       <w:r>
-        <w:rPr>
-          <w:noProof/>
-        </w:rPr>
-        <mc:AlternateContent>
-          <mc:Choice Requires="wps">
-            <w:drawing>
-              <wp:anchor distT="0" distB="0" distL="114300" distR="114300" simplePos="0" relativeHeight="251655168" behindDoc="0" locked="0" layoutInCell="1" allowOverlap="1" wp14:anchorId="0C829327" wp14:editId="3E776594">
-                <wp:simplePos x="0" y="0"/>
-                <wp:positionH relativeFrom="page">
-                  <wp:posOffset>461010</wp:posOffset>
-                </wp:positionH>
-                <wp:positionV relativeFrom="page">
-                  <wp:posOffset>467360</wp:posOffset>
-                </wp:positionV>
-                <wp:extent cx="3309620" cy="4224020"/>
-                <wp:effectExtent l="0" t="0" r="0" b="5080"/>
-                <wp:wrapThrough wrapText="bothSides">
-                  <wp:wrapPolygon edited="0">
-                    <wp:start x="870" y="0"/>
-                    <wp:lineTo x="870" y="21529"/>
-                    <wp:lineTo x="20639" y="21529"/>
-                    <wp:lineTo x="20639" y="0"/>
-                    <wp:lineTo x="870" y="0"/>
-                  </wp:wrapPolygon>
-                </wp:wrapThrough>
-                <wp:docPr id="2" name="Text Box 2"/>
-                <wp:cNvGraphicFramePr/>
-                <a:graphic xmlns:a="http://schemas.openxmlformats.org/drawingml/2006/main">
-                  <a:graphicData uri="http://schemas.microsoft.com/office/word/2010/wordprocessingShape">
-                    <wps:wsp>
-                      <wps:cNvSpPr txBox="1"/>
-                      <wps:spPr>
-                        <a:xfrm>
-                          <a:off x="0" y="0"/>
-                          <a:ext cx="3309620" cy="4224020"/>
-                        </a:xfrm>
-                        <a:prstGeom prst="rect">
-                          <a:avLst/>
-                        </a:prstGeom>
-                        <a:noFill/>
-                        <a:ln>
-                          <a:noFill/>
-                        </a:ln>
-                        <a:effectLst/>
-                        <a:extLst>
-                          <a:ext uri="{C572A759-6A51-4108-AA02-DFA0A04FC94B}">
-                            <ma14:wrappingTextBoxFlag xmlns="" xmlns:mo="http://schemas.microsoft.com/office/mac/office/2008/main" xmlns:mv="urn:schemas-microsoft-com:mac:vml" xmlns:o="urn:schemas-microsoft-com:office:office" xmlns:v="urn:schemas-microsoft-com:vml" xmlns:w10="urn:schemas-microsoft-com:office:word" xmlns:w="http://schemas.openxmlformats.org/wordprocessingml/2006/main" xmlns:ma14="http://schemas.microsoft.com/office/mac/drawingml/2011/main" val="1"/>
-                          </a:ext>
-                        </a:extLst>
-                      </wps:spPr>
-                      <wps:style>
-                        <a:lnRef idx="0">
-                          <a:schemeClr val="accent1"/>
-                        </a:lnRef>
-                        <a:fillRef idx="0">
-                          <a:schemeClr val="accent1"/>
-                        </a:fillRef>
-                        <a:effectRef idx="0">
-                          <a:schemeClr val="accent1"/>
-                        </a:effectRef>
-                        <a:fontRef idx="minor">
-                          <a:schemeClr val="dk1"/>
-                        </a:fontRef>
-                      </wps:style>
-                      <wps:txbx>
-                        <w:txbxContent>
-                          <w:p>
-                            <w:pPr>
-                              <w:pStyle w:val="Image"/>
-                            </w:pPr>
-                            <w:r>
-                              <w:rPr>
-                                <w:noProof/>
-                              </w:rPr>
-                              <w:drawing>
-                                <wp:inline distT="0" distB="0" distL="0" distR="0" wp14:anchorId="25BEE2D2" wp14:editId="271067A2">
-                                  <wp:extent cx="693710" cy="694944"/>
-                                  <wp:effectExtent l="0" t="0" r="0" b="0"/>
-                                  <wp:docPr id="28" name="Picture 28"/>
-                                  <wp:cNvGraphicFramePr>
-                                    <a:graphicFrameLocks xmlns:a="http://schemas.openxmlformats.org/drawingml/2006/main" noChangeAspect="1"/>
-                                  </wp:cNvGraphicFramePr>
-                                  <a:graphic xmlns:a="http://schemas.openxmlformats.org/drawingml/2006/main">
-                                    <a:graphicData uri="http://schemas.openxmlformats.org/drawingml/2006/picture">
-                                      <pic:pic xmlns:pic="http://schemas.openxmlformats.org/drawingml/2006/picture">
-                                        <pic:nvPicPr>
-                                          <pic:cNvPr id="0" name="Picture 5"/>
-                                          <pic:cNvPicPr>
-                                            <a:picLocks noChangeAspect="1" noChangeArrowheads="1"/>
-                                          </pic:cNvPicPr>
-                                        </pic:nvPicPr>
-                                        <pic:blipFill>
-                                          <a:blip r:embed="rId8">
-                                            <a:extLst>
-                                              <a:ext uri="{28A0092B-C50C-407E-A947-70E740481C1C}">
-                                                <a14:useLocalDpi xmlns:a14="http://schemas.microsoft.com/office/drawing/2010/main" val="0"/>
-                                              </a:ext>
-                                            </a:extLst>
-                                          </a:blip>
-                                          <a:srcRect/>
-                                          <a:stretch>
-                                            <a:fillRect/>
-                                          </a:stretch>
-                                        </pic:blipFill>
-                                        <pic:spPr bwMode="auto">
-                                          <a:xfrm>
-                                            <a:off x="0" y="0"/>
-                                            <a:ext cx="693710" cy="694944"/>
-                                          </a:xfrm>
-                                          <a:prstGeom prst="rect">
-                                            <a:avLst/>
-                                          </a:prstGeom>
-                                          <a:noFill/>
-                                          <a:ln>
-                                            <a:noFill/>
-                                          </a:ln>
-                                          <a:extLst>
-                                            <a:ext uri="{FAA26D3D-D897-4be2-8F04-BA451C77F1D7}">
-                                              <ma14:placeholderFlag xmlns="" xmlns:mo="http://schemas.microsoft.com/office/mac/office/2008/main" xmlns:mv="urn:schemas-microsoft-com:mac:vml" xmlns:o="urn:schemas-microsoft-com:office:office" xmlns:v="urn:schemas-microsoft-com:vml" xmlns:w10="urn:schemas-microsoft-com:office:word" xmlns:w="http://schemas.openxmlformats.org/wordprocessingml/2006/main" xmlns:ma14="http://schemas.microsoft.com/office/mac/drawingml/2011/main"/>
-                                            </a:ext>
-                                          </a:extLst>
-                                        </pic:spPr>
-                                      </pic:pic>
-                                    </a:graphicData>
-                                  </a:graphic>
-                                </wp:inline>
-                              </w:drawing>
-                            </w:r>
-                          </w:p>
-                          <w:p>
-                            <w:pPr>
-                              <w:pStyle w:val="Title"/>
-                            </w:pPr>
-                            <w:r>
-                              <w:t>Prayer before Communion</w:t>
-                            </w:r>
-                          </w:p>
-                          <w:p>
-                            <w:pPr>
-                              <w:pStyle w:val="Subtitle"/>
-                            </w:pPr>
-                            <w:r>
-                              <w:t>by St. Thomas Aquinas</w:t>
-                            </w:r>
-                          </w:p>
-                          <w:p>
-                            <w:r>
-                              <w:t>Almighty and ever-living God, I approach the sacrament of your only begotten Son, Our Lord Jesus Christ. I come sick to the doctor of life, unclean to the fountain of mercy, blind to the radiance of eternal light, and poor and needy to the Lord of heaven and earth.</w:t>
-                            </w:r>
-                          </w:p>
-                          <w:p>
-                            <w:r>
-                              <w:t>Lord, in your great generosity, heal my sickness, wash away my defilement, enlighten my blindness, enrich my poverty, and clothe my nakedness. May I receive the bread of angels, the King of Kings and Lord of Lords, with humble reverence, with the purity and faith, the repentance and love, and the determined purpose that will help bring me to God’s saving grace. May I receive the sacrament of the Lord’s body and blood and its reality and power.</w:t>
-                            </w:r>
-                          </w:p>
-                          <w:p>
-                            <w:r>
-                              <w:t>Kind God, may I receive the body of your only begotten Son, Our Lord Jesus Christ, born from the womb of the Virgin Mary, and so be received into his mystical body and numbered among his members.</w:t>
-                            </w:r>
-                          </w:p>
-                          <w:p>
-                            <w:r>
-                              <w:t>Loving Father, as on my earthly pilgrimage I now receive your beloved Son under the veil of a sacrament, may I one day see Him face to face in glory, who lives and reigns with you forever. Amen.</w:t>
-                            </w:r>
-                          </w:p>
-                        </w:txbxContent>
-                      </wps:txbx>
-                      <wps:bodyPr rot="0" spcFirstLastPara="0" vertOverflow="overflow" horzOverflow="overflow" vert="horz" wrap="square" lIns="182880" tIns="45720" rIns="182880" bIns="45720" numCol="1" spcCol="0" rtlCol="0" fromWordArt="0" anchor="t" anchorCtr="0" forceAA="0" compatLnSpc="1">
-                        <a:prstTxWarp prst="textNoShape">
-                          <a:avLst/>
-                        </a:prstTxWarp>
-                        <a:noAutofit/>
-                      </wps:bodyPr>
-                    </wps:wsp>
-                  </a:graphicData>
-                </a:graphic>
-                <wp14:sizeRelH relativeFrom="margin">
-                  <wp14:pctWidth>0</wp14:pctWidth>
-                </wp14:sizeRelH>
-                <wp14:sizeRelV relativeFrom="margin">
-                  <wp14:pctHeight>0</wp14:pctHeight>
-                </wp14:sizeRelV>
-              </wp:anchor>
-            </w:drawing>
-          </mc:Choice>
-          <mc:Fallback>
-            <w:pict>
-              <v:shape w14:anchorId="0C829327" id="Text Box 2" o:spid="_x0000_s1027" type="#_x0000_t202" style="position:absolute;left:0;text-align:left;margin-left:36.3pt;margin-top:36.8pt;width:260.6pt;height:332.6pt;z-index:251655168;visibility:visible;mso-wrap-style:square;mso-width-percent:0;mso-height-percent:0;mso-wrap-distance-left:9pt;mso-wrap-distance-top:0;mso-wrap-distance-right:9pt;mso-wrap-distance-bottom:0;mso-position-horizontal:absolute;mso-position-horizontal-relative:page;mso-position-vertical:absolute;mso-position-vertical-relative:page;mso-width-percent:0;mso-height-percent:0;mso-width-relative:margin;mso-height-relative:margin;v-text-anchor:top" o:gfxdata="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" filled="f" stroked="f">
-                <v:textbox inset="14.4pt,,14.4pt">
-                  <w:txbxContent>
-                    <w:p>
-                      <w:pPr>
-                        <w:pStyle w:val="Image"/>
-                      </w:pPr>
-                      <w:r>
-                        <w:rPr>
-                          <w:noProof/>
-                        </w:rPr>
-                        <w:drawing>
-                          <wp:inline distT="0" distB="0" distL="0" distR="0" wp14:anchorId="25BEE2D2" wp14:editId="271067A2">
-                            <wp:extent cx="693710" cy="694944"/>
-                            <wp:effectExtent l="0" t="0" r="0" b="0"/>
-                            <wp:docPr id="28" name="Picture 28"/>
-                            <wp:cNvGraphicFramePr>
-                              <a:graphicFrameLocks xmlns:a="http://schemas.openxmlformats.org/drawingml/2006/main" noChangeAspect="1"/>
-                            </wp:cNvGraphicFramePr>
-                            <a:graphic xmlns:a="http://schemas.openxmlformats.org/drawingml/2006/main">
-                              <a:graphicData uri="http://schemas.openxmlformats.org/drawingml/2006/picture">
-                                <pic:pic xmlns:pic="http://schemas.openxmlformats.org/drawingml/2006/picture">
-                                  <pic:nvPicPr>
-                                    <pic:cNvPr id="0" name="Picture 5"/>
-                                    <pic:cNvPicPr>
-                                      <a:picLocks noChangeAspect="1" noChangeArrowheads="1"/>
-                                    </pic:cNvPicPr>
-                                  </pic:nvPicPr>
-                                  <pic:blipFill>
-                                    <a:blip r:embed="rId8">
-                                      <a:extLst>
-                                        <a:ext uri="{28A0092B-C50C-407E-A947-70E740481C1C}">
-                                          <a14:useLocalDpi xmlns:a14="http://schemas.microsoft.com/office/drawing/2010/main" val="0"/>
-                                        </a:ext>
-                                      </a:extLst>
-                                    </a:blip>
-                                    <a:srcRect/>
-                                    <a:stretch>
-                                      <a:fillRect/>
-                                    </a:stretch>
-                                  </pic:blipFill>
-                                  <pic:spPr bwMode="auto">
-                                    <a:xfrm>
-                                      <a:off x="0" y="0"/>
-                                      <a:ext cx="693710" cy="694944"/>
-                                    </a:xfrm>
-                                    <a:prstGeom prst="rect">
-                                      <a:avLst/>
-                                    </a:prstGeom>
-                                    <a:noFill/>
-                                    <a:ln>
-                                      <a:noFill/>
-                                    </a:ln>
-                                    <a:extLst>
-                                      <a:ext uri="{FAA26D3D-D897-4be2-8F04-BA451C77F1D7}">
-                                        <ma14:placeholderFlag xmlns="" xmlns:mo="http://schemas.microsoft.com/office/mac/office/2008/main" xmlns:mv="urn:schemas-microsoft-com:mac:vml" xmlns:o="urn:schemas-microsoft-com:office:office" xmlns:v="urn:schemas-microsoft-com:vml" xmlns:w10="urn:schemas-microsoft-com:office:word" xmlns:w="http://schemas.openxmlformats.org/wordprocessingml/2006/main" xmlns:ma14="http://schemas.microsoft.com/office/mac/drawingml/2011/main"/>
-                                      </a:ext>
-                                    </a:extLst>
-                                  </pic:spPr>
-                                </pic:pic>
-                              </a:graphicData>
-                            </a:graphic>
-                          </wp:inline>
-                        </w:drawing>
-                      </w:r>
-                    </w:p>
-                    <w:p>
-                      <w:pPr>
-                        <w:pStyle w:val="Title"/>
-                      </w:pPr>
-                      <w:r>
-                        <w:t>Prayer before Communion</w:t>
-                      </w:r>
-                    </w:p>
-                    <w:p>
-                      <w:pPr>
-                        <w:pStyle w:val="Subtitle"/>
-                      </w:pPr>
-                      <w:r>
-                        <w:t>by St. Thomas Aquinas</w:t>
-                      </w:r>
-                    </w:p>
-                    <w:p>
-                      <w:r>
-                        <w:t>Almighty and ever-living God, I approach the sacrament of your only begotten Son, Our Lord Jesus Christ. I come sick to the doctor of life, unclean to the fountain of mercy, blind to the radiance of eternal light, and poor and needy to the Lord of heaven and earth.</w:t>
-                      </w:r>
-                    </w:p>
-                    <w:p>
-                      <w:r>
-                        <w:t>Lord, in your great generosity, heal my sickness, wash away my defilement, enlighten my blindness, enrich my poverty, and clothe my nakedness. May I receive the bread of angels, the King of Kings and Lord of Lords, with humble reverence, with the purity and faith, the repentance and love, and the determined purpose that will help bring me to God’s saving grace. May I receive the sacrament of the Lord’s body and blood and its reality and power.</w:t>
-                      </w:r>
-                    </w:p>
-                    <w:p>
-                      <w:r>
-                        <w:t>Kind God, may I receive the body of your only begotten Son, Our Lord Jesus Christ, born from the womb of the Virgin Mary, and so be received into his mystical body and numbered among his members.</w:t>
-                      </w:r>
-                    </w:p>
-                    <w:p>
-                      <w:r>
-                        <w:t>Loving Father, as on my earthly pilgrimage I now receive your beloved Son under the veil of a sacrament, may I one day see Him face to face in glory, who lives and reigns with you forever. Amen.</w:t>
-                      </w:r>
-                    </w:p>
-                  </w:txbxContent>
-                </v:textbox>
-                <w10:wrap type="through" anchorx="page" anchory="page"/>
-              </v:shape>
-            </w:pict>
-          </mc:Fallback>
-        </mc:AlternateContent>
-      </w:r>
-      <w:r>
-        <w:rPr>
-          <w:noProof/>
-        </w:rPr>
-        <mc:AlternateContent>
-          <mc:Choice Requires="wps">
-            <w:drawing>
-              <wp:anchor distT="0" distB="0" distL="114300" distR="114300" simplePos="0" relativeHeight="251661312" behindDoc="0" locked="0" layoutInCell="1" allowOverlap="1" wp14:anchorId="22989355" wp14:editId="4D512EA6">
-                <wp:simplePos x="0" y="0"/>
-                <wp:positionH relativeFrom="page">
-                  <wp:posOffset>4009390</wp:posOffset>
-                </wp:positionH>
-                <wp:positionV relativeFrom="page">
-                  <wp:posOffset>5377180</wp:posOffset>
-                </wp:positionV>
-                <wp:extent cx="3309620" cy="4224020"/>
-                <wp:effectExtent l="0" t="0" r="0" b="5080"/>
-                <wp:wrapThrough wrapText="bothSides">
-                  <wp:wrapPolygon edited="0">
-                    <wp:start x="870" y="0"/>
-                    <wp:lineTo x="870" y="21529"/>
-                    <wp:lineTo x="20639" y="21529"/>
-                    <wp:lineTo x="20639" y="0"/>
-                    <wp:lineTo x="870" y="0"/>
-                  </wp:wrapPolygon>
-                </wp:wrapThrough>
-                <wp:docPr id="50" name="Text Box 50"/>
-                <wp:cNvGraphicFramePr/>
-                <a:graphic xmlns:a="http://schemas.openxmlformats.org/drawingml/2006/main">
-                  <a:graphicData uri="http://schemas.microsoft.com/office/word/2010/wordprocessingShape">
-                    <wps:wsp>
-                      <wps:cNvSpPr txBox="1"/>
-                      <wps:spPr>
-                        <a:xfrm>
-                          <a:off x="0" y="0"/>
-                          <a:ext cx="3309620" cy="4224020"/>
-                        </a:xfrm>
-                        <a:prstGeom prst="rect">
-                          <a:avLst/>
-                        </a:prstGeom>
-                        <a:noFill/>
-                        <a:ln>
-                          <a:noFill/>
-                        </a:ln>
-                        <a:effectLst/>
-                        <a:extLst>
-                          <a:ext uri="{C572A759-6A51-4108-AA02-DFA0A04FC94B}">
-                            <ma14:wrappingTextBoxFlag xmlns="" xmlns:mo="http://schemas.microsoft.com/office/mac/office/2008/main" xmlns:mv="urn:schemas-microsoft-com:mac:vml" xmlns:o="urn:schemas-microsoft-com:office:office" xmlns:v="urn:schemas-microsoft-com:vml" xmlns:w10="urn:schemas-microsoft-com:office:word" xmlns:w="http://schemas.openxmlformats.org/wordprocessingml/2006/main" xmlns:ma14="http://schemas.microsoft.com/office/mac/drawingml/2011/main" val="1"/>
-                          </a:ext>
-                        </a:extLst>
-                      </wps:spPr>
-                      <wps:style>
-                        <a:lnRef idx="0">
-                          <a:schemeClr val="accent1"/>
-                        </a:lnRef>
-                        <a:fillRef idx="0">
-                          <a:schemeClr val="accent1"/>
-                        </a:fillRef>
-                        <a:effectRef idx="0">
-                          <a:schemeClr val="accent1"/>
-                        </a:effectRef>
-                        <a:fontRef idx="minor">
-                          <a:schemeClr val="dk1"/>
-                        </a:fontRef>
-                      </wps:style>
-                      <wps:txbx>
-                        <w:txbxContent>
-                          <w:p>
-                            <w:pPr>
-                              <w:pStyle w:val="Image"/>
-                            </w:pPr>
-                            <w:r>
-                              <w:rPr>
-                                <w:noProof/>
-                              </w:rPr>
-                              <w:drawing>
-                                <wp:inline distT="0" distB="0" distL="0" distR="0" wp14:anchorId="36070E8E" wp14:editId="47C62AB0">
-                                  <wp:extent cx="693710" cy="694944"/>
-                                  <wp:effectExtent l="0" t="0" r="0" b="0"/>
-                                  <wp:docPr id="26" name="Picture 26"/>
-                                  <wp:cNvGraphicFramePr>
-                                    <a:graphicFrameLocks xmlns:a="http://schemas.openxmlformats.org/drawingml/2006/main" noChangeAspect="1"/>
-                                  </wp:cNvGraphicFramePr>
-                                  <a:graphic xmlns:a="http://schemas.openxmlformats.org/drawingml/2006/main">
-                                    <a:graphicData uri="http://schemas.openxmlformats.org/drawingml/2006/picture">
-                                      <pic:pic xmlns:pic="http://schemas.openxmlformats.org/drawingml/2006/picture">
-                                        <pic:nvPicPr>
-                                          <pic:cNvPr id="0" name="Picture 5"/>
-                                          <pic:cNvPicPr>
-                                            <a:picLocks noChangeAspect="1" noChangeArrowheads="1"/>
-                                          </pic:cNvPicPr>
-                                        </pic:nvPicPr>
-                                        <pic:blipFill>
-                                          <a:blip r:embed="rId8">
-                                            <a:extLst>
-                                              <a:ext uri="{28A0092B-C50C-407E-A947-70E740481C1C}">
-                                                <a14:useLocalDpi xmlns:a14="http://schemas.microsoft.com/office/drawing/2010/main" val="0"/>
-                                              </a:ext>
-                                            </a:extLst>
-                                          </a:blip>
-                                          <a:srcRect/>
-                                          <a:stretch>
-                                            <a:fillRect/>
-                                          </a:stretch>
-                                        </pic:blipFill>
-                                        <pic:spPr bwMode="auto">
-                                          <a:xfrm>
-                                            <a:off x="0" y="0"/>
-                                            <a:ext cx="693710" cy="694944"/>
-                                          </a:xfrm>
-                                          <a:prstGeom prst="rect">
-                                            <a:avLst/>
-                                          </a:prstGeom>
-                                          <a:noFill/>
-                                          <a:ln>
-                                            <a:noFill/>
-                                          </a:ln>
-                                          <a:extLst>
-                                            <a:ext uri="{FAA26D3D-D897-4be2-8F04-BA451C77F1D7}">
-                                              <ma14:placeholderFlag xmlns="" xmlns:mo="http://schemas.microsoft.com/office/mac/office/2008/main" xmlns:mv="urn:schemas-microsoft-com:mac:vml" xmlns:o="urn:schemas-microsoft-com:office:office" xmlns:v="urn:schemas-microsoft-com:vml" xmlns:w10="urn:schemas-microsoft-com:office:word" xmlns:w="http://schemas.openxmlformats.org/wordprocessingml/2006/main" xmlns:ma14="http://schemas.microsoft.com/office/mac/drawingml/2011/main"/>
-                                            </a:ext>
-                                          </a:extLst>
-                                        </pic:spPr>
-                                      </pic:pic>
-                                    </a:graphicData>
-                                  </a:graphic>
-                                </wp:inline>
-                              </w:drawing>
-                            </w:r>
-                          </w:p>
-                          <w:p>
-                            <w:pPr>
-                              <w:pStyle w:val="Title"/>
-                            </w:pPr>
-                            <w:r>
-                              <w:t>Prayer before Communion</w:t>
-                            </w:r>
-                          </w:p>
-                          <w:p>
-                            <w:pPr>
-                              <w:pStyle w:val="Subtitle"/>
-                            </w:pPr>
-                            <w:r>
-                              <w:t>by St. Thomas Aquinas</w:t>
-                            </w:r>
-                          </w:p>
-                          <w:p>
-                            <w:r>
-                              <w:t>Almighty and ever-living God, I approach the sacrament of your only begotten Son, Our Lord Jesus Christ. I come sick to the doctor of life, unclean to the fountain of mercy, blind to the radiance of eternal light, and poor and needy to the Lord of heaven and earth.</w:t>
-                            </w:r>
-                          </w:p>
-                          <w:p>
-                            <w:r>
-                              <w:t>Lord, in your great generosity, heal my sickness, wash away my defilement, enlighten my blindness, enrich my poverty, and clothe my nakedness. May I receive the bread of angels, the King of Kings and Lord of Lords, with humble reverence, with the purity and faith, the repentance and love, and the determined purpose that will help bring me to God’s saving grace. May I receive the sacrament of the Lord’s body and blood and its reality and power.</w:t>
-                            </w:r>
-                          </w:p>
-                          <w:p>
-                            <w:r>
-                              <w:t>Kind God, may I receive the body of your only begotten Son, Our Lord Jesus Christ, born from the womb of the Virgin Mary, and so be received into his mystical body and numbered among his members.</w:t>
-                            </w:r>
-                          </w:p>
-                          <w:p>
-                            <w:r>
-                              <w:t>Loving Father, as on my earthly pilgrimage I now receive your beloved Son under the veil of a sacrament, may I one day see Him face to face in glory, who lives and reigns with you forever. Amen.</w:t>
-                            </w:r>
-                          </w:p>
-                        </w:txbxContent>
-                      </wps:txbx>
-                      <wps:bodyPr rot="0" spcFirstLastPara="0" vertOverflow="overflow" horzOverflow="overflow" vert="horz" wrap="square" lIns="182880" tIns="45720" rIns="182880" bIns="45720" numCol="1" spcCol="0" rtlCol="0" fromWordArt="0" anchor="t" anchorCtr="0" forceAA="0" compatLnSpc="1">
-                        <a:prstTxWarp prst="textNoShape">
-                          <a:avLst/>
-                        </a:prstTxWarp>
-                        <a:noAutofit/>
-                      </wps:bodyPr>
-                    </wps:wsp>
-                  </a:graphicData>
-                </a:graphic>
-                <wp14:sizeRelH relativeFrom="margin">
-                  <wp14:pctWidth>0</wp14:pctWidth>
-                </wp14:sizeRelH>
-                <wp14:sizeRelV relativeFrom="margin">
-                  <wp14:pctHeight>0</wp14:pctHeight>
-                </wp14:sizeRelV>
-              </wp:anchor>
-            </w:drawing>
-          </mc:Choice>
-          <mc:Fallback>
-            <w:pict>
-              <v:shape w14:anchorId="22989355" id="Text Box 50" o:spid="_x0000_s1028" type="#_x0000_t202" style="position:absolute;left:0;text-align:left;margin-left:315.7pt;margin-top:423.4pt;width:260.6pt;height:332.6pt;z-index:251661312;visibility:visible;mso-wrap-style:square;mso-width-percent:0;mso-height-percent:0;mso-wrap-distance-left:9pt;mso-wrap-distance-top:0;mso-wrap-distance-right:9pt;mso-wrap-distance-bottom:0;mso-position-horizontal:absolute;mso-position-horizontal-relative:page;mso-position-vertical:absolute;mso-position-vertical-relative:page;mso-width-percent:0;mso-height-percent:0;mso-width-relative:margin;mso-height-relative:margin;v-text-anchor:top" o:gfxdata="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" filled="f" stroked="f">
-                <v:textbox inset="14.4pt,,14.4pt">
-                  <w:txbxContent>
-                    <w:p>
-                      <w:pPr>
-                        <w:pStyle w:val="Image"/>
-                      </w:pPr>
-                      <w:r>
-                        <w:rPr>
-                          <w:noProof/>
-                        </w:rPr>
-                        <w:drawing>
-                          <wp:inline distT="0" distB="0" distL="0" distR="0" wp14:anchorId="36070E8E" wp14:editId="47C62AB0">
-                            <wp:extent cx="693710" cy="694944"/>
-                            <wp:effectExtent l="0" t="0" r="0" b="0"/>
-                            <wp:docPr id="26" name="Picture 26"/>
-                            <wp:cNvGraphicFramePr>
-                              <a:graphicFrameLocks xmlns:a="http://schemas.openxmlformats.org/drawingml/2006/main" noChangeAspect="1"/>
-                            </wp:cNvGraphicFramePr>
-                            <a:graphic xmlns:a="http://schemas.openxmlformats.org/drawingml/2006/main">
-                              <a:graphicData uri="http://schemas.openxmlformats.org/drawingml/2006/picture">
-                                <pic:pic xmlns:pic="http://schemas.openxmlformats.org/drawingml/2006/picture">
-                                  <pic:nvPicPr>
-                                    <pic:cNvPr id="0" name="Picture 5"/>
-                                    <pic:cNvPicPr>
-                                      <a:picLocks noChangeAspect="1" noChangeArrowheads="1"/>
-                                    </pic:cNvPicPr>
-                                  </pic:nvPicPr>
-                                  <pic:blipFill>
-                                    <a:blip r:embed="rId8">
-                                      <a:extLst>
-                                        <a:ext uri="{28A0092B-C50C-407E-A947-70E740481C1C}">
-                                          <a14:useLocalDpi xmlns:a14="http://schemas.microsoft.com/office/drawing/2010/main" val="0"/>
-                                        </a:ext>
-                                      </a:extLst>
-                                    </a:blip>
-                                    <a:srcRect/>
-                                    <a:stretch>
-                                      <a:fillRect/>
-                                    </a:stretch>
-                                  </pic:blipFill>
-                                  <pic:spPr bwMode="auto">
-                                    <a:xfrm>
-                                      <a:off x="0" y="0"/>
-                                      <a:ext cx="693710" cy="694944"/>
-                                    </a:xfrm>
-                                    <a:prstGeom prst="rect">
-                                      <a:avLst/>
-                                    </a:prstGeom>
-                                    <a:noFill/>
-                                    <a:ln>
-                                      <a:noFill/>
-                                    </a:ln>
-                                    <a:extLst>
-                                      <a:ext uri="{FAA26D3D-D897-4be2-8F04-BA451C77F1D7}">
-                                        <ma14:placeholderFlag xmlns="" xmlns:mo="http://schemas.microsoft.com/office/mac/office/2008/main" xmlns:mv="urn:schemas-microsoft-com:mac:vml" xmlns:o="urn:schemas-microsoft-com:office:office" xmlns:v="urn:schemas-microsoft-com:vml" xmlns:w10="urn:schemas-microsoft-com:office:word" xmlns:w="http://schemas.openxmlformats.org/wordprocessingml/2006/main" xmlns:ma14="http://schemas.microsoft.com/office/mac/drawingml/2011/main"/>
-                                      </a:ext>
-                                    </a:extLst>
-                                  </pic:spPr>
-                                </pic:pic>
-                              </a:graphicData>
-                            </a:graphic>
-                          </wp:inline>
-                        </w:drawing>
-                      </w:r>
-                    </w:p>
-                    <w:p>
-                      <w:pPr>
-                        <w:pStyle w:val="Title"/>
-                      </w:pPr>
-                      <w:r>
-                        <w:t>Prayer before Communion</w:t>
-                      </w:r>
-                    </w:p>
-                    <w:p>
-                      <w:pPr>
-                        <w:pStyle w:val="Subtitle"/>
-                      </w:pPr>
-                      <w:r>
-                        <w:t>by St. Thomas Aquinas</w:t>
-                      </w:r>
-                    </w:p>
-                    <w:p>
-                      <w:r>
-                        <w:t>Almighty and ever-living God, I approach the sacrament of your only begotten Son, Our Lord Jesus Christ. I come sick to the doctor of life, unclean to the fountain of mercy, blind to the radiance of eternal light, and poor and needy to the Lord of heaven and earth.</w:t>
-                      </w:r>
-                    </w:p>
-                    <w:p>
-                      <w:r>
-                        <w:t>Lord, in your great generosity, heal my sickness, wash away my defilement, enlighten my blindness, enrich my poverty, and clothe my nakedness. May I receive the bread of angels, the King of Kings and Lord of Lords, with humble reverence, with the purity and faith, the repentance and love, and the determined purpose that will help bring me to God’s saving grace. May I receive the sacrament of the Lord’s body and blood and its reality and power.</w:t>
-                      </w:r>
-                    </w:p>
-                    <w:p>
-                      <w:r>
-                        <w:t>Kind God, may I receive the body of your only begotten Son, Our Lord Jesus Christ, born from the womb of the Virgin Mary, and so be received into his mystical body and numbered among his members.</w:t>
-                      </w:r>
-                    </w:p>
-                    <w:p>
-                      <w:r>
-                        <w:t>Loving Father, as on my earthly pilgrimage I now receive your beloved Son under the veil of a sacrament, may I one day see Him face to face in glory, who lives and reigns with you forever. Amen.</w:t>
-                      </w:r>
-                    </w:p>
-                  </w:txbxContent>
-                </v:textbox>
-                <w10:wrap type="through" anchorx="page" anchory="page"/>
-              </v:shape>
-            </w:pict>
-          </mc:Fallback>
-        </mc:AlternateContent>
-      </w:r>
-      <w:r>
-        <w:rPr>
-          <w:noProof/>
-        </w:rPr>
-        <mc:AlternateContent>
-          <mc:Choice Requires="wps">
-            <w:drawing>
-              <wp:anchor distT="0" distB="0" distL="114300" distR="114300" simplePos="0" relativeHeight="251657216" behindDoc="0" locked="0" layoutInCell="1" allowOverlap="1" wp14:anchorId="6D461030" wp14:editId="12A2DA2D">
-                <wp:simplePos x="0" y="0"/>
-                <wp:positionH relativeFrom="page">
-                  <wp:posOffset>4009390</wp:posOffset>
-                </wp:positionH>
-                <wp:positionV relativeFrom="page">
-                  <wp:posOffset>467360</wp:posOffset>
-                </wp:positionV>
-                <wp:extent cx="3309620" cy="4224020"/>
-                <wp:effectExtent l="0" t="0" r="0" b="5080"/>
-                <wp:wrapThrough wrapText="bothSides">
-                  <wp:wrapPolygon edited="0">
-                    <wp:start x="870" y="0"/>
-                    <wp:lineTo x="870" y="21529"/>
-                    <wp:lineTo x="20639" y="21529"/>
-                    <wp:lineTo x="20639" y="0"/>
-                    <wp:lineTo x="870" y="0"/>
-                  </wp:wrapPolygon>
-                </wp:wrapThrough>
-                <wp:docPr id="6" name="Text Box 6"/>
-                <wp:cNvGraphicFramePr/>
-                <a:graphic xmlns:a="http://schemas.openxmlformats.org/drawingml/2006/main">
-                  <a:graphicData uri="http://schemas.microsoft.com/office/word/2010/wordprocessingShape">
-                    <wps:wsp>
-                      <wps:cNvSpPr txBox="1"/>
-                      <wps:spPr>
-                        <a:xfrm>
-                          <a:off x="0" y="0"/>
-                          <a:ext cx="3309620" cy="4224020"/>
-                        </a:xfrm>
-                        <a:prstGeom prst="rect">
-                          <a:avLst/>
-                        </a:prstGeom>
-                        <a:noFill/>
-                        <a:ln>
-                          <a:noFill/>
-                        </a:ln>
-                        <a:effectLst/>
-                        <a:extLst>
-                          <a:ext uri="{C572A759-6A51-4108-AA02-DFA0A04FC94B}">
-                            <ma14:wrappingTextBoxFlag xmlns="" xmlns:mo="http://schemas.microsoft.com/office/mac/office/2008/main" xmlns:mv="urn:schemas-microsoft-com:mac:vml" xmlns:o="urn:schemas-microsoft-com:office:office" xmlns:v="urn:schemas-microsoft-com:vml" xmlns:w10="urn:schemas-microsoft-com:office:word" xmlns:w="http://schemas.openxmlformats.org/wordprocessingml/2006/main" xmlns:ma14="http://schemas.microsoft.com/office/mac/drawingml/2011/main" val="1"/>
-                          </a:ext>
-                        </a:extLst>
-                      </wps:spPr>
-                      <wps:style>
-                        <a:lnRef idx="0">
-                          <a:schemeClr val="accent1"/>
-                        </a:lnRef>
-                        <a:fillRef idx="0">
-                          <a:schemeClr val="accent1"/>
-                        </a:fillRef>
-                        <a:effectRef idx="0">
-                          <a:schemeClr val="accent1"/>
-                        </a:effectRef>
-                        <a:fontRef idx="minor">
-                          <a:schemeClr val="dk1"/>
-                        </a:fontRef>
-                      </wps:style>
-                      <wps:txbx>
-                        <w:txbxContent>
-                          <w:p>
-                            <w:pPr>
-                              <w:pStyle w:val="Image"/>
-                            </w:pPr>
-                            <w:r>
-                              <w:rPr>
-                                <w:noProof/>
-                              </w:rPr>
-                              <w:drawing>
-                                <wp:inline distT="0" distB="0" distL="0" distR="0" wp14:anchorId="415D93FD" wp14:editId="126676AD">
-                                  <wp:extent cx="693710" cy="694944"/>
-                                  <wp:effectExtent l="0" t="0" r="0" b="0"/>
-                                  <wp:docPr id="15" name="Picture 15"/>
-                                  <wp:cNvGraphicFramePr>
-                                    <a:graphicFrameLocks xmlns:a="http://schemas.openxmlformats.org/drawingml/2006/main" noChangeAspect="1"/>
-                                  </wp:cNvGraphicFramePr>
-                                  <a:graphic xmlns:a="http://schemas.openxmlformats.org/drawingml/2006/main">
-                                    <a:graphicData uri="http://schemas.openxmlformats.org/drawingml/2006/picture">
-                                      <pic:pic xmlns:pic="http://schemas.openxmlformats.org/drawingml/2006/picture">
-                                        <pic:nvPicPr>
-                                          <pic:cNvPr id="0" name="Picture 5"/>
-                                          <pic:cNvPicPr>
-                                            <a:picLocks noChangeAspect="1" noChangeArrowheads="1"/>
-                                          </pic:cNvPicPr>
-                                        </pic:nvPicPr>
-                                        <pic:blipFill>
-                                          <a:blip r:embed="rId8">
-                                            <a:extLst>
-                                              <a:ext uri="{28A0092B-C50C-407E-A947-70E740481C1C}">
-                                                <a14:useLocalDpi xmlns:a14="http://schemas.microsoft.com/office/drawing/2010/main" val="0"/>
-                                              </a:ext>
-                                            </a:extLst>
-                                          </a:blip>
-                                          <a:srcRect/>
-                                          <a:stretch>
-                                            <a:fillRect/>
-                                          </a:stretch>
-                                        </pic:blipFill>
-                                        <pic:spPr bwMode="auto">
-                                          <a:xfrm>
-                                            <a:off x="0" y="0"/>
-                                            <a:ext cx="693710" cy="694944"/>
-                                          </a:xfrm>
-                                          <a:prstGeom prst="rect">
-                                            <a:avLst/>
-                                          </a:prstGeom>
-                                          <a:noFill/>
-                                          <a:ln>
-                                            <a:noFill/>
-                                          </a:ln>
-                                          <a:extLst>
-                                            <a:ext uri="{FAA26D3D-D897-4be2-8F04-BA451C77F1D7}">
-                                              <ma14:placeholderFlag xmlns="" xmlns:mo="http://schemas.microsoft.com/office/mac/office/2008/main" xmlns:mv="urn:schemas-microsoft-com:mac:vml" xmlns:o="urn:schemas-microsoft-com:office:office" xmlns:v="urn:schemas-microsoft-com:vml" xmlns:w10="urn:schemas-microsoft-com:office:word" xmlns:w="http://schemas.openxmlformats.org/wordprocessingml/2006/main" xmlns:ma14="http://schemas.microsoft.com/office/mac/drawingml/2011/main"/>
-                                            </a:ext>
-                                          </a:extLst>
-                                        </pic:spPr>
-                                      </pic:pic>
-                                    </a:graphicData>
-                                  </a:graphic>
-                                </wp:inline>
-                              </w:drawing>
-                            </w:r>
-                          </w:p>
-                          <w:p>
-                            <w:pPr>
-                              <w:pStyle w:val="Title"/>
-                            </w:pPr>
-                            <w:r>
-                              <w:t>Prayer before Communion</w:t>
-                            </w:r>
-                          </w:p>
-                          <w:p>
-                            <w:pPr>
-                              <w:pStyle w:val="Subtitle"/>
-                            </w:pPr>
-                            <w:r>
-                              <w:t>by St. Thomas Aquinas</w:t>
-                            </w:r>
-                          </w:p>
-                          <w:p>
-                            <w:r>
-                              <w:t>Almighty and ever-living God, I approach the sacrament of your only begotten Son, Our Lord Jesus Christ. I come sick to the doctor of life, unclean to the fountain of mercy, blind to the radiance of eternal light, and poor and needy to the Lord of heaven and earth.</w:t>
-                            </w:r>
-                          </w:p>
-                          <w:p>
-                            <w:r>
-                              <w:t xml:space="preserve">Lord, in your great generosity, heal my sickness, wash away my defilement, enlighten my blindness, enrich my poverty, and clothe my nakedness. May I receive the bread of angels, the King of Kings and Lord of Lords, with humble </w:t>
-                            </w:r>
-                            <w:r>
-                              <w:t>reverence</w:t>
-                            </w:r>
-                            <w:r>
-                              <w:t>, with the purity and faith, the repentance and love, and the determined purpose that will help bring me to God’s saving grace. May I receive the sacrament of the Lord’s body and blood and its reality and power.</w:t>
-                            </w:r>
-                          </w:p>
-                          <w:p>
-                            <w:r>
-                              <w:t>Kind God, may I receive the body of your only begotten Son, Our Lord Jesus Christ, born from the womb of the Virgin Mary, and so be received into his mystical body and numbered among his members.</w:t>
-                            </w:r>
-                          </w:p>
-                          <w:p>
-                            <w:r>
-                              <w:t>Loving Father, as on my earthly pilgrimage I now receive your beloved Son under the veil of a sacrament, may I one day see Him face to face in glory, who lives and reigns with you forever. Amen.</w:t>
-                            </w:r>
-                          </w:p>
-                        </w:txbxContent>
-                      </wps:txbx>
-                      <wps:bodyPr rot="0" spcFirstLastPara="0" vertOverflow="overflow" horzOverflow="overflow" vert="horz" wrap="square" lIns="182880" tIns="45720" rIns="182880" bIns="45720" numCol="1" spcCol="0" rtlCol="0" fromWordArt="0" anchor="t" anchorCtr="0" forceAA="0" compatLnSpc="1">
-                        <a:prstTxWarp prst="textNoShape">
-                          <a:avLst/>
-                        </a:prstTxWarp>
-                        <a:noAutofit/>
-                      </wps:bodyPr>
-                    </wps:wsp>
-                  </a:graphicData>
-                </a:graphic>
-                <wp14:sizeRelH relativeFrom="margin">
-                  <wp14:pctWidth>0</wp14:pctWidth>
-                </wp14:sizeRelH>
-                <wp14:sizeRelV relativeFrom="margin">
-                  <wp14:pctHeight>0</wp14:pctHeight>
-                </wp14:sizeRelV>
-              </wp:anchor>
-            </w:drawing>
-          </mc:Choice>
-          <mc:Fallback>
-            <w:pict>
-              <v:shape w14:anchorId="6D461030" id="Text Box 6" o:spid="_x0000_s1029" type="#_x0000_t202" style="position:absolute;left:0;text-align:left;margin-left:315.7pt;margin-top:36.8pt;width:260.6pt;height:332.6pt;z-index:251657216;visibility:visible;mso-wrap-style:square;mso-width-percent:0;mso-height-percent:0;mso-wrap-distance-left:9pt;mso-wrap-distance-top:0;mso-wrap-distance-right:9pt;mso-wrap-distance-bottom:0;mso-position-horizontal:absolute;mso-position-horizontal-relative:page;mso-position-vertical:absolute;mso-position-vertical-relative:page;mso-width-percent:0;mso-height-percent:0;mso-width-relative:margin;mso-height-relative:margin;v-text-anchor:top" o:gfxdata="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" filled="f" stroked="f">
-                <v:textbox inset="14.4pt,,14.4pt">
-                  <w:txbxContent>
-                    <w:p>
-                      <w:pPr>
-                        <w:pStyle w:val="Image"/>
-                      </w:pPr>
-                      <w:r>
-                        <w:rPr>
-                          <w:noProof/>
-                        </w:rPr>
-                        <w:drawing>
-                          <wp:inline distT="0" distB="0" distL="0" distR="0" wp14:anchorId="415D93FD" wp14:editId="126676AD">
-                            <wp:extent cx="693710" cy="694944"/>
-                            <wp:effectExtent l="0" t="0" r="0" b="0"/>
-                            <wp:docPr id="15" name="Picture 15"/>
-                            <wp:cNvGraphicFramePr>
-                              <a:graphicFrameLocks xmlns:a="http://schemas.openxmlformats.org/drawingml/2006/main" noChangeAspect="1"/>
-                            </wp:cNvGraphicFramePr>
-                            <a:graphic xmlns:a="http://schemas.openxmlformats.org/drawingml/2006/main">
-                              <a:graphicData uri="http://schemas.openxmlformats.org/drawingml/2006/picture">
-                                <pic:pic xmlns:pic="http://schemas.openxmlformats.org/drawingml/2006/picture">
-                                  <pic:nvPicPr>
-                                    <pic:cNvPr id="0" name="Picture 5"/>
-                                    <pic:cNvPicPr>
-                                      <a:picLocks noChangeAspect="1" noChangeArrowheads="1"/>
-                                    </pic:cNvPicPr>
-                                  </pic:nvPicPr>
-                                  <pic:blipFill>
-                                    <a:blip r:embed="rId8">
-                                      <a:extLst>
-                                        <a:ext uri="{28A0092B-C50C-407E-A947-70E740481C1C}">
-                                          <a14:useLocalDpi xmlns:a14="http://schemas.microsoft.com/office/drawing/2010/main" val="0"/>
-                                        </a:ext>
-                                      </a:extLst>
-                                    </a:blip>
-                                    <a:srcRect/>
-                                    <a:stretch>
-                                      <a:fillRect/>
-                                    </a:stretch>
-                                  </pic:blipFill>
-                                  <pic:spPr bwMode="auto">
-                                    <a:xfrm>
-                                      <a:off x="0" y="0"/>
-                                      <a:ext cx="693710" cy="694944"/>
-                                    </a:xfrm>
-                                    <a:prstGeom prst="rect">
-                                      <a:avLst/>
-                                    </a:prstGeom>
-                                    <a:noFill/>
-                                    <a:ln>
-                                      <a:noFill/>
-                                    </a:ln>
-                                    <a:extLst>
-                                      <a:ext uri="{FAA26D3D-D897-4be2-8F04-BA451C77F1D7}">
-                                        <ma14:placeholderFlag xmlns="" xmlns:mo="http://schemas.microsoft.com/office/mac/office/2008/main" xmlns:mv="urn:schemas-microsoft-com:mac:vml" xmlns:o="urn:schemas-microsoft-com:office:office" xmlns:v="urn:schemas-microsoft-com:vml" xmlns:w10="urn:schemas-microsoft-com:office:word" xmlns:w="http://schemas.openxmlformats.org/wordprocessingml/2006/main" xmlns:ma14="http://schemas.microsoft.com/office/mac/drawingml/2011/main"/>
-                                      </a:ext>
-                                    </a:extLst>
-                                  </pic:spPr>
-                                </pic:pic>
-                              </a:graphicData>
-                            </a:graphic>
-                          </wp:inline>
-                        </w:drawing>
-                      </w:r>
-                    </w:p>
-                    <w:p>
-                      <w:pPr>
-                        <w:pStyle w:val="Title"/>
-                      </w:pPr>
-                      <w:r>
-                        <w:t>Prayer before Communion</w:t>
-                      </w:r>
-                    </w:p>
-                    <w:p>
-                      <w:pPr>
-                        <w:pStyle w:val="Subtitle"/>
-                      </w:pPr>
-                      <w:r>
-                        <w:t>by St. Thomas Aquinas</w:t>
-                      </w:r>
-                    </w:p>
-                    <w:p>
-                      <w:r>
-                        <w:t>Almighty and ever-living God, I approach the sacrament of your only begotten Son, Our Lord Jesus Christ. I come sick to the doctor of life, unclean to the fountain of mercy, blind to the radiance of eternal light, and poor and needy to the Lord of heaven and earth.</w:t>
-                      </w:r>
-                    </w:p>
-                    <w:p>
-                      <w:r>
-                        <w:t xml:space="preserve">Lord, in your great generosity, heal my sickness, wash away my defilement, enlighten my blindness, enrich my poverty, and clothe my nakedness. May I receive the bread of angels, the King of Kings and Lord of Lords, with humble </w:t>
-                      </w:r>
-                      <w:r>
-                        <w:t>reverence</w:t>
-                      </w:r>
-                      <w:r>
-                        <w:t>, with the purity and faith, the repentance and love, and the determined purpose that will help bring me to God’s saving grace. May I receive the sacrament of the Lord’s body and blood and its reality and power.</w:t>
-                      </w:r>
-                    </w:p>
-                    <w:p>
-                      <w:r>
-                        <w:t>Kind God, may I receive the body of your only begotten Son, Our Lord Jesus Christ, born from the womb of the Virgin Mary, and so be received into his mystical body and numbered among his members.</w:t>
-                      </w:r>
-                    </w:p>
-                    <w:p>
-                      <w:r>
-                        <w:t>Loving Father, as on my earthly pilgrimage I now receive your beloved Son under the veil of a sacrament, may I one day see Him face to face in glory, who lives and reigns with you forever. Amen.</w:t>
-                      </w:r>
-                    </w:p>
-                  </w:txbxContent>
-                </v:textbox>
-                <w10:wrap type="through" anchorx="page" anchory="page"/>
-              </v:shape>
-            </w:pict>
-          </mc:Fallback>
-        </mc:AlternateContent>
+        <w:br w:type="page"/>
       </w:r>
       <w:bookmarkEnd w:id="0"/>
-      <w:r>
-        <w:br w:type="page"/>
-      </w:r>
       <w:r>
         <w:rPr>
           <w:noProof/>
@@ -1224,7 +1224,7 @@
         <mc:AlternateContent>
           <mc:Choice Requires="wps">
             <w:drawing>
-              <wp:anchor distT="0" distB="0" distL="114300" distR="114300" simplePos="0" relativeHeight="251671552" behindDoc="0" locked="0" layoutInCell="1" allowOverlap="1" wp14:anchorId="134C029B" wp14:editId="0B13D55F">
+              <wp:anchor distT="0" distB="0" distL="114300" distR="114300" simplePos="0" relativeHeight="251660288" behindDoc="0" locked="0" layoutInCell="1" allowOverlap="1" wp14:anchorId="134C029B" wp14:editId="0B13D55F">
                 <wp:simplePos x="0" y="0"/>
                 <wp:positionH relativeFrom="page">
                   <wp:posOffset>480060</wp:posOffset>
@@ -1264,7 +1264,7 @@
                         <a:effectLst/>
                         <a:extLst>
                           <a:ext uri="{C572A759-6A51-4108-AA02-DFA0A04FC94B}">
-                            <ma14:wrappingTextBoxFlag xmlns="" xmlns:mo="http://schemas.microsoft.com/office/mac/office/2008/main" xmlns:mv="urn:schemas-microsoft-com:mac:vml" xmlns:o="urn:schemas-microsoft-com:office:office" xmlns:v="urn:schemas-microsoft-com:vml" xmlns:w10="urn:schemas-microsoft-com:office:word" xmlns:w="http://schemas.openxmlformats.org/wordprocessingml/2006/main" xmlns:ma14="http://schemas.microsoft.com/office/mac/drawingml/2011/main" val="1"/>
+                            <ma14:wrappingTextBoxFlag xmlns:ma14="http://schemas.microsoft.com/office/mac/drawingml/2011/main" xmlns:w="http://schemas.openxmlformats.org/wordprocessingml/2006/main" xmlns:w10="urn:schemas-microsoft-com:office:word" xmlns:v="urn:schemas-microsoft-com:vml" xmlns:o="urn:schemas-microsoft-com:office:office" xmlns:mv="urn:schemas-microsoft-com:mac:vml" xmlns:mo="http://schemas.microsoft.com/office/mac/office/2008/main" xmlns="" val="1"/>
                           </a:ext>
                         </a:extLst>
                       </wps:spPr>
@@ -1384,7 +1384,7 @@
           </mc:Choice>
           <mc:Fallback>
             <w:pict>
-              <v:shape w14:anchorId="134C029B" id="Text Box 52" o:spid="_x0000_s1030" type="#_x0000_t202" style="position:absolute;left:0;text-align:left;margin-left:37.8pt;margin-top:416.15pt;width:260.6pt;height:332.6pt;z-index:251671552;visibility:visible;mso-wrap-style:square;mso-width-percent:0;mso-height-percent:0;mso-wrap-distance-left:9pt;mso-wrap-distance-top:0;mso-wrap-distance-right:9pt;mso-wrap-distance-bottom:0;mso-position-horizontal:absolute;mso-position-horizontal-relative:page;mso-position-vertical:absolute;mso-position-vertical-relative:page;mso-width-percent:0;mso-height-percent:0;mso-width-relative:margin;mso-height-relative:margin;v-text-anchor:top" o:gfxdata="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" filled="f" stroked="f">
+              <v:shape w14:anchorId="134C029B" id="Text Box 52" o:spid="_x0000_s1030" type="#_x0000_t202" style="position:absolute;left:0;text-align:left;margin-left:37.8pt;margin-top:416.15pt;width:260.6pt;height:332.6pt;z-index:251660288;visibility:visible;mso-wrap-style:square;mso-width-percent:0;mso-height-percent:0;mso-wrap-distance-left:9pt;mso-wrap-distance-top:0;mso-wrap-distance-right:9pt;mso-wrap-distance-bottom:0;mso-position-horizontal:absolute;mso-position-horizontal-relative:page;mso-position-vertical:absolute;mso-position-vertical-relative:page;mso-width-percent:0;mso-height-percent:0;mso-width-relative:margin;mso-height-relative:margin;v-text-anchor:top" o:gfxdata="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" filled="f" stroked="f">
                 <v:textbox inset="14.4pt,,14.4pt">
                   <w:txbxContent>
                     <w:p>
@@ -1480,7 +1480,7 @@
         <mc:AlternateContent>
           <mc:Choice Requires="wps">
             <w:drawing>
-              <wp:anchor distT="0" distB="0" distL="114300" distR="114300" simplePos="0" relativeHeight="251661312" behindDoc="0" locked="0" layoutInCell="1" allowOverlap="1" wp14:anchorId="01AA15F9" wp14:editId="4EDC2B03">
+              <wp:anchor distT="0" distB="0" distL="114300" distR="114300" simplePos="0" relativeHeight="251658240" behindDoc="0" locked="0" layoutInCell="1" allowOverlap="1" wp14:anchorId="01AA15F9" wp14:editId="4EDC2B03">
                 <wp:simplePos x="0" y="0"/>
                 <wp:positionH relativeFrom="page">
                   <wp:posOffset>480060</wp:posOffset>
@@ -1520,7 +1520,7 @@
                         <a:effectLst/>
                         <a:extLst>
                           <a:ext uri="{C572A759-6A51-4108-AA02-DFA0A04FC94B}">
-                            <ma14:wrappingTextBoxFlag xmlns="" xmlns:mo="http://schemas.microsoft.com/office/mac/office/2008/main" xmlns:mv="urn:schemas-microsoft-com:mac:vml" xmlns:o="urn:schemas-microsoft-com:office:office" xmlns:v="urn:schemas-microsoft-com:vml" xmlns:w10="urn:schemas-microsoft-com:office:word" xmlns:w="http://schemas.openxmlformats.org/wordprocessingml/2006/main" xmlns:ma14="http://schemas.microsoft.com/office/mac/drawingml/2011/main" val="1"/>
+                            <ma14:wrappingTextBoxFlag xmlns:ma14="http://schemas.microsoft.com/office/mac/drawingml/2011/main" xmlns:w="http://schemas.openxmlformats.org/wordprocessingml/2006/main" xmlns:w10="urn:schemas-microsoft-com:office:word" xmlns:v="urn:schemas-microsoft-com:vml" xmlns:o="urn:schemas-microsoft-com:office:office" xmlns:mv="urn:schemas-microsoft-com:mac:vml" xmlns:mo="http://schemas.microsoft.com/office/mac/office/2008/main" xmlns="" val="1"/>
                           </a:ext>
                         </a:extLst>
                       </wps:spPr>
@@ -1640,7 +1640,7 @@
           </mc:Choice>
           <mc:Fallback>
             <w:pict>
-              <v:shape w14:anchorId="01AA15F9" id="Text Box 4" o:spid="_x0000_s1031" type="#_x0000_t202" style="position:absolute;left:0;text-align:left;margin-left:37.8pt;margin-top:37.5pt;width:260.6pt;height:332.6pt;z-index:251661312;visibility:visible;mso-wrap-style:square;mso-width-percent:0;mso-height-percent:0;mso-wrap-distance-left:9pt;mso-wrap-distance-top:0;mso-wrap-distance-right:9pt;mso-wrap-distance-bottom:0;mso-position-horizontal:absolute;mso-position-horizontal-relative:page;mso-position-vertical:absolute;mso-position-vertical-relative:page;mso-width-percent:0;mso-height-percent:0;mso-width-relative:margin;mso-height-relative:margin;v-text-anchor:top" o:gfxdata="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" filled="f" stroked="f">
+              <v:shape w14:anchorId="01AA15F9" id="Text Box 4" o:spid="_x0000_s1031" type="#_x0000_t202" style="position:absolute;left:0;text-align:left;margin-left:37.8pt;margin-top:37.5pt;width:260.6pt;height:332.6pt;z-index:251658240;visibility:visible;mso-wrap-style:square;mso-width-percent:0;mso-height-percent:0;mso-wrap-distance-left:9pt;mso-wrap-distance-top:0;mso-wrap-distance-right:9pt;mso-wrap-distance-bottom:0;mso-position-horizontal:absolute;mso-position-horizontal-relative:page;mso-position-vertical:absolute;mso-position-vertical-relative:page;mso-width-percent:0;mso-height-percent:0;mso-width-relative:margin;mso-height-relative:margin;v-text-anchor:top" o:gfxdata="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" filled="f" stroked="f">
                 <v:textbox inset="14.4pt,,14.4pt">
                   <w:txbxContent>
                     <w:p>
@@ -1736,7 +1736,7 @@
         <mc:AlternateContent>
           <mc:Choice Requires="wps">
             <w:drawing>
-              <wp:anchor distT="0" distB="0" distL="114300" distR="114300" simplePos="0" relativeHeight="251665408" behindDoc="0" locked="0" layoutInCell="1" allowOverlap="1" wp14:anchorId="092D571C" wp14:editId="6F6AEB40">
+              <wp:anchor distT="0" distB="0" distL="114300" distR="114300" simplePos="0" relativeHeight="251659264" behindDoc="0" locked="0" layoutInCell="1" allowOverlap="1" wp14:anchorId="092D571C" wp14:editId="6F6AEB40">
                 <wp:simplePos x="0" y="0"/>
                 <wp:positionH relativeFrom="page">
                   <wp:posOffset>4023360</wp:posOffset>
@@ -1776,7 +1776,7 @@
                         <a:effectLst/>
                         <a:extLst>
                           <a:ext uri="{C572A759-6A51-4108-AA02-DFA0A04FC94B}">
-                            <ma14:wrappingTextBoxFlag xmlns="" xmlns:mo="http://schemas.microsoft.com/office/mac/office/2008/main" xmlns:mv="urn:schemas-microsoft-com:mac:vml" xmlns:o="urn:schemas-microsoft-com:office:office" xmlns:v="urn:schemas-microsoft-com:vml" xmlns:w10="urn:schemas-microsoft-com:office:word" xmlns:w="http://schemas.openxmlformats.org/wordprocessingml/2006/main" xmlns:ma14="http://schemas.microsoft.com/office/mac/drawingml/2011/main" val="1"/>
+                            <ma14:wrappingTextBoxFlag xmlns:ma14="http://schemas.microsoft.com/office/mac/drawingml/2011/main" xmlns:w="http://schemas.openxmlformats.org/wordprocessingml/2006/main" xmlns:w10="urn:schemas-microsoft-com:office:word" xmlns:v="urn:schemas-microsoft-com:vml" xmlns:o="urn:schemas-microsoft-com:office:office" xmlns:mv="urn:schemas-microsoft-com:mac:vml" xmlns:mo="http://schemas.microsoft.com/office/mac/office/2008/main" xmlns="" val="1"/>
                           </a:ext>
                         </a:extLst>
                       </wps:spPr>
@@ -1896,7 +1896,7 @@
           </mc:Choice>
           <mc:Fallback>
             <w:pict>
-              <v:shape w14:anchorId="092D571C" id="Text Box 8" o:spid="_x0000_s1032" type="#_x0000_t202" style="position:absolute;left:0;text-align:left;margin-left:316.8pt;margin-top:37.5pt;width:260.6pt;height:332.6pt;z-index:251665408;visibility:visible;mso-wrap-style:square;mso-width-percent:0;mso-height-percent:0;mso-wrap-distance-left:9pt;mso-wrap-distance-top:0;mso-wrap-distance-right:9pt;mso-wrap-distance-bottom:0;mso-position-horizontal:absolute;mso-position-horizontal-relative:page;mso-position-vertical:absolute;mso-position-vertical-relative:page;mso-width-percent:0;mso-height-percent:0;mso-width-relative:margin;mso-height-relative:margin;v-text-anchor:top" o:gfxdata="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" filled="f" stroked="f">
+              <v:shape w14:anchorId="092D571C" id="Text Box 8" o:spid="_x0000_s1032" type="#_x0000_t202" style="position:absolute;left:0;text-align:left;margin-left:316.8pt;margin-top:37.5pt;width:260.6pt;height:332.6pt;z-index:251659264;visibility:visible;mso-wrap-style:square;mso-width-percent:0;mso-height-percent:0;mso-wrap-distance-left:9pt;mso-wrap-distance-top:0;mso-wrap-distance-right:9pt;mso-wrap-distance-bottom:0;mso-position-horizontal:absolute;mso-position-horizontal-relative:page;mso-position-vertical:absolute;mso-position-vertical-relative:page;mso-width-percent:0;mso-height-percent:0;mso-width-relative:margin;mso-height-relative:margin;v-text-anchor:top" o:gfxdata="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" filled="f" stroked="f">
                 <v:textbox inset="14.4pt,,14.4pt">
                   <w:txbxContent>
                     <w:p>
@@ -1992,7 +1992,7 @@
         <mc:AlternateContent>
           <mc:Choice Requires="wps">
             <w:drawing>
-              <wp:anchor distT="0" distB="0" distL="114300" distR="114300" simplePos="0" relativeHeight="251673600" behindDoc="0" locked="0" layoutInCell="1" allowOverlap="1" wp14:anchorId="7FB824BE" wp14:editId="0D0EC7CE">
+              <wp:anchor distT="0" distB="0" distL="114300" distR="114300" simplePos="0" relativeHeight="251661312" behindDoc="0" locked="0" layoutInCell="1" allowOverlap="1" wp14:anchorId="7FB824BE" wp14:editId="0D0EC7CE">
                 <wp:simplePos x="0" y="0"/>
                 <wp:positionH relativeFrom="page">
                   <wp:posOffset>4023360</wp:posOffset>
@@ -2032,7 +2032,7 @@
                         <a:effectLst/>
                         <a:extLst>
                           <a:ext uri="{C572A759-6A51-4108-AA02-DFA0A04FC94B}">
-                            <ma14:wrappingTextBoxFlag xmlns="" xmlns:mo="http://schemas.microsoft.com/office/mac/office/2008/main" xmlns:mv="urn:schemas-microsoft-com:mac:vml" xmlns:o="urn:schemas-microsoft-com:office:office" xmlns:v="urn:schemas-microsoft-com:vml" xmlns:w10="urn:schemas-microsoft-com:office:word" xmlns:w="http://schemas.openxmlformats.org/wordprocessingml/2006/main" xmlns:ma14="http://schemas.microsoft.com/office/mac/drawingml/2011/main" val="1"/>
+                            <ma14:wrappingTextBoxFlag xmlns:ma14="http://schemas.microsoft.com/office/mac/drawingml/2011/main" xmlns:w="http://schemas.openxmlformats.org/wordprocessingml/2006/main" xmlns:w10="urn:schemas-microsoft-com:office:word" xmlns:v="urn:schemas-microsoft-com:vml" xmlns:o="urn:schemas-microsoft-com:office:office" xmlns:mv="urn:schemas-microsoft-com:mac:vml" xmlns:mo="http://schemas.microsoft.com/office/mac/office/2008/main" xmlns="" val="1"/>
                           </a:ext>
                         </a:extLst>
                       </wps:spPr>
@@ -2152,7 +2152,7 @@
           </mc:Choice>
           <mc:Fallback>
             <w:pict>
-              <v:shape w14:anchorId="7FB824BE" id="Text Box 53" o:spid="_x0000_s1033" type="#_x0000_t202" style="position:absolute;left:0;text-align:left;margin-left:316.8pt;margin-top:416.15pt;width:260.6pt;height:332.6pt;z-index:251673600;visibility:visible;mso-wrap-style:square;mso-width-percent:0;mso-height-percent:0;mso-wrap-distance-left:9pt;mso-wrap-distance-top:0;mso-wrap-distance-right:9pt;mso-wrap-distance-bottom:0;mso-position-horizontal:absolute;mso-position-horizontal-relative:page;mso-position-vertical:absolute;mso-position-vertical-relative:page;mso-width-percent:0;mso-height-percent:0;mso-width-relative:margin;mso-height-relative:margin;v-text-anchor:top" o:gfxdata="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" filled="f" stroked="f">
+              <v:shape w14:anchorId="7FB824BE" id="Text Box 53" o:spid="_x0000_s1033" type="#_x0000_t202" style="position:absolute;left:0;text-align:left;margin-left:316.8pt;margin-top:416.15pt;width:260.6pt;height:332.6pt;z-index:251661312;visibility:visible;mso-wrap-style:square;mso-width-percent:0;mso-height-percent:0;mso-wrap-distance-left:9pt;mso-wrap-distance-top:0;mso-wrap-distance-right:9pt;mso-wrap-distance-bottom:0;mso-position-horizontal:absolute;mso-position-horizontal-relative:page;mso-position-vertical:absolute;mso-position-vertical-relative:page;mso-width-percent:0;mso-height-percent:0;mso-width-relative:margin;mso-height-relative:margin;v-text-anchor:top" o:gfxdata="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" filled="f" stroked="f">
                 <v:textbox inset="14.4pt,,14.4pt">
                   <w:txbxContent>
                     <w:p>
@@ -3378,7 +3378,7 @@
 </file>
 
 <file path=customXml/itemProps1.xml><?xml version="1.0" encoding="utf-8"?>
-<ds:datastoreItem xmlns:ds="http://schemas.openxmlformats.org/officeDocument/2006/customXml" ds:itemID="{0B58D020-78A2-42CF-B960-B7CB5D1A5BC0}">
+<ds:datastoreItem xmlns:ds="http://schemas.openxmlformats.org/officeDocument/2006/customXml" ds:itemID="{75481D24-8A28-4137-B5A6-B681F03D27CE}">
   <ds:schemaRefs>
     <ds:schemaRef ds:uri="http://schemas.openxmlformats.org/officeDocument/2006/bibliography"/>
   </ds:schemaRefs>

</xml_diff>

<commit_message>
jn - 3rd time's the charm? - 07/30/2017
</commit_message>
<xml_diff>
--- a/images/CommunionPrayerAQ_Letter_narrower.docx
+++ b/images/CommunionPrayerAQ_Letter_narrower.docx
@@ -11,10 +11,908 @@
         <mc:AlternateContent>
           <mc:Choice Requires="wps">
             <w:drawing>
-              <wp:anchor distT="0" distB="0" distL="114300" distR="114300" simplePos="0" relativeHeight="251655168" behindDoc="0" locked="0" layoutInCell="1" allowOverlap="1" wp14:anchorId="6D461030" wp14:editId="2ED9026D">
+              <wp:anchor distT="0" distB="0" distL="114300" distR="114300" simplePos="0" relativeHeight="251656192" behindDoc="0" locked="0" layoutInCell="1" allowOverlap="1" wp14:anchorId="2E641C8F" wp14:editId="311CA45D">
                 <wp:simplePos x="0" y="0"/>
                 <wp:positionH relativeFrom="page">
-                  <wp:posOffset>3999865</wp:posOffset>
+                  <wp:posOffset>441960</wp:posOffset>
+                </wp:positionH>
+                <wp:positionV relativeFrom="page">
+                  <wp:posOffset>5377180</wp:posOffset>
+                </wp:positionV>
+                <wp:extent cx="3309620" cy="4224020"/>
+                <wp:effectExtent l="0" t="0" r="0" b="5080"/>
+                <wp:wrapThrough wrapText="bothSides">
+                  <wp:wrapPolygon edited="0">
+                    <wp:start x="870" y="0"/>
+                    <wp:lineTo x="870" y="21529"/>
+                    <wp:lineTo x="20639" y="21529"/>
+                    <wp:lineTo x="20639" y="0"/>
+                    <wp:lineTo x="870" y="0"/>
+                  </wp:wrapPolygon>
+                </wp:wrapThrough>
+                <wp:docPr id="48" name="Text Box 48"/>
+                <wp:cNvGraphicFramePr/>
+                <a:graphic xmlns:a="http://schemas.openxmlformats.org/drawingml/2006/main">
+                  <a:graphicData uri="http://schemas.microsoft.com/office/word/2010/wordprocessingShape">
+                    <wps:wsp>
+                      <wps:cNvSpPr txBox="1"/>
+                      <wps:spPr>
+                        <a:xfrm>
+                          <a:off x="0" y="0"/>
+                          <a:ext cx="3309620" cy="4224020"/>
+                        </a:xfrm>
+                        <a:prstGeom prst="rect">
+                          <a:avLst/>
+                        </a:prstGeom>
+                        <a:noFill/>
+                        <a:ln>
+                          <a:noFill/>
+                        </a:ln>
+                        <a:effectLst/>
+                        <a:extLst>
+                          <a:ext uri="{C572A759-6A51-4108-AA02-DFA0A04FC94B}">
+                            <ma14:wrappingTextBoxFlag xmlns="" xmlns:mo="http://schemas.microsoft.com/office/mac/office/2008/main" xmlns:mv="urn:schemas-microsoft-com:mac:vml" xmlns:o="urn:schemas-microsoft-com:office:office" xmlns:v="urn:schemas-microsoft-com:vml" xmlns:w10="urn:schemas-microsoft-com:office:word" xmlns:w="http://schemas.openxmlformats.org/wordprocessingml/2006/main" xmlns:ma14="http://schemas.microsoft.com/office/mac/drawingml/2011/main" val="1"/>
+                          </a:ext>
+                        </a:extLst>
+                      </wps:spPr>
+                      <wps:style>
+                        <a:lnRef idx="0">
+                          <a:schemeClr val="accent1"/>
+                        </a:lnRef>
+                        <a:fillRef idx="0">
+                          <a:schemeClr val="accent1"/>
+                        </a:fillRef>
+                        <a:effectRef idx="0">
+                          <a:schemeClr val="accent1"/>
+                        </a:effectRef>
+                        <a:fontRef idx="minor">
+                          <a:schemeClr val="dk1"/>
+                        </a:fontRef>
+                      </wps:style>
+                      <wps:txbx>
+                        <w:txbxContent>
+                          <w:p>
+                            <w:pPr>
+                              <w:pStyle w:val="Image"/>
+                            </w:pPr>
+                            <w:r>
+                              <w:rPr>
+                                <w:noProof/>
+                              </w:rPr>
+                              <w:drawing>
+                                <wp:inline distT="0" distB="0" distL="0" distR="0" wp14:anchorId="47F2390B" wp14:editId="32833643">
+                                  <wp:extent cx="693710" cy="694944"/>
+                                  <wp:effectExtent l="0" t="0" r="0" b="0"/>
+                                  <wp:docPr id="27" name="Picture 27"/>
+                                  <wp:cNvGraphicFramePr>
+                                    <a:graphicFrameLocks xmlns:a="http://schemas.openxmlformats.org/drawingml/2006/main" noChangeAspect="1"/>
+                                  </wp:cNvGraphicFramePr>
+                                  <a:graphic xmlns:a="http://schemas.openxmlformats.org/drawingml/2006/main">
+                                    <a:graphicData uri="http://schemas.openxmlformats.org/drawingml/2006/picture">
+                                      <pic:pic xmlns:pic="http://schemas.openxmlformats.org/drawingml/2006/picture">
+                                        <pic:nvPicPr>
+                                          <pic:cNvPr id="0" name="Picture 5"/>
+                                          <pic:cNvPicPr>
+                                            <a:picLocks noChangeAspect="1" noChangeArrowheads="1"/>
+                                          </pic:cNvPicPr>
+                                        </pic:nvPicPr>
+                                        <pic:blipFill>
+                                          <a:blip r:embed="rId8">
+                                            <a:extLst>
+                                              <a:ext uri="{28A0092B-C50C-407E-A947-70E740481C1C}">
+                                                <a14:useLocalDpi xmlns:a14="http://schemas.microsoft.com/office/drawing/2010/main" val="0"/>
+                                              </a:ext>
+                                            </a:extLst>
+                                          </a:blip>
+                                          <a:srcRect/>
+                                          <a:stretch>
+                                            <a:fillRect/>
+                                          </a:stretch>
+                                        </pic:blipFill>
+                                        <pic:spPr bwMode="auto">
+                                          <a:xfrm>
+                                            <a:off x="0" y="0"/>
+                                            <a:ext cx="693710" cy="694944"/>
+                                          </a:xfrm>
+                                          <a:prstGeom prst="rect">
+                                            <a:avLst/>
+                                          </a:prstGeom>
+                                          <a:noFill/>
+                                          <a:ln>
+                                            <a:noFill/>
+                                          </a:ln>
+                                          <a:extLst>
+                                            <a:ext uri="{FAA26D3D-D897-4be2-8F04-BA451C77F1D7}">
+                                              <ma14:placeholderFlag xmlns="" xmlns:mo="http://schemas.microsoft.com/office/mac/office/2008/main" xmlns:mv="urn:schemas-microsoft-com:mac:vml" xmlns:o="urn:schemas-microsoft-com:office:office" xmlns:v="urn:schemas-microsoft-com:vml" xmlns:w10="urn:schemas-microsoft-com:office:word" xmlns:w="http://schemas.openxmlformats.org/wordprocessingml/2006/main" xmlns:ma14="http://schemas.microsoft.com/office/mac/drawingml/2011/main"/>
+                                            </a:ext>
+                                          </a:extLst>
+                                        </pic:spPr>
+                                      </pic:pic>
+                                    </a:graphicData>
+                                  </a:graphic>
+                                </wp:inline>
+                              </w:drawing>
+                            </w:r>
+                          </w:p>
+                          <w:p>
+                            <w:pPr>
+                              <w:pStyle w:val="Title"/>
+                            </w:pPr>
+                            <w:r>
+                              <w:t>Prayer before Communion</w:t>
+                            </w:r>
+                          </w:p>
+                          <w:p>
+                            <w:pPr>
+                              <w:pStyle w:val="Subtitle"/>
+                            </w:pPr>
+                            <w:r>
+                              <w:t>by St. Thomas Aquinas</w:t>
+                            </w:r>
+                          </w:p>
+                          <w:p>
+                            <w:r>
+                              <w:t>Almighty and ever-living God, I approach the sacrament of your only begotten Son, Our Lord Jesus Christ. I come sick to the doctor of life, unclean to the fountain of mercy, blind to the radiance of eternal light, and poor and needy to the Lord of heaven and earth.</w:t>
+                            </w:r>
+                          </w:p>
+                          <w:p>
+                            <w:r>
+                              <w:t>Lord, in your great generosity, heal my sickness, wash away my defilement, enlighten my blindness, enrich my poverty, and clothe my nakedness. May I receive the bread of angels, the King of Kings and Lord of Lords, with humble reverence, with the purity and faith, the repentance and love, and the determined purpose that will help bring me to God’s saving grace. May I receive the sacrament of the Lord’s body and blood and its reality and power.</w:t>
+                            </w:r>
+                          </w:p>
+                          <w:p>
+                            <w:r>
+                              <w:t>Kind God, may I receive the body of your only begotten Son, Our Lord Jesus Christ, born from the womb of the Virgin Mary, and so be received into his mystical body and numbered among his members.</w:t>
+                            </w:r>
+                          </w:p>
+                          <w:p>
+                            <w:r>
+                              <w:t>Loving Father, as on my earthly pilgrimage I now receive your beloved Son under the veil of a sacrament, may I one day see Him face to face in glory, who lives and reigns with you forever. Amen.</w:t>
+                            </w:r>
+                          </w:p>
+                        </w:txbxContent>
+                      </wps:txbx>
+                      <wps:bodyPr rot="0" spcFirstLastPara="0" vertOverflow="overflow" horzOverflow="overflow" vert="horz" wrap="square" lIns="182880" tIns="45720" rIns="182880" bIns="45720" numCol="1" spcCol="0" rtlCol="0" fromWordArt="0" anchor="t" anchorCtr="0" forceAA="0" compatLnSpc="1">
+                        <a:prstTxWarp prst="textNoShape">
+                          <a:avLst/>
+                        </a:prstTxWarp>
+                        <a:noAutofit/>
+                      </wps:bodyPr>
+                    </wps:wsp>
+                  </a:graphicData>
+                </a:graphic>
+                <wp14:sizeRelH relativeFrom="margin">
+                  <wp14:pctWidth>0</wp14:pctWidth>
+                </wp14:sizeRelH>
+                <wp14:sizeRelV relativeFrom="margin">
+                  <wp14:pctHeight>0</wp14:pctHeight>
+                </wp14:sizeRelV>
+              </wp:anchor>
+            </w:drawing>
+          </mc:Choice>
+          <mc:Fallback>
+            <w:pict>
+              <v:shapetype w14:anchorId="2E641C8F" id="_x0000_t202" coordsize="21600,21600" o:spt="202" path="m,l,21600r21600,l21600,xe">
+                <v:stroke joinstyle="miter"/>
+                <v:path gradientshapeok="t" o:connecttype="rect"/>
+              </v:shapetype>
+              <v:shape id="Text Box 48" o:spid="_x0000_s1026" type="#_x0000_t202" style="position:absolute;left:0;text-align:left;margin-left:34.8pt;margin-top:423.4pt;width:260.6pt;height:332.6pt;z-index:251656192;visibility:visible;mso-wrap-style:square;mso-width-percent:0;mso-height-percent:0;mso-wrap-distance-left:9pt;mso-wrap-distance-top:0;mso-wrap-distance-right:9pt;mso-wrap-distance-bottom:0;mso-position-horizontal:absolute;mso-position-horizontal-relative:page;mso-position-vertical:absolute;mso-position-vertical-relative:page;mso-width-percent:0;mso-height-percent:0;mso-width-relative:margin;mso-height-relative:margin;v-text-anchor:top" o:gfxdata="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" filled="f" stroked="f">
+                <v:textbox inset="14.4pt,,14.4pt">
+                  <w:txbxContent>
+                    <w:p>
+                      <w:pPr>
+                        <w:pStyle w:val="Image"/>
+                      </w:pPr>
+                      <w:r>
+                        <w:rPr>
+                          <w:noProof/>
+                        </w:rPr>
+                        <w:drawing>
+                          <wp:inline distT="0" distB="0" distL="0" distR="0" wp14:anchorId="47F2390B" wp14:editId="32833643">
+                            <wp:extent cx="693710" cy="694944"/>
+                            <wp:effectExtent l="0" t="0" r="0" b="0"/>
+                            <wp:docPr id="27" name="Picture 27"/>
+                            <wp:cNvGraphicFramePr>
+                              <a:graphicFrameLocks xmlns:a="http://schemas.openxmlformats.org/drawingml/2006/main" noChangeAspect="1"/>
+                            </wp:cNvGraphicFramePr>
+                            <a:graphic xmlns:a="http://schemas.openxmlformats.org/drawingml/2006/main">
+                              <a:graphicData uri="http://schemas.openxmlformats.org/drawingml/2006/picture">
+                                <pic:pic xmlns:pic="http://schemas.openxmlformats.org/drawingml/2006/picture">
+                                  <pic:nvPicPr>
+                                    <pic:cNvPr id="0" name="Picture 5"/>
+                                    <pic:cNvPicPr>
+                                      <a:picLocks noChangeAspect="1" noChangeArrowheads="1"/>
+                                    </pic:cNvPicPr>
+                                  </pic:nvPicPr>
+                                  <pic:blipFill>
+                                    <a:blip r:embed="rId8">
+                                      <a:extLst>
+                                        <a:ext uri="{28A0092B-C50C-407E-A947-70E740481C1C}">
+                                          <a14:useLocalDpi xmlns:a14="http://schemas.microsoft.com/office/drawing/2010/main" val="0"/>
+                                        </a:ext>
+                                      </a:extLst>
+                                    </a:blip>
+                                    <a:srcRect/>
+                                    <a:stretch>
+                                      <a:fillRect/>
+                                    </a:stretch>
+                                  </pic:blipFill>
+                                  <pic:spPr bwMode="auto">
+                                    <a:xfrm>
+                                      <a:off x="0" y="0"/>
+                                      <a:ext cx="693710" cy="694944"/>
+                                    </a:xfrm>
+                                    <a:prstGeom prst="rect">
+                                      <a:avLst/>
+                                    </a:prstGeom>
+                                    <a:noFill/>
+                                    <a:ln>
+                                      <a:noFill/>
+                                    </a:ln>
+                                    <a:extLst>
+                                      <a:ext uri="{FAA26D3D-D897-4be2-8F04-BA451C77F1D7}">
+                                        <ma14:placeholderFlag xmlns="" xmlns:mo="http://schemas.microsoft.com/office/mac/office/2008/main" xmlns:mv="urn:schemas-microsoft-com:mac:vml" xmlns:o="urn:schemas-microsoft-com:office:office" xmlns:v="urn:schemas-microsoft-com:vml" xmlns:w10="urn:schemas-microsoft-com:office:word" xmlns:w="http://schemas.openxmlformats.org/wordprocessingml/2006/main" xmlns:ma14="http://schemas.microsoft.com/office/mac/drawingml/2011/main"/>
+                                      </a:ext>
+                                    </a:extLst>
+                                  </pic:spPr>
+                                </pic:pic>
+                              </a:graphicData>
+                            </a:graphic>
+                          </wp:inline>
+                        </w:drawing>
+                      </w:r>
+                    </w:p>
+                    <w:p>
+                      <w:pPr>
+                        <w:pStyle w:val="Title"/>
+                      </w:pPr>
+                      <w:r>
+                        <w:t>Prayer before Communion</w:t>
+                      </w:r>
+                    </w:p>
+                    <w:p>
+                      <w:pPr>
+                        <w:pStyle w:val="Subtitle"/>
+                      </w:pPr>
+                      <w:r>
+                        <w:t>by St. Thomas Aquinas</w:t>
+                      </w:r>
+                    </w:p>
+                    <w:p>
+                      <w:r>
+                        <w:t>Almighty and ever-living God, I approach the sacrament of your only begotten Son, Our Lord Jesus Christ. I come sick to the doctor of life, unclean to the fountain of mercy, blind to the radiance of eternal light, and poor and needy to the Lord of heaven and earth.</w:t>
+                      </w:r>
+                    </w:p>
+                    <w:p>
+                      <w:r>
+                        <w:t>Lord, in your great generosity, heal my sickness, wash away my defilement, enlighten my blindness, enrich my poverty, and clothe my nakedness. May I receive the bread of angels, the King of Kings and Lord of Lords, with humble reverence, with the purity and faith, the repentance and love, and the determined purpose that will help bring me to God’s saving grace. May I receive the sacrament of the Lord’s body and blood and its reality and power.</w:t>
+                      </w:r>
+                    </w:p>
+                    <w:p>
+                      <w:r>
+                        <w:t>Kind God, may I receive the body of your only begotten Son, Our Lord Jesus Christ, born from the womb of the Virgin Mary, and so be received into his mystical body and numbered among his members.</w:t>
+                      </w:r>
+                    </w:p>
+                    <w:p>
+                      <w:r>
+                        <w:t>Loving Father, as on my earthly pilgrimage I now receive your beloved Son under the veil of a sacrament, may I one day see Him face to face in glory, who lives and reigns with you forever. Amen.</w:t>
+                      </w:r>
+                    </w:p>
+                  </w:txbxContent>
+                </v:textbox>
+                <w10:wrap type="through" anchorx="page" anchory="page"/>
+              </v:shape>
+            </w:pict>
+          </mc:Fallback>
+        </mc:AlternateContent>
+      </w:r>
+      <w:r>
+        <w:rPr>
+          <w:noProof/>
+        </w:rPr>
+        <mc:AlternateContent>
+          <mc:Choice Requires="wps">
+            <w:drawing>
+              <wp:anchor distT="0" distB="0" distL="114300" distR="114300" simplePos="0" relativeHeight="251654144" behindDoc="0" locked="0" layoutInCell="1" allowOverlap="1" wp14:anchorId="0C829327" wp14:editId="03FA3700">
+                <wp:simplePos x="0" y="0"/>
+                <wp:positionH relativeFrom="page">
+                  <wp:posOffset>441960</wp:posOffset>
+                </wp:positionH>
+                <wp:positionV relativeFrom="page">
+                  <wp:posOffset>467360</wp:posOffset>
+                </wp:positionV>
+                <wp:extent cx="3309620" cy="4224020"/>
+                <wp:effectExtent l="0" t="0" r="0" b="5080"/>
+                <wp:wrapThrough wrapText="bothSides">
+                  <wp:wrapPolygon edited="0">
+                    <wp:start x="870" y="0"/>
+                    <wp:lineTo x="870" y="21529"/>
+                    <wp:lineTo x="20639" y="21529"/>
+                    <wp:lineTo x="20639" y="0"/>
+                    <wp:lineTo x="870" y="0"/>
+                  </wp:wrapPolygon>
+                </wp:wrapThrough>
+                <wp:docPr id="2" name="Text Box 2"/>
+                <wp:cNvGraphicFramePr/>
+                <a:graphic xmlns:a="http://schemas.openxmlformats.org/drawingml/2006/main">
+                  <a:graphicData uri="http://schemas.microsoft.com/office/word/2010/wordprocessingShape">
+                    <wps:wsp>
+                      <wps:cNvSpPr txBox="1"/>
+                      <wps:spPr>
+                        <a:xfrm>
+                          <a:off x="0" y="0"/>
+                          <a:ext cx="3309620" cy="4224020"/>
+                        </a:xfrm>
+                        <a:prstGeom prst="rect">
+                          <a:avLst/>
+                        </a:prstGeom>
+                        <a:noFill/>
+                        <a:ln>
+                          <a:noFill/>
+                        </a:ln>
+                        <a:effectLst/>
+                        <a:extLst>
+                          <a:ext uri="{C572A759-6A51-4108-AA02-DFA0A04FC94B}">
+                            <ma14:wrappingTextBoxFlag xmlns="" xmlns:mo="http://schemas.microsoft.com/office/mac/office/2008/main" xmlns:mv="urn:schemas-microsoft-com:mac:vml" xmlns:o="urn:schemas-microsoft-com:office:office" xmlns:v="urn:schemas-microsoft-com:vml" xmlns:w10="urn:schemas-microsoft-com:office:word" xmlns:w="http://schemas.openxmlformats.org/wordprocessingml/2006/main" xmlns:ma14="http://schemas.microsoft.com/office/mac/drawingml/2011/main" val="1"/>
+                          </a:ext>
+                        </a:extLst>
+                      </wps:spPr>
+                      <wps:style>
+                        <a:lnRef idx="0">
+                          <a:schemeClr val="accent1"/>
+                        </a:lnRef>
+                        <a:fillRef idx="0">
+                          <a:schemeClr val="accent1"/>
+                        </a:fillRef>
+                        <a:effectRef idx="0">
+                          <a:schemeClr val="accent1"/>
+                        </a:effectRef>
+                        <a:fontRef idx="minor">
+                          <a:schemeClr val="dk1"/>
+                        </a:fontRef>
+                      </wps:style>
+                      <wps:txbx>
+                        <w:txbxContent>
+                          <w:p>
+                            <w:pPr>
+                              <w:pStyle w:val="Image"/>
+                            </w:pPr>
+                            <w:r>
+                              <w:rPr>
+                                <w:noProof/>
+                              </w:rPr>
+                              <w:drawing>
+                                <wp:inline distT="0" distB="0" distL="0" distR="0" wp14:anchorId="25BEE2D2" wp14:editId="271067A2">
+                                  <wp:extent cx="693710" cy="694944"/>
+                                  <wp:effectExtent l="0" t="0" r="0" b="0"/>
+                                  <wp:docPr id="28" name="Picture 28"/>
+                                  <wp:cNvGraphicFramePr>
+                                    <a:graphicFrameLocks xmlns:a="http://schemas.openxmlformats.org/drawingml/2006/main" noChangeAspect="1"/>
+                                  </wp:cNvGraphicFramePr>
+                                  <a:graphic xmlns:a="http://schemas.openxmlformats.org/drawingml/2006/main">
+                                    <a:graphicData uri="http://schemas.openxmlformats.org/drawingml/2006/picture">
+                                      <pic:pic xmlns:pic="http://schemas.openxmlformats.org/drawingml/2006/picture">
+                                        <pic:nvPicPr>
+                                          <pic:cNvPr id="0" name="Picture 5"/>
+                                          <pic:cNvPicPr>
+                                            <a:picLocks noChangeAspect="1" noChangeArrowheads="1"/>
+                                          </pic:cNvPicPr>
+                                        </pic:nvPicPr>
+                                        <pic:blipFill>
+                                          <a:blip r:embed="rId8">
+                                            <a:extLst>
+                                              <a:ext uri="{28A0092B-C50C-407E-A947-70E740481C1C}">
+                                                <a14:useLocalDpi xmlns:a14="http://schemas.microsoft.com/office/drawing/2010/main" val="0"/>
+                                              </a:ext>
+                                            </a:extLst>
+                                          </a:blip>
+                                          <a:srcRect/>
+                                          <a:stretch>
+                                            <a:fillRect/>
+                                          </a:stretch>
+                                        </pic:blipFill>
+                                        <pic:spPr bwMode="auto">
+                                          <a:xfrm>
+                                            <a:off x="0" y="0"/>
+                                            <a:ext cx="693710" cy="694944"/>
+                                          </a:xfrm>
+                                          <a:prstGeom prst="rect">
+                                            <a:avLst/>
+                                          </a:prstGeom>
+                                          <a:noFill/>
+                                          <a:ln>
+                                            <a:noFill/>
+                                          </a:ln>
+                                          <a:extLst>
+                                            <a:ext uri="{FAA26D3D-D897-4be2-8F04-BA451C77F1D7}">
+                                              <ma14:placeholderFlag xmlns="" xmlns:mo="http://schemas.microsoft.com/office/mac/office/2008/main" xmlns:mv="urn:schemas-microsoft-com:mac:vml" xmlns:o="urn:schemas-microsoft-com:office:office" xmlns:v="urn:schemas-microsoft-com:vml" xmlns:w10="urn:schemas-microsoft-com:office:word" xmlns:w="http://schemas.openxmlformats.org/wordprocessingml/2006/main" xmlns:ma14="http://schemas.microsoft.com/office/mac/drawingml/2011/main"/>
+                                            </a:ext>
+                                          </a:extLst>
+                                        </pic:spPr>
+                                      </pic:pic>
+                                    </a:graphicData>
+                                  </a:graphic>
+                                </wp:inline>
+                              </w:drawing>
+                            </w:r>
+                          </w:p>
+                          <w:p>
+                            <w:pPr>
+                              <w:pStyle w:val="Title"/>
+                            </w:pPr>
+                            <w:r>
+                              <w:t>Prayer before Communion</w:t>
+                            </w:r>
+                          </w:p>
+                          <w:p>
+                            <w:pPr>
+                              <w:pStyle w:val="Subtitle"/>
+                            </w:pPr>
+                            <w:r>
+                              <w:t>by St. Thomas Aquinas</w:t>
+                            </w:r>
+                          </w:p>
+                          <w:p>
+                            <w:r>
+                              <w:t>Almighty and ever-living God, I approach the sacrament of your only begotten Son, Our Lord Jesus Christ. I come sick to the doctor of life, unclean to the fountain of mercy, blind to the radiance of eternal light, and poor and needy to the Lord of heaven and earth.</w:t>
+                            </w:r>
+                          </w:p>
+                          <w:p>
+                            <w:r>
+                              <w:t>Lord, in your great generosity, heal my sickness, wash away my defilement, enlighten my blindness, enrich my poverty, and clothe my nakedness. May I receive the bread of angels, the King of Kings and Lord of Lords, with humble reverence, with the purity and faith, the repentance and love, and the determined purpose that will help bring me to God’s saving grace. May I receive the sacrament of the Lord’s body and blood and its reality and power.</w:t>
+                            </w:r>
+                          </w:p>
+                          <w:p>
+                            <w:r>
+                              <w:t>Kind God, may I receive the body of your only begotten Son, Our Lord Jesus Christ, born from the womb of the Virgin Mary, and so be received into his mystical body and numbered among his members.</w:t>
+                            </w:r>
+                          </w:p>
+                          <w:p>
+                            <w:r>
+                              <w:t>Loving Father, as on my earthly pilgrimage I now receive your beloved Son under the veil of a sacrament, may I one day see Him face to face in glory, who lives and reigns with you forever. Amen.</w:t>
+                            </w:r>
+                          </w:p>
+                        </w:txbxContent>
+                      </wps:txbx>
+                      <wps:bodyPr rot="0" spcFirstLastPara="0" vertOverflow="overflow" horzOverflow="overflow" vert="horz" wrap="square" lIns="182880" tIns="45720" rIns="182880" bIns="45720" numCol="1" spcCol="0" rtlCol="0" fromWordArt="0" anchor="t" anchorCtr="0" forceAA="0" compatLnSpc="1">
+                        <a:prstTxWarp prst="textNoShape">
+                          <a:avLst/>
+                        </a:prstTxWarp>
+                        <a:noAutofit/>
+                      </wps:bodyPr>
+                    </wps:wsp>
+                  </a:graphicData>
+                </a:graphic>
+                <wp14:sizeRelH relativeFrom="margin">
+                  <wp14:pctWidth>0</wp14:pctWidth>
+                </wp14:sizeRelH>
+                <wp14:sizeRelV relativeFrom="margin">
+                  <wp14:pctHeight>0</wp14:pctHeight>
+                </wp14:sizeRelV>
+              </wp:anchor>
+            </w:drawing>
+          </mc:Choice>
+          <mc:Fallback>
+            <w:pict>
+              <v:shape w14:anchorId="0C829327" id="Text Box 2" o:spid="_x0000_s1027" type="#_x0000_t202" style="position:absolute;left:0;text-align:left;margin-left:34.8pt;margin-top:36.8pt;width:260.6pt;height:332.6pt;z-index:251654144;visibility:visible;mso-wrap-style:square;mso-width-percent:0;mso-height-percent:0;mso-wrap-distance-left:9pt;mso-wrap-distance-top:0;mso-wrap-distance-right:9pt;mso-wrap-distance-bottom:0;mso-position-horizontal:absolute;mso-position-horizontal-relative:page;mso-position-vertical:absolute;mso-position-vertical-relative:page;mso-width-percent:0;mso-height-percent:0;mso-width-relative:margin;mso-height-relative:margin;v-text-anchor:top" o:gfxdata="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" filled="f" stroked="f">
+                <v:textbox inset="14.4pt,,14.4pt">
+                  <w:txbxContent>
+                    <w:p>
+                      <w:pPr>
+                        <w:pStyle w:val="Image"/>
+                      </w:pPr>
+                      <w:r>
+                        <w:rPr>
+                          <w:noProof/>
+                        </w:rPr>
+                        <w:drawing>
+                          <wp:inline distT="0" distB="0" distL="0" distR="0" wp14:anchorId="25BEE2D2" wp14:editId="271067A2">
+                            <wp:extent cx="693710" cy="694944"/>
+                            <wp:effectExtent l="0" t="0" r="0" b="0"/>
+                            <wp:docPr id="28" name="Picture 28"/>
+                            <wp:cNvGraphicFramePr>
+                              <a:graphicFrameLocks xmlns:a="http://schemas.openxmlformats.org/drawingml/2006/main" noChangeAspect="1"/>
+                            </wp:cNvGraphicFramePr>
+                            <a:graphic xmlns:a="http://schemas.openxmlformats.org/drawingml/2006/main">
+                              <a:graphicData uri="http://schemas.openxmlformats.org/drawingml/2006/picture">
+                                <pic:pic xmlns:pic="http://schemas.openxmlformats.org/drawingml/2006/picture">
+                                  <pic:nvPicPr>
+                                    <pic:cNvPr id="0" name="Picture 5"/>
+                                    <pic:cNvPicPr>
+                                      <a:picLocks noChangeAspect="1" noChangeArrowheads="1"/>
+                                    </pic:cNvPicPr>
+                                  </pic:nvPicPr>
+                                  <pic:blipFill>
+                                    <a:blip r:embed="rId8">
+                                      <a:extLst>
+                                        <a:ext uri="{28A0092B-C50C-407E-A947-70E740481C1C}">
+                                          <a14:useLocalDpi xmlns:a14="http://schemas.microsoft.com/office/drawing/2010/main" val="0"/>
+                                        </a:ext>
+                                      </a:extLst>
+                                    </a:blip>
+                                    <a:srcRect/>
+                                    <a:stretch>
+                                      <a:fillRect/>
+                                    </a:stretch>
+                                  </pic:blipFill>
+                                  <pic:spPr bwMode="auto">
+                                    <a:xfrm>
+                                      <a:off x="0" y="0"/>
+                                      <a:ext cx="693710" cy="694944"/>
+                                    </a:xfrm>
+                                    <a:prstGeom prst="rect">
+                                      <a:avLst/>
+                                    </a:prstGeom>
+                                    <a:noFill/>
+                                    <a:ln>
+                                      <a:noFill/>
+                                    </a:ln>
+                                    <a:extLst>
+                                      <a:ext uri="{FAA26D3D-D897-4be2-8F04-BA451C77F1D7}">
+                                        <ma14:placeholderFlag xmlns="" xmlns:mo="http://schemas.microsoft.com/office/mac/office/2008/main" xmlns:mv="urn:schemas-microsoft-com:mac:vml" xmlns:o="urn:schemas-microsoft-com:office:office" xmlns:v="urn:schemas-microsoft-com:vml" xmlns:w10="urn:schemas-microsoft-com:office:word" xmlns:w="http://schemas.openxmlformats.org/wordprocessingml/2006/main" xmlns:ma14="http://schemas.microsoft.com/office/mac/drawingml/2011/main"/>
+                                      </a:ext>
+                                    </a:extLst>
+                                  </pic:spPr>
+                                </pic:pic>
+                              </a:graphicData>
+                            </a:graphic>
+                          </wp:inline>
+                        </w:drawing>
+                      </w:r>
+                    </w:p>
+                    <w:p>
+                      <w:pPr>
+                        <w:pStyle w:val="Title"/>
+                      </w:pPr>
+                      <w:r>
+                        <w:t>Prayer before Communion</w:t>
+                      </w:r>
+                    </w:p>
+                    <w:p>
+                      <w:pPr>
+                        <w:pStyle w:val="Subtitle"/>
+                      </w:pPr>
+                      <w:r>
+                        <w:t>by St. Thomas Aquinas</w:t>
+                      </w:r>
+                    </w:p>
+                    <w:p>
+                      <w:r>
+                        <w:t>Almighty and ever-living God, I approach the sacrament of your only begotten Son, Our Lord Jesus Christ. I come sick to the doctor of life, unclean to the fountain of mercy, blind to the radiance of eternal light, and poor and needy to the Lord of heaven and earth.</w:t>
+                      </w:r>
+                    </w:p>
+                    <w:p>
+                      <w:r>
+                        <w:t>Lord, in your great generosity, heal my sickness, wash away my defilement, enlighten my blindness, enrich my poverty, and clothe my nakedness. May I receive the bread of angels, the King of Kings and Lord of Lords, with humble reverence, with the purity and faith, the repentance and love, and the determined purpose that will help bring me to God’s saving grace. May I receive the sacrament of the Lord’s body and blood and its reality and power.</w:t>
+                      </w:r>
+                    </w:p>
+                    <w:p>
+                      <w:r>
+                        <w:t>Kind God, may I receive the body of your only begotten Son, Our Lord Jesus Christ, born from the womb of the Virgin Mary, and so be received into his mystical body and numbered among his members.</w:t>
+                      </w:r>
+                    </w:p>
+                    <w:p>
+                      <w:r>
+                        <w:t>Loving Father, as on my earthly pilgrimage I now receive your beloved Son under the veil of a sacrament, may I one day see Him face to face in glory, who lives and reigns with you forever. Amen.</w:t>
+                      </w:r>
+                    </w:p>
+                  </w:txbxContent>
+                </v:textbox>
+                <w10:wrap type="through" anchorx="page" anchory="page"/>
+              </v:shape>
+            </w:pict>
+          </mc:Fallback>
+        </mc:AlternateContent>
+      </w:r>
+      <w:r>
+        <w:rPr>
+          <w:noProof/>
+        </w:rPr>
+        <mc:AlternateContent>
+          <mc:Choice Requires="wps">
+            <w:drawing>
+              <wp:anchor distT="0" distB="0" distL="114300" distR="114300" simplePos="0" relativeHeight="251657216" behindDoc="0" locked="0" layoutInCell="1" allowOverlap="1" wp14:anchorId="22989355" wp14:editId="1A7B3703">
+                <wp:simplePos x="0" y="0"/>
+                <wp:positionH relativeFrom="page">
+                  <wp:posOffset>3990340</wp:posOffset>
+                </wp:positionH>
+                <wp:positionV relativeFrom="page">
+                  <wp:posOffset>5377180</wp:posOffset>
+                </wp:positionV>
+                <wp:extent cx="3309620" cy="4224020"/>
+                <wp:effectExtent l="0" t="0" r="0" b="5080"/>
+                <wp:wrapThrough wrapText="bothSides">
+                  <wp:wrapPolygon edited="0">
+                    <wp:start x="870" y="0"/>
+                    <wp:lineTo x="870" y="21529"/>
+                    <wp:lineTo x="20639" y="21529"/>
+                    <wp:lineTo x="20639" y="0"/>
+                    <wp:lineTo x="870" y="0"/>
+                  </wp:wrapPolygon>
+                </wp:wrapThrough>
+                <wp:docPr id="50" name="Text Box 50"/>
+                <wp:cNvGraphicFramePr/>
+                <a:graphic xmlns:a="http://schemas.openxmlformats.org/drawingml/2006/main">
+                  <a:graphicData uri="http://schemas.microsoft.com/office/word/2010/wordprocessingShape">
+                    <wps:wsp>
+                      <wps:cNvSpPr txBox="1"/>
+                      <wps:spPr>
+                        <a:xfrm>
+                          <a:off x="0" y="0"/>
+                          <a:ext cx="3309620" cy="4224020"/>
+                        </a:xfrm>
+                        <a:prstGeom prst="rect">
+                          <a:avLst/>
+                        </a:prstGeom>
+                        <a:noFill/>
+                        <a:ln>
+                          <a:noFill/>
+                        </a:ln>
+                        <a:effectLst/>
+                        <a:extLst>
+                          <a:ext uri="{C572A759-6A51-4108-AA02-DFA0A04FC94B}">
+                            <ma14:wrappingTextBoxFlag xmlns="" xmlns:mo="http://schemas.microsoft.com/office/mac/office/2008/main" xmlns:mv="urn:schemas-microsoft-com:mac:vml" xmlns:o="urn:schemas-microsoft-com:office:office" xmlns:v="urn:schemas-microsoft-com:vml" xmlns:w10="urn:schemas-microsoft-com:office:word" xmlns:w="http://schemas.openxmlformats.org/wordprocessingml/2006/main" xmlns:ma14="http://schemas.microsoft.com/office/mac/drawingml/2011/main" val="1"/>
+                          </a:ext>
+                        </a:extLst>
+                      </wps:spPr>
+                      <wps:style>
+                        <a:lnRef idx="0">
+                          <a:schemeClr val="accent1"/>
+                        </a:lnRef>
+                        <a:fillRef idx="0">
+                          <a:schemeClr val="accent1"/>
+                        </a:fillRef>
+                        <a:effectRef idx="0">
+                          <a:schemeClr val="accent1"/>
+                        </a:effectRef>
+                        <a:fontRef idx="minor">
+                          <a:schemeClr val="dk1"/>
+                        </a:fontRef>
+                      </wps:style>
+                      <wps:txbx>
+                        <w:txbxContent>
+                          <w:p>
+                            <w:pPr>
+                              <w:pStyle w:val="Image"/>
+                            </w:pPr>
+                            <w:r>
+                              <w:rPr>
+                                <w:noProof/>
+                              </w:rPr>
+                              <w:drawing>
+                                <wp:inline distT="0" distB="0" distL="0" distR="0" wp14:anchorId="36070E8E" wp14:editId="47C62AB0">
+                                  <wp:extent cx="693710" cy="694944"/>
+                                  <wp:effectExtent l="0" t="0" r="0" b="0"/>
+                                  <wp:docPr id="26" name="Picture 26"/>
+                                  <wp:cNvGraphicFramePr>
+                                    <a:graphicFrameLocks xmlns:a="http://schemas.openxmlformats.org/drawingml/2006/main" noChangeAspect="1"/>
+                                  </wp:cNvGraphicFramePr>
+                                  <a:graphic xmlns:a="http://schemas.openxmlformats.org/drawingml/2006/main">
+                                    <a:graphicData uri="http://schemas.openxmlformats.org/drawingml/2006/picture">
+                                      <pic:pic xmlns:pic="http://schemas.openxmlformats.org/drawingml/2006/picture">
+                                        <pic:nvPicPr>
+                                          <pic:cNvPr id="0" name="Picture 5"/>
+                                          <pic:cNvPicPr>
+                                            <a:picLocks noChangeAspect="1" noChangeArrowheads="1"/>
+                                          </pic:cNvPicPr>
+                                        </pic:nvPicPr>
+                                        <pic:blipFill>
+                                          <a:blip r:embed="rId8">
+                                            <a:extLst>
+                                              <a:ext uri="{28A0092B-C50C-407E-A947-70E740481C1C}">
+                                                <a14:useLocalDpi xmlns:a14="http://schemas.microsoft.com/office/drawing/2010/main" val="0"/>
+                                              </a:ext>
+                                            </a:extLst>
+                                          </a:blip>
+                                          <a:srcRect/>
+                                          <a:stretch>
+                                            <a:fillRect/>
+                                          </a:stretch>
+                                        </pic:blipFill>
+                                        <pic:spPr bwMode="auto">
+                                          <a:xfrm>
+                                            <a:off x="0" y="0"/>
+                                            <a:ext cx="693710" cy="694944"/>
+                                          </a:xfrm>
+                                          <a:prstGeom prst="rect">
+                                            <a:avLst/>
+                                          </a:prstGeom>
+                                          <a:noFill/>
+                                          <a:ln>
+                                            <a:noFill/>
+                                          </a:ln>
+                                          <a:extLst>
+                                            <a:ext uri="{FAA26D3D-D897-4be2-8F04-BA451C77F1D7}">
+                                              <ma14:placeholderFlag xmlns="" xmlns:mo="http://schemas.microsoft.com/office/mac/office/2008/main" xmlns:mv="urn:schemas-microsoft-com:mac:vml" xmlns:o="urn:schemas-microsoft-com:office:office" xmlns:v="urn:schemas-microsoft-com:vml" xmlns:w10="urn:schemas-microsoft-com:office:word" xmlns:w="http://schemas.openxmlformats.org/wordprocessingml/2006/main" xmlns:ma14="http://schemas.microsoft.com/office/mac/drawingml/2011/main"/>
+                                            </a:ext>
+                                          </a:extLst>
+                                        </pic:spPr>
+                                      </pic:pic>
+                                    </a:graphicData>
+                                  </a:graphic>
+                                </wp:inline>
+                              </w:drawing>
+                            </w:r>
+                          </w:p>
+                          <w:p>
+                            <w:pPr>
+                              <w:pStyle w:val="Title"/>
+                            </w:pPr>
+                            <w:r>
+                              <w:t>Prayer before Communion</w:t>
+                            </w:r>
+                          </w:p>
+                          <w:p>
+                            <w:pPr>
+                              <w:pStyle w:val="Subtitle"/>
+                            </w:pPr>
+                            <w:r>
+                              <w:t>by St. Thomas Aquinas</w:t>
+                            </w:r>
+                          </w:p>
+                          <w:p>
+                            <w:r>
+                              <w:t>Almighty and ever-living God, I approach the sacrament of your only begotten Son, Our Lord Jesus Christ. I come sick to the doctor of life, unclean to the fountain of mercy, blind to the radiance of eternal light, and poor and needy to the Lord of heaven and earth.</w:t>
+                            </w:r>
+                          </w:p>
+                          <w:p>
+                            <w:r>
+                              <w:t>Lord, in your great generosity, heal my sickness, wash away my defilement, enlighten my blindness, enrich my poverty, and clothe my nakedness. May I receive the bread of angels, the King of Kings and Lord of Lords, with humble reverence, with the purity and faith, the repentance and love, and the determined purpose that will help bring me to God’s saving grace. May I receive the sacrament of the Lord’s body and blood and its reality and power.</w:t>
+                            </w:r>
+                          </w:p>
+                          <w:p>
+                            <w:r>
+                              <w:t>Kind God, may I receive the body of your only begotten Son, Our Lord Jesus Christ, born from the womb of the Virgin Mary, and so be received into his mystical body and numbered among his members.</w:t>
+                            </w:r>
+                          </w:p>
+                          <w:p>
+                            <w:r>
+                              <w:t>Loving Father, as on my earthly pilgrimage I now receive your beloved Son under the veil of a sacrament, may I one day see Him face to face in glory, who lives and reigns with you forever. Amen.</w:t>
+                            </w:r>
+                          </w:p>
+                        </w:txbxContent>
+                      </wps:txbx>
+                      <wps:bodyPr rot="0" spcFirstLastPara="0" vertOverflow="overflow" horzOverflow="overflow" vert="horz" wrap="square" lIns="182880" tIns="45720" rIns="182880" bIns="45720" numCol="1" spcCol="0" rtlCol="0" fromWordArt="0" anchor="t" anchorCtr="0" forceAA="0" compatLnSpc="1">
+                        <a:prstTxWarp prst="textNoShape">
+                          <a:avLst/>
+                        </a:prstTxWarp>
+                        <a:noAutofit/>
+                      </wps:bodyPr>
+                    </wps:wsp>
+                  </a:graphicData>
+                </a:graphic>
+                <wp14:sizeRelH relativeFrom="margin">
+                  <wp14:pctWidth>0</wp14:pctWidth>
+                </wp14:sizeRelH>
+                <wp14:sizeRelV relativeFrom="margin">
+                  <wp14:pctHeight>0</wp14:pctHeight>
+                </wp14:sizeRelV>
+              </wp:anchor>
+            </w:drawing>
+          </mc:Choice>
+          <mc:Fallback>
+            <w:pict>
+              <v:shape w14:anchorId="22989355" id="Text Box 50" o:spid="_x0000_s1028" type="#_x0000_t202" style="position:absolute;left:0;text-align:left;margin-left:314.2pt;margin-top:423.4pt;width:260.6pt;height:332.6pt;z-index:251657216;visibility:visible;mso-wrap-style:square;mso-width-percent:0;mso-height-percent:0;mso-wrap-distance-left:9pt;mso-wrap-distance-top:0;mso-wrap-distance-right:9pt;mso-wrap-distance-bottom:0;mso-position-horizontal:absolute;mso-position-horizontal-relative:page;mso-position-vertical:absolute;mso-position-vertical-relative:page;mso-width-percent:0;mso-height-percent:0;mso-width-relative:margin;mso-height-relative:margin;v-text-anchor:top" o:gfxdata="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" filled="f" stroked="f">
+                <v:textbox inset="14.4pt,,14.4pt">
+                  <w:txbxContent>
+                    <w:p>
+                      <w:pPr>
+                        <w:pStyle w:val="Image"/>
+                      </w:pPr>
+                      <w:r>
+                        <w:rPr>
+                          <w:noProof/>
+                        </w:rPr>
+                        <w:drawing>
+                          <wp:inline distT="0" distB="0" distL="0" distR="0" wp14:anchorId="36070E8E" wp14:editId="47C62AB0">
+                            <wp:extent cx="693710" cy="694944"/>
+                            <wp:effectExtent l="0" t="0" r="0" b="0"/>
+                            <wp:docPr id="26" name="Picture 26"/>
+                            <wp:cNvGraphicFramePr>
+                              <a:graphicFrameLocks xmlns:a="http://schemas.openxmlformats.org/drawingml/2006/main" noChangeAspect="1"/>
+                            </wp:cNvGraphicFramePr>
+                            <a:graphic xmlns:a="http://schemas.openxmlformats.org/drawingml/2006/main">
+                              <a:graphicData uri="http://schemas.openxmlformats.org/drawingml/2006/picture">
+                                <pic:pic xmlns:pic="http://schemas.openxmlformats.org/drawingml/2006/picture">
+                                  <pic:nvPicPr>
+                                    <pic:cNvPr id="0" name="Picture 5"/>
+                                    <pic:cNvPicPr>
+                                      <a:picLocks noChangeAspect="1" noChangeArrowheads="1"/>
+                                    </pic:cNvPicPr>
+                                  </pic:nvPicPr>
+                                  <pic:blipFill>
+                                    <a:blip r:embed="rId8">
+                                      <a:extLst>
+                                        <a:ext uri="{28A0092B-C50C-407E-A947-70E740481C1C}">
+                                          <a14:useLocalDpi xmlns:a14="http://schemas.microsoft.com/office/drawing/2010/main" val="0"/>
+                                        </a:ext>
+                                      </a:extLst>
+                                    </a:blip>
+                                    <a:srcRect/>
+                                    <a:stretch>
+                                      <a:fillRect/>
+                                    </a:stretch>
+                                  </pic:blipFill>
+                                  <pic:spPr bwMode="auto">
+                                    <a:xfrm>
+                                      <a:off x="0" y="0"/>
+                                      <a:ext cx="693710" cy="694944"/>
+                                    </a:xfrm>
+                                    <a:prstGeom prst="rect">
+                                      <a:avLst/>
+                                    </a:prstGeom>
+                                    <a:noFill/>
+                                    <a:ln>
+                                      <a:noFill/>
+                                    </a:ln>
+                                    <a:extLst>
+                                      <a:ext uri="{FAA26D3D-D897-4be2-8F04-BA451C77F1D7}">
+                                        <ma14:placeholderFlag xmlns="" xmlns:mo="http://schemas.microsoft.com/office/mac/office/2008/main" xmlns:mv="urn:schemas-microsoft-com:mac:vml" xmlns:o="urn:schemas-microsoft-com:office:office" xmlns:v="urn:schemas-microsoft-com:vml" xmlns:w10="urn:schemas-microsoft-com:office:word" xmlns:w="http://schemas.openxmlformats.org/wordprocessingml/2006/main" xmlns:ma14="http://schemas.microsoft.com/office/mac/drawingml/2011/main"/>
+                                      </a:ext>
+                                    </a:extLst>
+                                  </pic:spPr>
+                                </pic:pic>
+                              </a:graphicData>
+                            </a:graphic>
+                          </wp:inline>
+                        </w:drawing>
+                      </w:r>
+                    </w:p>
+                    <w:p>
+                      <w:pPr>
+                        <w:pStyle w:val="Title"/>
+                      </w:pPr>
+                      <w:r>
+                        <w:t>Prayer before Communion</w:t>
+                      </w:r>
+                    </w:p>
+                    <w:p>
+                      <w:pPr>
+                        <w:pStyle w:val="Subtitle"/>
+                      </w:pPr>
+                      <w:r>
+                        <w:t>by St. Thomas Aquinas</w:t>
+                      </w:r>
+                    </w:p>
+                    <w:p>
+                      <w:r>
+                        <w:t>Almighty and ever-living God, I approach the sacrament of your only begotten Son, Our Lord Jesus Christ. I come sick to the doctor of life, unclean to the fountain of mercy, blind to the radiance of eternal light, and poor and needy to the Lord of heaven and earth.</w:t>
+                      </w:r>
+                    </w:p>
+                    <w:p>
+                      <w:r>
+                        <w:t>Lord, in your great generosity, heal my sickness, wash away my defilement, enlighten my blindness, enrich my poverty, and clothe my nakedness. May I receive the bread of angels, the King of Kings and Lord of Lords, with humble reverence, with the purity and faith, the repentance and love, and the determined purpose that will help bring me to God’s saving grace. May I receive the sacrament of the Lord’s body and blood and its reality and power.</w:t>
+                      </w:r>
+                    </w:p>
+                    <w:p>
+                      <w:r>
+                        <w:t>Kind God, may I receive the body of your only begotten Son, Our Lord Jesus Christ, born from the womb of the Virgin Mary, and so be received into his mystical body and numbered among his members.</w:t>
+                      </w:r>
+                    </w:p>
+                    <w:p>
+                      <w:r>
+                        <w:t>Loving Father, as on my earthly pilgrimage I now receive your beloved Son under the veil of a sacrament, may I one day see Him face to face in glory, who lives and reigns with you forever. Amen.</w:t>
+                      </w:r>
+                    </w:p>
+                  </w:txbxContent>
+                </v:textbox>
+                <w10:wrap type="through" anchorx="page" anchory="page"/>
+              </v:shape>
+            </w:pict>
+          </mc:Fallback>
+        </mc:AlternateContent>
+      </w:r>
+      <w:r>
+        <w:rPr>
+          <w:noProof/>
+        </w:rPr>
+        <mc:AlternateContent>
+          <mc:Choice Requires="wps">
+            <w:drawing>
+              <wp:anchor distT="0" distB="0" distL="114300" distR="114300" simplePos="0" relativeHeight="251655168" behindDoc="0" locked="0" layoutInCell="1" allowOverlap="1" wp14:anchorId="6D461030" wp14:editId="594F034F">
+                <wp:simplePos x="0" y="0"/>
+                <wp:positionH relativeFrom="page">
+                  <wp:posOffset>3990340</wp:posOffset>
                 </wp:positionH>
                 <wp:positionV relativeFrom="page">
                   <wp:posOffset>467360</wp:posOffset>
@@ -51,7 +949,7 @@
                         <a:effectLst/>
                         <a:extLst>
                           <a:ext uri="{C572A759-6A51-4108-AA02-DFA0A04FC94B}">
-                            <ma14:wrappingTextBoxFlag xmlns:ma14="http://schemas.microsoft.com/office/mac/drawingml/2011/main" xmlns:w="http://schemas.openxmlformats.org/wordprocessingml/2006/main" xmlns:w10="urn:schemas-microsoft-com:office:word" xmlns:v="urn:schemas-microsoft-com:vml" xmlns:o="urn:schemas-microsoft-com:office:office" xmlns:mv="urn:schemas-microsoft-com:mac:vml" xmlns:mo="http://schemas.microsoft.com/office/mac/office/2008/main" xmlns="" val="1"/>
+                            <ma14:wrappingTextBoxFlag xmlns="" xmlns:mo="http://schemas.microsoft.com/office/mac/office/2008/main" xmlns:mv="urn:schemas-microsoft-com:mac:vml" xmlns:o="urn:schemas-microsoft-com:office:office" xmlns:v="urn:schemas-microsoft-com:vml" xmlns:w10="urn:schemas-microsoft-com:office:word" xmlns:w="http://schemas.openxmlformats.org/wordprocessingml/2006/main" xmlns:ma14="http://schemas.microsoft.com/office/mac/drawingml/2011/main" val="1"/>
                           </a:ext>
                         </a:extLst>
                       </wps:spPr>
@@ -123,7 +1021,7 @@
                                           </a:ln>
                                           <a:extLst>
                                             <a:ext uri="{FAA26D3D-D897-4be2-8F04-BA451C77F1D7}">
-                                              <ma14:placeholderFlag xmlns:ma14="http://schemas.microsoft.com/office/mac/drawingml/2011/main" xmlns:w="http://schemas.openxmlformats.org/wordprocessingml/2006/main" xmlns:w10="urn:schemas-microsoft-com:office:word" xmlns:v="urn:schemas-microsoft-com:vml" xmlns:o="urn:schemas-microsoft-com:office:office" xmlns:mv="urn:schemas-microsoft-com:mac:vml" xmlns:mo="http://schemas.microsoft.com/office/mac/office/2008/main" xmlns=""/>
+                                              <ma14:placeholderFlag xmlns="" xmlns:mo="http://schemas.microsoft.com/office/mac/office/2008/main" xmlns:mv="urn:schemas-microsoft-com:mac:vml" xmlns:o="urn:schemas-microsoft-com:office:office" xmlns:v="urn:schemas-microsoft-com:vml" xmlns:w10="urn:schemas-microsoft-com:office:word" xmlns:w="http://schemas.openxmlformats.org/wordprocessingml/2006/main" xmlns:ma14="http://schemas.microsoft.com/office/mac/drawingml/2011/main"/>
                                             </a:ext>
                                           </a:extLst>
                                         </pic:spPr>
@@ -198,11 +1096,7 @@
           </mc:Choice>
           <mc:Fallback>
             <w:pict>
-              <v:shapetype w14:anchorId="6D461030" id="_x0000_t202" coordsize="21600,21600" o:spt="202" path="m,l,21600r21600,l21600,xe">
-                <v:stroke joinstyle="miter"/>
-                <v:path gradientshapeok="t" o:connecttype="rect"/>
-              </v:shapetype>
-              <v:shape id="Text Box 6" o:spid="_x0000_s1026" type="#_x0000_t202" style="position:absolute;left:0;text-align:left;margin-left:314.95pt;margin-top:36.8pt;width:260.6pt;height:332.6pt;z-index:251655168;visibility:visible;mso-wrap-style:square;mso-width-percent:0;mso-height-percent:0;mso-wrap-distance-left:9pt;mso-wrap-distance-top:0;mso-wrap-distance-right:9pt;mso-wrap-distance-bottom:0;mso-position-horizontal:absolute;mso-position-horizontal-relative:page;mso-position-vertical:absolute;mso-position-vertical-relative:page;mso-width-percent:0;mso-height-percent:0;mso-width-relative:margin;mso-height-relative:margin;v-text-anchor:top" o:gfxdata="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" filled="f" stroked="f">
+              <v:shape w14:anchorId="6D461030" id="Text Box 6" o:spid="_x0000_s1029" type="#_x0000_t202" style="position:absolute;left:0;text-align:left;margin-left:314.2pt;margin-top:36.8pt;width:260.6pt;height:332.6pt;z-index:251655168;visibility:visible;mso-wrap-style:square;mso-width-percent:0;mso-height-percent:0;mso-wrap-distance-left:9pt;mso-wrap-distance-top:0;mso-wrap-distance-right:9pt;mso-wrap-distance-bottom:0;mso-position-horizontal:absolute;mso-position-horizontal-relative:page;mso-position-vertical:absolute;mso-position-vertical-relative:page;mso-width-percent:0;mso-height-percent:0;mso-width-relative:margin;mso-height-relative:margin;v-text-anchor:top" o:gfxdata="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" filled="f" stroked="f">
                 <v:textbox inset="14.4pt,,14.4pt">
                   <w:txbxContent>
                     <w:p>
@@ -257,7 +1151,7 @@
                                     </a:ln>
                                     <a:extLst>
                                       <a:ext uri="{FAA26D3D-D897-4be2-8F04-BA451C77F1D7}">
-                                        <ma14:placeholderFlag xmlns:ma14="http://schemas.microsoft.com/office/mac/drawingml/2011/main" xmlns:w="http://schemas.openxmlformats.org/wordprocessingml/2006/main" xmlns:w10="urn:schemas-microsoft-com:office:word" xmlns:v="urn:schemas-microsoft-com:vml" xmlns:o="urn:schemas-microsoft-com:office:office" xmlns:mv="urn:schemas-microsoft-com:mac:vml" xmlns:mo="http://schemas.microsoft.com/office/mac/office/2008/main" xmlns=""/>
+                                        <ma14:placeholderFlag xmlns="" xmlns:mo="http://schemas.microsoft.com/office/mac/office/2008/main" xmlns:mv="urn:schemas-microsoft-com:mac:vml" xmlns:o="urn:schemas-microsoft-com:office:office" xmlns:v="urn:schemas-microsoft-com:vml" xmlns:w10="urn:schemas-microsoft-com:office:word" xmlns:w="http://schemas.openxmlformats.org/wordprocessingml/2006/main" xmlns:ma14="http://schemas.microsoft.com/office/mac/drawingml/2011/main"/>
                                       </a:ext>
                                     </a:extLst>
                                   </pic:spPr>
@@ -298,900 +1192,6 @@
                       </w:r>
                       <w:r>
                         <w:t>, with the purity and faith, the repentance and love, and the determined purpose that will help bring me to God’s saving grace. May I receive the sacrament of the Lord’s body and blood and its reality and power.</w:t>
-                      </w:r>
-                    </w:p>
-                    <w:p>
-                      <w:r>
-                        <w:t>Kind God, may I receive the body of your only begotten Son, Our Lord Jesus Christ, born from the womb of the Virgin Mary, and so be received into his mystical body and numbered among his members.</w:t>
-                      </w:r>
-                    </w:p>
-                    <w:p>
-                      <w:r>
-                        <w:t>Loving Father, as on my earthly pilgrimage I now receive your beloved Son under the veil of a sacrament, may I one day see Him face to face in glory, who lives and reigns with you forever. Amen.</w:t>
-                      </w:r>
-                    </w:p>
-                  </w:txbxContent>
-                </v:textbox>
-                <w10:wrap type="through" anchorx="page" anchory="page"/>
-              </v:shape>
-            </w:pict>
-          </mc:Fallback>
-        </mc:AlternateContent>
-      </w:r>
-      <w:r>
-        <w:rPr>
-          <w:noProof/>
-        </w:rPr>
-        <mc:AlternateContent>
-          <mc:Choice Requires="wps">
-            <w:drawing>
-              <wp:anchor distT="0" distB="0" distL="114300" distR="114300" simplePos="0" relativeHeight="251657216" behindDoc="0" locked="0" layoutInCell="1" allowOverlap="1" wp14:anchorId="22989355" wp14:editId="0ECECE9C">
-                <wp:simplePos x="0" y="0"/>
-                <wp:positionH relativeFrom="page">
-                  <wp:posOffset>3999865</wp:posOffset>
-                </wp:positionH>
-                <wp:positionV relativeFrom="page">
-                  <wp:posOffset>5377180</wp:posOffset>
-                </wp:positionV>
-                <wp:extent cx="3309620" cy="4224020"/>
-                <wp:effectExtent l="0" t="0" r="0" b="5080"/>
-                <wp:wrapThrough wrapText="bothSides">
-                  <wp:wrapPolygon edited="0">
-                    <wp:start x="870" y="0"/>
-                    <wp:lineTo x="870" y="21529"/>
-                    <wp:lineTo x="20639" y="21529"/>
-                    <wp:lineTo x="20639" y="0"/>
-                    <wp:lineTo x="870" y="0"/>
-                  </wp:wrapPolygon>
-                </wp:wrapThrough>
-                <wp:docPr id="50" name="Text Box 50"/>
-                <wp:cNvGraphicFramePr/>
-                <a:graphic xmlns:a="http://schemas.openxmlformats.org/drawingml/2006/main">
-                  <a:graphicData uri="http://schemas.microsoft.com/office/word/2010/wordprocessingShape">
-                    <wps:wsp>
-                      <wps:cNvSpPr txBox="1"/>
-                      <wps:spPr>
-                        <a:xfrm>
-                          <a:off x="0" y="0"/>
-                          <a:ext cx="3309620" cy="4224020"/>
-                        </a:xfrm>
-                        <a:prstGeom prst="rect">
-                          <a:avLst/>
-                        </a:prstGeom>
-                        <a:noFill/>
-                        <a:ln>
-                          <a:noFill/>
-                        </a:ln>
-                        <a:effectLst/>
-                        <a:extLst>
-                          <a:ext uri="{C572A759-6A51-4108-AA02-DFA0A04FC94B}">
-                            <ma14:wrappingTextBoxFlag xmlns:ma14="http://schemas.microsoft.com/office/mac/drawingml/2011/main" xmlns:w="http://schemas.openxmlformats.org/wordprocessingml/2006/main" xmlns:w10="urn:schemas-microsoft-com:office:word" xmlns:v="urn:schemas-microsoft-com:vml" xmlns:o="urn:schemas-microsoft-com:office:office" xmlns:mv="urn:schemas-microsoft-com:mac:vml" xmlns:mo="http://schemas.microsoft.com/office/mac/office/2008/main" xmlns="" val="1"/>
-                          </a:ext>
-                        </a:extLst>
-                      </wps:spPr>
-                      <wps:style>
-                        <a:lnRef idx="0">
-                          <a:schemeClr val="accent1"/>
-                        </a:lnRef>
-                        <a:fillRef idx="0">
-                          <a:schemeClr val="accent1"/>
-                        </a:fillRef>
-                        <a:effectRef idx="0">
-                          <a:schemeClr val="accent1"/>
-                        </a:effectRef>
-                        <a:fontRef idx="minor">
-                          <a:schemeClr val="dk1"/>
-                        </a:fontRef>
-                      </wps:style>
-                      <wps:txbx>
-                        <w:txbxContent>
-                          <w:p>
-                            <w:pPr>
-                              <w:pStyle w:val="Image"/>
-                            </w:pPr>
-                            <w:r>
-                              <w:rPr>
-                                <w:noProof/>
-                              </w:rPr>
-                              <w:drawing>
-                                <wp:inline distT="0" distB="0" distL="0" distR="0" wp14:anchorId="36070E8E" wp14:editId="47C62AB0">
-                                  <wp:extent cx="693710" cy="694944"/>
-                                  <wp:effectExtent l="0" t="0" r="0" b="0"/>
-                                  <wp:docPr id="26" name="Picture 26"/>
-                                  <wp:cNvGraphicFramePr>
-                                    <a:graphicFrameLocks xmlns:a="http://schemas.openxmlformats.org/drawingml/2006/main" noChangeAspect="1"/>
-                                  </wp:cNvGraphicFramePr>
-                                  <a:graphic xmlns:a="http://schemas.openxmlformats.org/drawingml/2006/main">
-                                    <a:graphicData uri="http://schemas.openxmlformats.org/drawingml/2006/picture">
-                                      <pic:pic xmlns:pic="http://schemas.openxmlformats.org/drawingml/2006/picture">
-                                        <pic:nvPicPr>
-                                          <pic:cNvPr id="0" name="Picture 5"/>
-                                          <pic:cNvPicPr>
-                                            <a:picLocks noChangeAspect="1" noChangeArrowheads="1"/>
-                                          </pic:cNvPicPr>
-                                        </pic:nvPicPr>
-                                        <pic:blipFill>
-                                          <a:blip r:embed="rId8">
-                                            <a:extLst>
-                                              <a:ext uri="{28A0092B-C50C-407E-A947-70E740481C1C}">
-                                                <a14:useLocalDpi xmlns:a14="http://schemas.microsoft.com/office/drawing/2010/main" val="0"/>
-                                              </a:ext>
-                                            </a:extLst>
-                                          </a:blip>
-                                          <a:srcRect/>
-                                          <a:stretch>
-                                            <a:fillRect/>
-                                          </a:stretch>
-                                        </pic:blipFill>
-                                        <pic:spPr bwMode="auto">
-                                          <a:xfrm>
-                                            <a:off x="0" y="0"/>
-                                            <a:ext cx="693710" cy="694944"/>
-                                          </a:xfrm>
-                                          <a:prstGeom prst="rect">
-                                            <a:avLst/>
-                                          </a:prstGeom>
-                                          <a:noFill/>
-                                          <a:ln>
-                                            <a:noFill/>
-                                          </a:ln>
-                                          <a:extLst>
-                                            <a:ext uri="{FAA26D3D-D897-4be2-8F04-BA451C77F1D7}">
-                                              <ma14:placeholderFlag xmlns:ma14="http://schemas.microsoft.com/office/mac/drawingml/2011/main" xmlns:w="http://schemas.openxmlformats.org/wordprocessingml/2006/main" xmlns:w10="urn:schemas-microsoft-com:office:word" xmlns:v="urn:schemas-microsoft-com:vml" xmlns:o="urn:schemas-microsoft-com:office:office" xmlns:mv="urn:schemas-microsoft-com:mac:vml" xmlns:mo="http://schemas.microsoft.com/office/mac/office/2008/main" xmlns=""/>
-                                            </a:ext>
-                                          </a:extLst>
-                                        </pic:spPr>
-                                      </pic:pic>
-                                    </a:graphicData>
-                                  </a:graphic>
-                                </wp:inline>
-                              </w:drawing>
-                            </w:r>
-                          </w:p>
-                          <w:p>
-                            <w:pPr>
-                              <w:pStyle w:val="Title"/>
-                            </w:pPr>
-                            <w:r>
-                              <w:t>Prayer before Communion</w:t>
-                            </w:r>
-                          </w:p>
-                          <w:p>
-                            <w:pPr>
-                              <w:pStyle w:val="Subtitle"/>
-                            </w:pPr>
-                            <w:r>
-                              <w:t>by St. Thomas Aquinas</w:t>
-                            </w:r>
-                          </w:p>
-                          <w:p>
-                            <w:r>
-                              <w:t>Almighty and ever-living God, I approach the sacrament of your only begotten Son, Our Lord Jesus Christ. I come sick to the doctor of life, unclean to the fountain of mercy, blind to the radiance of eternal light, and poor and needy to the Lord of heaven and earth.</w:t>
-                            </w:r>
-                          </w:p>
-                          <w:p>
-                            <w:r>
-                              <w:t>Lord, in your great generosity, heal my sickness, wash away my defilement, enlighten my blindness, enrich my poverty, and clothe my nakedness. May I receive the bread of angels, the King of Kings and Lord of Lords, with humble reverence, with the purity and faith, the repentance and love, and the determined purpose that will help bring me to God’s saving grace. May I receive the sacrament of the Lord’s body and blood and its reality and power.</w:t>
-                            </w:r>
-                          </w:p>
-                          <w:p>
-                            <w:r>
-                              <w:t>Kind God, may I receive the body of your only begotten Son, Our Lord Jesus Christ, born from the womb of the Virgin Mary, and so be received into his mystical body and numbered among his members.</w:t>
-                            </w:r>
-                          </w:p>
-                          <w:p>
-                            <w:r>
-                              <w:t>Loving Father, as on my earthly pilgrimage I now receive your beloved Son under the veil of a sacrament, may I one day see Him face to face in glory, who lives and reigns with you forever. Amen.</w:t>
-                            </w:r>
-                          </w:p>
-                        </w:txbxContent>
-                      </wps:txbx>
-                      <wps:bodyPr rot="0" spcFirstLastPara="0" vertOverflow="overflow" horzOverflow="overflow" vert="horz" wrap="square" lIns="182880" tIns="45720" rIns="182880" bIns="45720" numCol="1" spcCol="0" rtlCol="0" fromWordArt="0" anchor="t" anchorCtr="0" forceAA="0" compatLnSpc="1">
-                        <a:prstTxWarp prst="textNoShape">
-                          <a:avLst/>
-                        </a:prstTxWarp>
-                        <a:noAutofit/>
-                      </wps:bodyPr>
-                    </wps:wsp>
-                  </a:graphicData>
-                </a:graphic>
-                <wp14:sizeRelH relativeFrom="margin">
-                  <wp14:pctWidth>0</wp14:pctWidth>
-                </wp14:sizeRelH>
-                <wp14:sizeRelV relativeFrom="margin">
-                  <wp14:pctHeight>0</wp14:pctHeight>
-                </wp14:sizeRelV>
-              </wp:anchor>
-            </w:drawing>
-          </mc:Choice>
-          <mc:Fallback>
-            <w:pict>
-              <v:shape w14:anchorId="22989355" id="Text Box 50" o:spid="_x0000_s1027" type="#_x0000_t202" style="position:absolute;left:0;text-align:left;margin-left:314.95pt;margin-top:423.4pt;width:260.6pt;height:332.6pt;z-index:251657216;visibility:visible;mso-wrap-style:square;mso-width-percent:0;mso-height-percent:0;mso-wrap-distance-left:9pt;mso-wrap-distance-top:0;mso-wrap-distance-right:9pt;mso-wrap-distance-bottom:0;mso-position-horizontal:absolute;mso-position-horizontal-relative:page;mso-position-vertical:absolute;mso-position-vertical-relative:page;mso-width-percent:0;mso-height-percent:0;mso-width-relative:margin;mso-height-relative:margin;v-text-anchor:top" o:gfxdata="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" filled="f" stroked="f">
-                <v:textbox inset="14.4pt,,14.4pt">
-                  <w:txbxContent>
-                    <w:p>
-                      <w:pPr>
-                        <w:pStyle w:val="Image"/>
-                      </w:pPr>
-                      <w:r>
-                        <w:rPr>
-                          <w:noProof/>
-                        </w:rPr>
-                        <w:drawing>
-                          <wp:inline distT="0" distB="0" distL="0" distR="0" wp14:anchorId="36070E8E" wp14:editId="47C62AB0">
-                            <wp:extent cx="693710" cy="694944"/>
-                            <wp:effectExtent l="0" t="0" r="0" b="0"/>
-                            <wp:docPr id="26" name="Picture 26"/>
-                            <wp:cNvGraphicFramePr>
-                              <a:graphicFrameLocks xmlns:a="http://schemas.openxmlformats.org/drawingml/2006/main" noChangeAspect="1"/>
-                            </wp:cNvGraphicFramePr>
-                            <a:graphic xmlns:a="http://schemas.openxmlformats.org/drawingml/2006/main">
-                              <a:graphicData uri="http://schemas.openxmlformats.org/drawingml/2006/picture">
-                                <pic:pic xmlns:pic="http://schemas.openxmlformats.org/drawingml/2006/picture">
-                                  <pic:nvPicPr>
-                                    <pic:cNvPr id="0" name="Picture 5"/>
-                                    <pic:cNvPicPr>
-                                      <a:picLocks noChangeAspect="1" noChangeArrowheads="1"/>
-                                    </pic:cNvPicPr>
-                                  </pic:nvPicPr>
-                                  <pic:blipFill>
-                                    <a:blip r:embed="rId8">
-                                      <a:extLst>
-                                        <a:ext uri="{28A0092B-C50C-407E-A947-70E740481C1C}">
-                                          <a14:useLocalDpi xmlns:a14="http://schemas.microsoft.com/office/drawing/2010/main" val="0"/>
-                                        </a:ext>
-                                      </a:extLst>
-                                    </a:blip>
-                                    <a:srcRect/>
-                                    <a:stretch>
-                                      <a:fillRect/>
-                                    </a:stretch>
-                                  </pic:blipFill>
-                                  <pic:spPr bwMode="auto">
-                                    <a:xfrm>
-                                      <a:off x="0" y="0"/>
-                                      <a:ext cx="693710" cy="694944"/>
-                                    </a:xfrm>
-                                    <a:prstGeom prst="rect">
-                                      <a:avLst/>
-                                    </a:prstGeom>
-                                    <a:noFill/>
-                                    <a:ln>
-                                      <a:noFill/>
-                                    </a:ln>
-                                    <a:extLst>
-                                      <a:ext uri="{FAA26D3D-D897-4be2-8F04-BA451C77F1D7}">
-                                        <ma14:placeholderFlag xmlns:ma14="http://schemas.microsoft.com/office/mac/drawingml/2011/main" xmlns:w="http://schemas.openxmlformats.org/wordprocessingml/2006/main" xmlns:w10="urn:schemas-microsoft-com:office:word" xmlns:v="urn:schemas-microsoft-com:vml" xmlns:o="urn:schemas-microsoft-com:office:office" xmlns:mv="urn:schemas-microsoft-com:mac:vml" xmlns:mo="http://schemas.microsoft.com/office/mac/office/2008/main" xmlns=""/>
-                                      </a:ext>
-                                    </a:extLst>
-                                  </pic:spPr>
-                                </pic:pic>
-                              </a:graphicData>
-                            </a:graphic>
-                          </wp:inline>
-                        </w:drawing>
-                      </w:r>
-                    </w:p>
-                    <w:p>
-                      <w:pPr>
-                        <w:pStyle w:val="Title"/>
-                      </w:pPr>
-                      <w:r>
-                        <w:t>Prayer before Communion</w:t>
-                      </w:r>
-                    </w:p>
-                    <w:p>
-                      <w:pPr>
-                        <w:pStyle w:val="Subtitle"/>
-                      </w:pPr>
-                      <w:r>
-                        <w:t>by St. Thomas Aquinas</w:t>
-                      </w:r>
-                    </w:p>
-                    <w:p>
-                      <w:r>
-                        <w:t>Almighty and ever-living God, I approach the sacrament of your only begotten Son, Our Lord Jesus Christ. I come sick to the doctor of life, unclean to the fountain of mercy, blind to the radiance of eternal light, and poor and needy to the Lord of heaven and earth.</w:t>
-                      </w:r>
-                    </w:p>
-                    <w:p>
-                      <w:r>
-                        <w:t>Lord, in your great generosity, heal my sickness, wash away my defilement, enlighten my blindness, enrich my poverty, and clothe my nakedness. May I receive the bread of angels, the King of Kings and Lord of Lords, with humble reverence, with the purity and faith, the repentance and love, and the determined purpose that will help bring me to God’s saving grace. May I receive the sacrament of the Lord’s body and blood and its reality and power.</w:t>
-                      </w:r>
-                    </w:p>
-                    <w:p>
-                      <w:r>
-                        <w:t>Kind God, may I receive the body of your only begotten Son, Our Lord Jesus Christ, born from the womb of the Virgin Mary, and so be received into his mystical body and numbered among his members.</w:t>
-                      </w:r>
-                    </w:p>
-                    <w:p>
-                      <w:r>
-                        <w:t>Loving Father, as on my earthly pilgrimage I now receive your beloved Son under the veil of a sacrament, may I one day see Him face to face in glory, who lives and reigns with you forever. Amen.</w:t>
-                      </w:r>
-                    </w:p>
-                  </w:txbxContent>
-                </v:textbox>
-                <w10:wrap type="through" anchorx="page" anchory="page"/>
-              </v:shape>
-            </w:pict>
-          </mc:Fallback>
-        </mc:AlternateContent>
-      </w:r>
-      <w:r>
-        <w:rPr>
-          <w:noProof/>
-        </w:rPr>
-        <mc:AlternateContent>
-          <mc:Choice Requires="wps">
-            <w:drawing>
-              <wp:anchor distT="0" distB="0" distL="114300" distR="114300" simplePos="0" relativeHeight="251654144" behindDoc="0" locked="0" layoutInCell="1" allowOverlap="1" wp14:anchorId="0C829327" wp14:editId="5F20F7C9">
-                <wp:simplePos x="0" y="0"/>
-                <wp:positionH relativeFrom="page">
-                  <wp:posOffset>451485</wp:posOffset>
-                </wp:positionH>
-                <wp:positionV relativeFrom="page">
-                  <wp:posOffset>467360</wp:posOffset>
-                </wp:positionV>
-                <wp:extent cx="3309620" cy="4224020"/>
-                <wp:effectExtent l="0" t="0" r="0" b="5080"/>
-                <wp:wrapThrough wrapText="bothSides">
-                  <wp:wrapPolygon edited="0">
-                    <wp:start x="870" y="0"/>
-                    <wp:lineTo x="870" y="21529"/>
-                    <wp:lineTo x="20639" y="21529"/>
-                    <wp:lineTo x="20639" y="0"/>
-                    <wp:lineTo x="870" y="0"/>
-                  </wp:wrapPolygon>
-                </wp:wrapThrough>
-                <wp:docPr id="2" name="Text Box 2"/>
-                <wp:cNvGraphicFramePr/>
-                <a:graphic xmlns:a="http://schemas.openxmlformats.org/drawingml/2006/main">
-                  <a:graphicData uri="http://schemas.microsoft.com/office/word/2010/wordprocessingShape">
-                    <wps:wsp>
-                      <wps:cNvSpPr txBox="1"/>
-                      <wps:spPr>
-                        <a:xfrm>
-                          <a:off x="0" y="0"/>
-                          <a:ext cx="3309620" cy="4224020"/>
-                        </a:xfrm>
-                        <a:prstGeom prst="rect">
-                          <a:avLst/>
-                        </a:prstGeom>
-                        <a:noFill/>
-                        <a:ln>
-                          <a:noFill/>
-                        </a:ln>
-                        <a:effectLst/>
-                        <a:extLst>
-                          <a:ext uri="{C572A759-6A51-4108-AA02-DFA0A04FC94B}">
-                            <ma14:wrappingTextBoxFlag xmlns:ma14="http://schemas.microsoft.com/office/mac/drawingml/2011/main" xmlns:w="http://schemas.openxmlformats.org/wordprocessingml/2006/main" xmlns:w10="urn:schemas-microsoft-com:office:word" xmlns:v="urn:schemas-microsoft-com:vml" xmlns:o="urn:schemas-microsoft-com:office:office" xmlns:mv="urn:schemas-microsoft-com:mac:vml" xmlns:mo="http://schemas.microsoft.com/office/mac/office/2008/main" xmlns="" val="1"/>
-                          </a:ext>
-                        </a:extLst>
-                      </wps:spPr>
-                      <wps:style>
-                        <a:lnRef idx="0">
-                          <a:schemeClr val="accent1"/>
-                        </a:lnRef>
-                        <a:fillRef idx="0">
-                          <a:schemeClr val="accent1"/>
-                        </a:fillRef>
-                        <a:effectRef idx="0">
-                          <a:schemeClr val="accent1"/>
-                        </a:effectRef>
-                        <a:fontRef idx="minor">
-                          <a:schemeClr val="dk1"/>
-                        </a:fontRef>
-                      </wps:style>
-                      <wps:txbx>
-                        <w:txbxContent>
-                          <w:p>
-                            <w:pPr>
-                              <w:pStyle w:val="Image"/>
-                            </w:pPr>
-                            <w:r>
-                              <w:rPr>
-                                <w:noProof/>
-                              </w:rPr>
-                              <w:drawing>
-                                <wp:inline distT="0" distB="0" distL="0" distR="0" wp14:anchorId="25BEE2D2" wp14:editId="271067A2">
-                                  <wp:extent cx="693710" cy="694944"/>
-                                  <wp:effectExtent l="0" t="0" r="0" b="0"/>
-                                  <wp:docPr id="28" name="Picture 28"/>
-                                  <wp:cNvGraphicFramePr>
-                                    <a:graphicFrameLocks xmlns:a="http://schemas.openxmlformats.org/drawingml/2006/main" noChangeAspect="1"/>
-                                  </wp:cNvGraphicFramePr>
-                                  <a:graphic xmlns:a="http://schemas.openxmlformats.org/drawingml/2006/main">
-                                    <a:graphicData uri="http://schemas.openxmlformats.org/drawingml/2006/picture">
-                                      <pic:pic xmlns:pic="http://schemas.openxmlformats.org/drawingml/2006/picture">
-                                        <pic:nvPicPr>
-                                          <pic:cNvPr id="0" name="Picture 5"/>
-                                          <pic:cNvPicPr>
-                                            <a:picLocks noChangeAspect="1" noChangeArrowheads="1"/>
-                                          </pic:cNvPicPr>
-                                        </pic:nvPicPr>
-                                        <pic:blipFill>
-                                          <a:blip r:embed="rId8">
-                                            <a:extLst>
-                                              <a:ext uri="{28A0092B-C50C-407E-A947-70E740481C1C}">
-                                                <a14:useLocalDpi xmlns:a14="http://schemas.microsoft.com/office/drawing/2010/main" val="0"/>
-                                              </a:ext>
-                                            </a:extLst>
-                                          </a:blip>
-                                          <a:srcRect/>
-                                          <a:stretch>
-                                            <a:fillRect/>
-                                          </a:stretch>
-                                        </pic:blipFill>
-                                        <pic:spPr bwMode="auto">
-                                          <a:xfrm>
-                                            <a:off x="0" y="0"/>
-                                            <a:ext cx="693710" cy="694944"/>
-                                          </a:xfrm>
-                                          <a:prstGeom prst="rect">
-                                            <a:avLst/>
-                                          </a:prstGeom>
-                                          <a:noFill/>
-                                          <a:ln>
-                                            <a:noFill/>
-                                          </a:ln>
-                                          <a:extLst>
-                                            <a:ext uri="{FAA26D3D-D897-4be2-8F04-BA451C77F1D7}">
-                                              <ma14:placeholderFlag xmlns:ma14="http://schemas.microsoft.com/office/mac/drawingml/2011/main" xmlns:w="http://schemas.openxmlformats.org/wordprocessingml/2006/main" xmlns:w10="urn:schemas-microsoft-com:office:word" xmlns:v="urn:schemas-microsoft-com:vml" xmlns:o="urn:schemas-microsoft-com:office:office" xmlns:mv="urn:schemas-microsoft-com:mac:vml" xmlns:mo="http://schemas.microsoft.com/office/mac/office/2008/main" xmlns=""/>
-                                            </a:ext>
-                                          </a:extLst>
-                                        </pic:spPr>
-                                      </pic:pic>
-                                    </a:graphicData>
-                                  </a:graphic>
-                                </wp:inline>
-                              </w:drawing>
-                            </w:r>
-                          </w:p>
-                          <w:p>
-                            <w:pPr>
-                              <w:pStyle w:val="Title"/>
-                            </w:pPr>
-                            <w:r>
-                              <w:t>Prayer before Communion</w:t>
-                            </w:r>
-                          </w:p>
-                          <w:p>
-                            <w:pPr>
-                              <w:pStyle w:val="Subtitle"/>
-                            </w:pPr>
-                            <w:r>
-                              <w:t>by St. Thomas Aquinas</w:t>
-                            </w:r>
-                          </w:p>
-                          <w:p>
-                            <w:r>
-                              <w:t>Almighty and ever-living God, I approach the sacrament of your only begotten Son, Our Lord Jesus Christ. I come sick to the doctor of life, unclean to the fountain of mercy, blind to the radiance of eternal light, and poor and needy to the Lord of heaven and earth.</w:t>
-                            </w:r>
-                          </w:p>
-                          <w:p>
-                            <w:r>
-                              <w:t>Lord, in your great generosity, heal my sickness, wash away my defilement, enlighten my blindness, enrich my poverty, and clothe my nakedness. May I receive the bread of angels, the King of Kings and Lord of Lords, with humble reverence, with the purity and faith, the repentance and love, and the determined purpose that will help bring me to God’s saving grace. May I receive the sacrament of the Lord’s body and blood and its reality and power.</w:t>
-                            </w:r>
-                          </w:p>
-                          <w:p>
-                            <w:r>
-                              <w:t>Kind God, may I receive the body of your only begotten Son, Our Lord Jesus Christ, born from the womb of the Virgin Mary, and so be received into his mystical body and numbered among his members.</w:t>
-                            </w:r>
-                          </w:p>
-                          <w:p>
-                            <w:r>
-                              <w:t>Loving Father, as on my earthly pilgrimage I now receive your beloved Son under the veil of a sacrament, may I one day see Him face to face in glory, who lives and reigns with you forever. Amen.</w:t>
-                            </w:r>
-                          </w:p>
-                        </w:txbxContent>
-                      </wps:txbx>
-                      <wps:bodyPr rot="0" spcFirstLastPara="0" vertOverflow="overflow" horzOverflow="overflow" vert="horz" wrap="square" lIns="182880" tIns="45720" rIns="182880" bIns="45720" numCol="1" spcCol="0" rtlCol="0" fromWordArt="0" anchor="t" anchorCtr="0" forceAA="0" compatLnSpc="1">
-                        <a:prstTxWarp prst="textNoShape">
-                          <a:avLst/>
-                        </a:prstTxWarp>
-                        <a:noAutofit/>
-                      </wps:bodyPr>
-                    </wps:wsp>
-                  </a:graphicData>
-                </a:graphic>
-                <wp14:sizeRelH relativeFrom="margin">
-                  <wp14:pctWidth>0</wp14:pctWidth>
-                </wp14:sizeRelH>
-                <wp14:sizeRelV relativeFrom="margin">
-                  <wp14:pctHeight>0</wp14:pctHeight>
-                </wp14:sizeRelV>
-              </wp:anchor>
-            </w:drawing>
-          </mc:Choice>
-          <mc:Fallback>
-            <w:pict>
-              <v:shape w14:anchorId="0C829327" id="Text Box 2" o:spid="_x0000_s1028" type="#_x0000_t202" style="position:absolute;left:0;text-align:left;margin-left:35.55pt;margin-top:36.8pt;width:260.6pt;height:332.6pt;z-index:251654144;visibility:visible;mso-wrap-style:square;mso-width-percent:0;mso-height-percent:0;mso-wrap-distance-left:9pt;mso-wrap-distance-top:0;mso-wrap-distance-right:9pt;mso-wrap-distance-bottom:0;mso-position-horizontal:absolute;mso-position-horizontal-relative:page;mso-position-vertical:absolute;mso-position-vertical-relative:page;mso-width-percent:0;mso-height-percent:0;mso-width-relative:margin;mso-height-relative:margin;v-text-anchor:top" o:gfxdata="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" filled="f" stroked="f">
-                <v:textbox inset="14.4pt,,14.4pt">
-                  <w:txbxContent>
-                    <w:p>
-                      <w:pPr>
-                        <w:pStyle w:val="Image"/>
-                      </w:pPr>
-                      <w:r>
-                        <w:rPr>
-                          <w:noProof/>
-                        </w:rPr>
-                        <w:drawing>
-                          <wp:inline distT="0" distB="0" distL="0" distR="0" wp14:anchorId="25BEE2D2" wp14:editId="271067A2">
-                            <wp:extent cx="693710" cy="694944"/>
-                            <wp:effectExtent l="0" t="0" r="0" b="0"/>
-                            <wp:docPr id="28" name="Picture 28"/>
-                            <wp:cNvGraphicFramePr>
-                              <a:graphicFrameLocks xmlns:a="http://schemas.openxmlformats.org/drawingml/2006/main" noChangeAspect="1"/>
-                            </wp:cNvGraphicFramePr>
-                            <a:graphic xmlns:a="http://schemas.openxmlformats.org/drawingml/2006/main">
-                              <a:graphicData uri="http://schemas.openxmlformats.org/drawingml/2006/picture">
-                                <pic:pic xmlns:pic="http://schemas.openxmlformats.org/drawingml/2006/picture">
-                                  <pic:nvPicPr>
-                                    <pic:cNvPr id="0" name="Picture 5"/>
-                                    <pic:cNvPicPr>
-                                      <a:picLocks noChangeAspect="1" noChangeArrowheads="1"/>
-                                    </pic:cNvPicPr>
-                                  </pic:nvPicPr>
-                                  <pic:blipFill>
-                                    <a:blip r:embed="rId8">
-                                      <a:extLst>
-                                        <a:ext uri="{28A0092B-C50C-407E-A947-70E740481C1C}">
-                                          <a14:useLocalDpi xmlns:a14="http://schemas.microsoft.com/office/drawing/2010/main" val="0"/>
-                                        </a:ext>
-                                      </a:extLst>
-                                    </a:blip>
-                                    <a:srcRect/>
-                                    <a:stretch>
-                                      <a:fillRect/>
-                                    </a:stretch>
-                                  </pic:blipFill>
-                                  <pic:spPr bwMode="auto">
-                                    <a:xfrm>
-                                      <a:off x="0" y="0"/>
-                                      <a:ext cx="693710" cy="694944"/>
-                                    </a:xfrm>
-                                    <a:prstGeom prst="rect">
-                                      <a:avLst/>
-                                    </a:prstGeom>
-                                    <a:noFill/>
-                                    <a:ln>
-                                      <a:noFill/>
-                                    </a:ln>
-                                    <a:extLst>
-                                      <a:ext uri="{FAA26D3D-D897-4be2-8F04-BA451C77F1D7}">
-                                        <ma14:placeholderFlag xmlns:ma14="http://schemas.microsoft.com/office/mac/drawingml/2011/main" xmlns:w="http://schemas.openxmlformats.org/wordprocessingml/2006/main" xmlns:w10="urn:schemas-microsoft-com:office:word" xmlns:v="urn:schemas-microsoft-com:vml" xmlns:o="urn:schemas-microsoft-com:office:office" xmlns:mv="urn:schemas-microsoft-com:mac:vml" xmlns:mo="http://schemas.microsoft.com/office/mac/office/2008/main" xmlns=""/>
-                                      </a:ext>
-                                    </a:extLst>
-                                  </pic:spPr>
-                                </pic:pic>
-                              </a:graphicData>
-                            </a:graphic>
-                          </wp:inline>
-                        </w:drawing>
-                      </w:r>
-                    </w:p>
-                    <w:p>
-                      <w:pPr>
-                        <w:pStyle w:val="Title"/>
-                      </w:pPr>
-                      <w:r>
-                        <w:t>Prayer before Communion</w:t>
-                      </w:r>
-                    </w:p>
-                    <w:p>
-                      <w:pPr>
-                        <w:pStyle w:val="Subtitle"/>
-                      </w:pPr>
-                      <w:r>
-                        <w:t>by St. Thomas Aquinas</w:t>
-                      </w:r>
-                    </w:p>
-                    <w:p>
-                      <w:r>
-                        <w:t>Almighty and ever-living God, I approach the sacrament of your only begotten Son, Our Lord Jesus Christ. I come sick to the doctor of life, unclean to the fountain of mercy, blind to the radiance of eternal light, and poor and needy to the Lord of heaven and earth.</w:t>
-                      </w:r>
-                    </w:p>
-                    <w:p>
-                      <w:r>
-                        <w:t>Lord, in your great generosity, heal my sickness, wash away my defilement, enlighten my blindness, enrich my poverty, and clothe my nakedness. May I receive the bread of angels, the King of Kings and Lord of Lords, with humble reverence, with the purity and faith, the repentance and love, and the determined purpose that will help bring me to God’s saving grace. May I receive the sacrament of the Lord’s body and blood and its reality and power.</w:t>
-                      </w:r>
-                    </w:p>
-                    <w:p>
-                      <w:r>
-                        <w:t>Kind God, may I receive the body of your only begotten Son, Our Lord Jesus Christ, born from the womb of the Virgin Mary, and so be received into his mystical body and numbered among his members.</w:t>
-                      </w:r>
-                    </w:p>
-                    <w:p>
-                      <w:r>
-                        <w:t>Loving Father, as on my earthly pilgrimage I now receive your beloved Son under the veil of a sacrament, may I one day see Him face to face in glory, who lives and reigns with you forever. Amen.</w:t>
-                      </w:r>
-                    </w:p>
-                  </w:txbxContent>
-                </v:textbox>
-                <w10:wrap type="through" anchorx="page" anchory="page"/>
-              </v:shape>
-            </w:pict>
-          </mc:Fallback>
-        </mc:AlternateContent>
-      </w:r>
-      <w:r>
-        <w:rPr>
-          <w:noProof/>
-        </w:rPr>
-        <mc:AlternateContent>
-          <mc:Choice Requires="wps">
-            <w:drawing>
-              <wp:anchor distT="0" distB="0" distL="114300" distR="114300" simplePos="0" relativeHeight="251656192" behindDoc="0" locked="0" layoutInCell="1" allowOverlap="1" wp14:anchorId="2E641C8F" wp14:editId="4F25259E">
-                <wp:simplePos x="0" y="0"/>
-                <wp:positionH relativeFrom="page">
-                  <wp:posOffset>451485</wp:posOffset>
-                </wp:positionH>
-                <wp:positionV relativeFrom="page">
-                  <wp:posOffset>5377180</wp:posOffset>
-                </wp:positionV>
-                <wp:extent cx="3309620" cy="4224020"/>
-                <wp:effectExtent l="0" t="0" r="0" b="5080"/>
-                <wp:wrapThrough wrapText="bothSides">
-                  <wp:wrapPolygon edited="0">
-                    <wp:start x="870" y="0"/>
-                    <wp:lineTo x="870" y="21529"/>
-                    <wp:lineTo x="20639" y="21529"/>
-                    <wp:lineTo x="20639" y="0"/>
-                    <wp:lineTo x="870" y="0"/>
-                  </wp:wrapPolygon>
-                </wp:wrapThrough>
-                <wp:docPr id="48" name="Text Box 48"/>
-                <wp:cNvGraphicFramePr/>
-                <a:graphic xmlns:a="http://schemas.openxmlformats.org/drawingml/2006/main">
-                  <a:graphicData uri="http://schemas.microsoft.com/office/word/2010/wordprocessingShape">
-                    <wps:wsp>
-                      <wps:cNvSpPr txBox="1"/>
-                      <wps:spPr>
-                        <a:xfrm>
-                          <a:off x="0" y="0"/>
-                          <a:ext cx="3309620" cy="4224020"/>
-                        </a:xfrm>
-                        <a:prstGeom prst="rect">
-                          <a:avLst/>
-                        </a:prstGeom>
-                        <a:noFill/>
-                        <a:ln>
-                          <a:noFill/>
-                        </a:ln>
-                        <a:effectLst/>
-                        <a:extLst>
-                          <a:ext uri="{C572A759-6A51-4108-AA02-DFA0A04FC94B}">
-                            <ma14:wrappingTextBoxFlag xmlns:ma14="http://schemas.microsoft.com/office/mac/drawingml/2011/main" xmlns:w="http://schemas.openxmlformats.org/wordprocessingml/2006/main" xmlns:w10="urn:schemas-microsoft-com:office:word" xmlns:v="urn:schemas-microsoft-com:vml" xmlns:o="urn:schemas-microsoft-com:office:office" xmlns:mv="urn:schemas-microsoft-com:mac:vml" xmlns:mo="http://schemas.microsoft.com/office/mac/office/2008/main" xmlns="" val="1"/>
-                          </a:ext>
-                        </a:extLst>
-                      </wps:spPr>
-                      <wps:style>
-                        <a:lnRef idx="0">
-                          <a:schemeClr val="accent1"/>
-                        </a:lnRef>
-                        <a:fillRef idx="0">
-                          <a:schemeClr val="accent1"/>
-                        </a:fillRef>
-                        <a:effectRef idx="0">
-                          <a:schemeClr val="accent1"/>
-                        </a:effectRef>
-                        <a:fontRef idx="minor">
-                          <a:schemeClr val="dk1"/>
-                        </a:fontRef>
-                      </wps:style>
-                      <wps:txbx>
-                        <w:txbxContent>
-                          <w:p>
-                            <w:pPr>
-                              <w:pStyle w:val="Image"/>
-                            </w:pPr>
-                            <w:r>
-                              <w:rPr>
-                                <w:noProof/>
-                              </w:rPr>
-                              <w:drawing>
-                                <wp:inline distT="0" distB="0" distL="0" distR="0" wp14:anchorId="47F2390B" wp14:editId="32833643">
-                                  <wp:extent cx="693710" cy="694944"/>
-                                  <wp:effectExtent l="0" t="0" r="0" b="0"/>
-                                  <wp:docPr id="27" name="Picture 27"/>
-                                  <wp:cNvGraphicFramePr>
-                                    <a:graphicFrameLocks xmlns:a="http://schemas.openxmlformats.org/drawingml/2006/main" noChangeAspect="1"/>
-                                  </wp:cNvGraphicFramePr>
-                                  <a:graphic xmlns:a="http://schemas.openxmlformats.org/drawingml/2006/main">
-                                    <a:graphicData uri="http://schemas.openxmlformats.org/drawingml/2006/picture">
-                                      <pic:pic xmlns:pic="http://schemas.openxmlformats.org/drawingml/2006/picture">
-                                        <pic:nvPicPr>
-                                          <pic:cNvPr id="0" name="Picture 5"/>
-                                          <pic:cNvPicPr>
-                                            <a:picLocks noChangeAspect="1" noChangeArrowheads="1"/>
-                                          </pic:cNvPicPr>
-                                        </pic:nvPicPr>
-                                        <pic:blipFill>
-                                          <a:blip r:embed="rId8">
-                                            <a:extLst>
-                                              <a:ext uri="{28A0092B-C50C-407E-A947-70E740481C1C}">
-                                                <a14:useLocalDpi xmlns:a14="http://schemas.microsoft.com/office/drawing/2010/main" val="0"/>
-                                              </a:ext>
-                                            </a:extLst>
-                                          </a:blip>
-                                          <a:srcRect/>
-                                          <a:stretch>
-                                            <a:fillRect/>
-                                          </a:stretch>
-                                        </pic:blipFill>
-                                        <pic:spPr bwMode="auto">
-                                          <a:xfrm>
-                                            <a:off x="0" y="0"/>
-                                            <a:ext cx="693710" cy="694944"/>
-                                          </a:xfrm>
-                                          <a:prstGeom prst="rect">
-                                            <a:avLst/>
-                                          </a:prstGeom>
-                                          <a:noFill/>
-                                          <a:ln>
-                                            <a:noFill/>
-                                          </a:ln>
-                                          <a:extLst>
-                                            <a:ext uri="{FAA26D3D-D897-4be2-8F04-BA451C77F1D7}">
-                                              <ma14:placeholderFlag xmlns:ma14="http://schemas.microsoft.com/office/mac/drawingml/2011/main" xmlns:w="http://schemas.openxmlformats.org/wordprocessingml/2006/main" xmlns:w10="urn:schemas-microsoft-com:office:word" xmlns:v="urn:schemas-microsoft-com:vml" xmlns:o="urn:schemas-microsoft-com:office:office" xmlns:mv="urn:schemas-microsoft-com:mac:vml" xmlns:mo="http://schemas.microsoft.com/office/mac/office/2008/main" xmlns=""/>
-                                            </a:ext>
-                                          </a:extLst>
-                                        </pic:spPr>
-                                      </pic:pic>
-                                    </a:graphicData>
-                                  </a:graphic>
-                                </wp:inline>
-                              </w:drawing>
-                            </w:r>
-                          </w:p>
-                          <w:p>
-                            <w:pPr>
-                              <w:pStyle w:val="Title"/>
-                            </w:pPr>
-                            <w:r>
-                              <w:t>Prayer before Communion</w:t>
-                            </w:r>
-                          </w:p>
-                          <w:p>
-                            <w:pPr>
-                              <w:pStyle w:val="Subtitle"/>
-                            </w:pPr>
-                            <w:r>
-                              <w:t>by St. Thomas Aquinas</w:t>
-                            </w:r>
-                          </w:p>
-                          <w:p>
-                            <w:r>
-                              <w:t>Almighty and ever-living God, I approach the sacrament of your only begotten Son, Our Lord Jesus Christ. I come sick to the doctor of life, unclean to the fountain of mercy, blind to the radiance of eternal light, and poor and needy to the Lord of heaven and earth.</w:t>
-                            </w:r>
-                          </w:p>
-                          <w:p>
-                            <w:r>
-                              <w:t>Lord, in your great generosity, heal my sickness, wash away my defilement, enlighten my blindness, enrich my poverty, and clothe my nakedness. May I receive the bread of angels, the King of Kings and Lord of Lords, with humble reverence, with the purity and faith, the repentance and love, and the determined purpose that will help bring me to God’s saving grace. May I receive the sacrament of the Lord’s body and blood and its reality and power.</w:t>
-                            </w:r>
-                          </w:p>
-                          <w:p>
-                            <w:r>
-                              <w:t>Kind God, may I receive the body of your only begotten Son, Our Lord Jesus Christ, born from the womb of the Virgin Mary, and so be received into his mystical body and numbered among his members.</w:t>
-                            </w:r>
-                          </w:p>
-                          <w:p>
-                            <w:r>
-                              <w:t>Loving Father, as on my earthly pilgrimage I now receive your beloved Son under the veil of a sacrament, may I one day see Him face to face in glory, who lives and reigns with you forever. Amen.</w:t>
-                            </w:r>
-                          </w:p>
-                        </w:txbxContent>
-                      </wps:txbx>
-                      <wps:bodyPr rot="0" spcFirstLastPara="0" vertOverflow="overflow" horzOverflow="overflow" vert="horz" wrap="square" lIns="182880" tIns="45720" rIns="182880" bIns="45720" numCol="1" spcCol="0" rtlCol="0" fromWordArt="0" anchor="t" anchorCtr="0" forceAA="0" compatLnSpc="1">
-                        <a:prstTxWarp prst="textNoShape">
-                          <a:avLst/>
-                        </a:prstTxWarp>
-                        <a:noAutofit/>
-                      </wps:bodyPr>
-                    </wps:wsp>
-                  </a:graphicData>
-                </a:graphic>
-                <wp14:sizeRelH relativeFrom="margin">
-                  <wp14:pctWidth>0</wp14:pctWidth>
-                </wp14:sizeRelH>
-                <wp14:sizeRelV relativeFrom="margin">
-                  <wp14:pctHeight>0</wp14:pctHeight>
-                </wp14:sizeRelV>
-              </wp:anchor>
-            </w:drawing>
-          </mc:Choice>
-          <mc:Fallback>
-            <w:pict>
-              <v:shape w14:anchorId="2E641C8F" id="Text Box 48" o:spid="_x0000_s1029" type="#_x0000_t202" style="position:absolute;left:0;text-align:left;margin-left:35.55pt;margin-top:423.4pt;width:260.6pt;height:332.6pt;z-index:251656192;visibility:visible;mso-wrap-style:square;mso-width-percent:0;mso-height-percent:0;mso-wrap-distance-left:9pt;mso-wrap-distance-top:0;mso-wrap-distance-right:9pt;mso-wrap-distance-bottom:0;mso-position-horizontal:absolute;mso-position-horizontal-relative:page;mso-position-vertical:absolute;mso-position-vertical-relative:page;mso-width-percent:0;mso-height-percent:0;mso-width-relative:margin;mso-height-relative:margin;v-text-anchor:top" o:gfxdata="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" filled="f" stroked="f">
-                <v:textbox inset="14.4pt,,14.4pt">
-                  <w:txbxContent>
-                    <w:p>
-                      <w:pPr>
-                        <w:pStyle w:val="Image"/>
-                      </w:pPr>
-                      <w:r>
-                        <w:rPr>
-                          <w:noProof/>
-                        </w:rPr>
-                        <w:drawing>
-                          <wp:inline distT="0" distB="0" distL="0" distR="0" wp14:anchorId="47F2390B" wp14:editId="32833643">
-                            <wp:extent cx="693710" cy="694944"/>
-                            <wp:effectExtent l="0" t="0" r="0" b="0"/>
-                            <wp:docPr id="27" name="Picture 27"/>
-                            <wp:cNvGraphicFramePr>
-                              <a:graphicFrameLocks xmlns:a="http://schemas.openxmlformats.org/drawingml/2006/main" noChangeAspect="1"/>
-                            </wp:cNvGraphicFramePr>
-                            <a:graphic xmlns:a="http://schemas.openxmlformats.org/drawingml/2006/main">
-                              <a:graphicData uri="http://schemas.openxmlformats.org/drawingml/2006/picture">
-                                <pic:pic xmlns:pic="http://schemas.openxmlformats.org/drawingml/2006/picture">
-                                  <pic:nvPicPr>
-                                    <pic:cNvPr id="0" name="Picture 5"/>
-                                    <pic:cNvPicPr>
-                                      <a:picLocks noChangeAspect="1" noChangeArrowheads="1"/>
-                                    </pic:cNvPicPr>
-                                  </pic:nvPicPr>
-                                  <pic:blipFill>
-                                    <a:blip r:embed="rId8">
-                                      <a:extLst>
-                                        <a:ext uri="{28A0092B-C50C-407E-A947-70E740481C1C}">
-                                          <a14:useLocalDpi xmlns:a14="http://schemas.microsoft.com/office/drawing/2010/main" val="0"/>
-                                        </a:ext>
-                                      </a:extLst>
-                                    </a:blip>
-                                    <a:srcRect/>
-                                    <a:stretch>
-                                      <a:fillRect/>
-                                    </a:stretch>
-                                  </pic:blipFill>
-                                  <pic:spPr bwMode="auto">
-                                    <a:xfrm>
-                                      <a:off x="0" y="0"/>
-                                      <a:ext cx="693710" cy="694944"/>
-                                    </a:xfrm>
-                                    <a:prstGeom prst="rect">
-                                      <a:avLst/>
-                                    </a:prstGeom>
-                                    <a:noFill/>
-                                    <a:ln>
-                                      <a:noFill/>
-                                    </a:ln>
-                                    <a:extLst>
-                                      <a:ext uri="{FAA26D3D-D897-4be2-8F04-BA451C77F1D7}">
-                                        <ma14:placeholderFlag xmlns:ma14="http://schemas.microsoft.com/office/mac/drawingml/2011/main" xmlns:w="http://schemas.openxmlformats.org/wordprocessingml/2006/main" xmlns:w10="urn:schemas-microsoft-com:office:word" xmlns:v="urn:schemas-microsoft-com:vml" xmlns:o="urn:schemas-microsoft-com:office:office" xmlns:mv="urn:schemas-microsoft-com:mac:vml" xmlns:mo="http://schemas.microsoft.com/office/mac/office/2008/main" xmlns=""/>
-                                      </a:ext>
-                                    </a:extLst>
-                                  </pic:spPr>
-                                </pic:pic>
-                              </a:graphicData>
-                            </a:graphic>
-                          </wp:inline>
-                        </w:drawing>
-                      </w:r>
-                    </w:p>
-                    <w:p>
-                      <w:pPr>
-                        <w:pStyle w:val="Title"/>
-                      </w:pPr>
-                      <w:r>
-                        <w:t>Prayer before Communion</w:t>
-                      </w:r>
-                    </w:p>
-                    <w:p>
-                      <w:pPr>
-                        <w:pStyle w:val="Subtitle"/>
-                      </w:pPr>
-                      <w:r>
-                        <w:t>by St. Thomas Aquinas</w:t>
-                      </w:r>
-                    </w:p>
-                    <w:p>
-                      <w:r>
-                        <w:t>Almighty and ever-living God, I approach the sacrament of your only begotten Son, Our Lord Jesus Christ. I come sick to the doctor of life, unclean to the fountain of mercy, blind to the radiance of eternal light, and poor and needy to the Lord of heaven and earth.</w:t>
-                      </w:r>
-                    </w:p>
-                    <w:p>
-                      <w:r>
-                        <w:t>Lord, in your great generosity, heal my sickness, wash away my defilement, enlighten my blindness, enrich my poverty, and clothe my nakedness. May I receive the bread of angels, the King of Kings and Lord of Lords, with humble reverence, with the purity and faith, the repentance and love, and the determined purpose that will help bring me to God’s saving grace. May I receive the sacrament of the Lord’s body and blood and its reality and power.</w:t>
                       </w:r>
                     </w:p>
                     <w:p>
@@ -1264,7 +1264,7 @@
                         <a:effectLst/>
                         <a:extLst>
                           <a:ext uri="{C572A759-6A51-4108-AA02-DFA0A04FC94B}">
-                            <ma14:wrappingTextBoxFlag xmlns:ma14="http://schemas.microsoft.com/office/mac/drawingml/2011/main" xmlns:w="http://schemas.openxmlformats.org/wordprocessingml/2006/main" xmlns:w10="urn:schemas-microsoft-com:office:word" xmlns:v="urn:schemas-microsoft-com:vml" xmlns:o="urn:schemas-microsoft-com:office:office" xmlns:mv="urn:schemas-microsoft-com:mac:vml" xmlns:mo="http://schemas.microsoft.com/office/mac/office/2008/main" xmlns="" val="1"/>
+                            <ma14:wrappingTextBoxFlag xmlns="" xmlns:mo="http://schemas.microsoft.com/office/mac/office/2008/main" xmlns:mv="urn:schemas-microsoft-com:mac:vml" xmlns:o="urn:schemas-microsoft-com:office:office" xmlns:v="urn:schemas-microsoft-com:vml" xmlns:w10="urn:schemas-microsoft-com:office:word" xmlns:w="http://schemas.openxmlformats.org/wordprocessingml/2006/main" xmlns:ma14="http://schemas.microsoft.com/office/mac/drawingml/2011/main" val="1"/>
                           </a:ext>
                         </a:extLst>
                       </wps:spPr>
@@ -1520,7 +1520,7 @@
                         <a:effectLst/>
                         <a:extLst>
                           <a:ext uri="{C572A759-6A51-4108-AA02-DFA0A04FC94B}">
-                            <ma14:wrappingTextBoxFlag xmlns:ma14="http://schemas.microsoft.com/office/mac/drawingml/2011/main" xmlns:w="http://schemas.openxmlformats.org/wordprocessingml/2006/main" xmlns:w10="urn:schemas-microsoft-com:office:word" xmlns:v="urn:schemas-microsoft-com:vml" xmlns:o="urn:schemas-microsoft-com:office:office" xmlns:mv="urn:schemas-microsoft-com:mac:vml" xmlns:mo="http://schemas.microsoft.com/office/mac/office/2008/main" xmlns="" val="1"/>
+                            <ma14:wrappingTextBoxFlag xmlns="" xmlns:mo="http://schemas.microsoft.com/office/mac/office/2008/main" xmlns:mv="urn:schemas-microsoft-com:mac:vml" xmlns:o="urn:schemas-microsoft-com:office:office" xmlns:v="urn:schemas-microsoft-com:vml" xmlns:w10="urn:schemas-microsoft-com:office:word" xmlns:w="http://schemas.openxmlformats.org/wordprocessingml/2006/main" xmlns:ma14="http://schemas.microsoft.com/office/mac/drawingml/2011/main" val="1"/>
                           </a:ext>
                         </a:extLst>
                       </wps:spPr>
@@ -1776,7 +1776,7 @@
                         <a:effectLst/>
                         <a:extLst>
                           <a:ext uri="{C572A759-6A51-4108-AA02-DFA0A04FC94B}">
-                            <ma14:wrappingTextBoxFlag xmlns:ma14="http://schemas.microsoft.com/office/mac/drawingml/2011/main" xmlns:w="http://schemas.openxmlformats.org/wordprocessingml/2006/main" xmlns:w10="urn:schemas-microsoft-com:office:word" xmlns:v="urn:schemas-microsoft-com:vml" xmlns:o="urn:schemas-microsoft-com:office:office" xmlns:mv="urn:schemas-microsoft-com:mac:vml" xmlns:mo="http://schemas.microsoft.com/office/mac/office/2008/main" xmlns="" val="1"/>
+                            <ma14:wrappingTextBoxFlag xmlns="" xmlns:mo="http://schemas.microsoft.com/office/mac/office/2008/main" xmlns:mv="urn:schemas-microsoft-com:mac:vml" xmlns:o="urn:schemas-microsoft-com:office:office" xmlns:v="urn:schemas-microsoft-com:vml" xmlns:w10="urn:schemas-microsoft-com:office:word" xmlns:w="http://schemas.openxmlformats.org/wordprocessingml/2006/main" xmlns:ma14="http://schemas.microsoft.com/office/mac/drawingml/2011/main" val="1"/>
                           </a:ext>
                         </a:extLst>
                       </wps:spPr>
@@ -2032,7 +2032,7 @@
                         <a:effectLst/>
                         <a:extLst>
                           <a:ext uri="{C572A759-6A51-4108-AA02-DFA0A04FC94B}">
-                            <ma14:wrappingTextBoxFlag xmlns:ma14="http://schemas.microsoft.com/office/mac/drawingml/2011/main" xmlns:w="http://schemas.openxmlformats.org/wordprocessingml/2006/main" xmlns:w10="urn:schemas-microsoft-com:office:word" xmlns:v="urn:schemas-microsoft-com:vml" xmlns:o="urn:schemas-microsoft-com:office:office" xmlns:mv="urn:schemas-microsoft-com:mac:vml" xmlns:mo="http://schemas.microsoft.com/office/mac/office/2008/main" xmlns="" val="1"/>
+                            <ma14:wrappingTextBoxFlag xmlns="" xmlns:mo="http://schemas.microsoft.com/office/mac/office/2008/main" xmlns:mv="urn:schemas-microsoft-com:mac:vml" xmlns:o="urn:schemas-microsoft-com:office:office" xmlns:v="urn:schemas-microsoft-com:vml" xmlns:w10="urn:schemas-microsoft-com:office:word" xmlns:w="http://schemas.openxmlformats.org/wordprocessingml/2006/main" xmlns:ma14="http://schemas.microsoft.com/office/mac/drawingml/2011/main" val="1"/>
                           </a:ext>
                         </a:extLst>
                       </wps:spPr>
@@ -3378,7 +3378,7 @@
 </file>
 
 <file path=customXml/itemProps1.xml><?xml version="1.0" encoding="utf-8"?>
-<ds:datastoreItem xmlns:ds="http://schemas.openxmlformats.org/officeDocument/2006/customXml" ds:itemID="{75481D24-8A28-4137-B5A6-B681F03D27CE}">
+<ds:datastoreItem xmlns:ds="http://schemas.openxmlformats.org/officeDocument/2006/customXml" ds:itemID="{697F4058-2037-428E-9527-C327ABA84DD1}">
   <ds:schemaRefs>
     <ds:schemaRef ds:uri="http://schemas.openxmlformats.org/officeDocument/2006/bibliography"/>
   </ds:schemaRefs>

</xml_diff>

<commit_message>
jn - alignment tweak - 09/05/2017
</commit_message>
<xml_diff>
--- a/images/CommunionPrayerAQ_Letter_narrower.docx
+++ b/images/CommunionPrayerAQ_Letter_narrower.docx
@@ -10,7 +10,7 @@
         <mc:AlternateContent>
           <mc:Choice Requires="wps">
             <w:drawing>
-              <wp:anchor distT="0" distB="0" distL="114300" distR="114300" simplePos="0" relativeHeight="251656192" behindDoc="0" locked="0" layoutInCell="1" allowOverlap="1" wp14:anchorId="2E641C8F" wp14:editId="311CA45D">
+              <wp:anchor distT="0" distB="0" distL="114300" distR="114300" simplePos="0" relativeHeight="251656192" behindDoc="0" locked="0" layoutInCell="1" allowOverlap="1" wp14:anchorId="2E641C8F" wp14:editId="7EDDBBBA">
                 <wp:simplePos x="0" y="0"/>
                 <wp:positionH relativeFrom="page">
                   <wp:posOffset>441960</wp:posOffset>
@@ -50,7 +50,7 @@
                         <a:effectLst/>
                         <a:extLst>
                           <a:ext uri="{C572A759-6A51-4108-AA02-DFA0A04FC94B}">
-                            <ma14:wrappingTextBoxFlag xmlns:ma14="http://schemas.microsoft.com/office/mac/drawingml/2011/main" xmlns:w="http://schemas.openxmlformats.org/wordprocessingml/2006/main" xmlns:w10="urn:schemas-microsoft-com:office:word" xmlns:v="urn:schemas-microsoft-com:vml" xmlns:o="urn:schemas-microsoft-com:office:office" xmlns:mv="urn:schemas-microsoft-com:mac:vml" xmlns:mo="http://schemas.microsoft.com/office/mac/office/2008/main" xmlns="" val="1"/>
+                            <ma14:wrappingTextBoxFlag xmlns="" xmlns:mo="http://schemas.microsoft.com/office/mac/office/2008/main" xmlns:mv="urn:schemas-microsoft-com:mac:vml" xmlns:o="urn:schemas-microsoft-com:office:office" xmlns:v="urn:schemas-microsoft-com:vml" xmlns:w10="urn:schemas-microsoft-com:office:word" xmlns:w="http://schemas.openxmlformats.org/wordprocessingml/2006/main" xmlns:ma14="http://schemas.microsoft.com/office/mac/drawingml/2011/main" val="1"/>
                           </a:ext>
                         </a:extLst>
                       </wps:spPr>
@@ -122,7 +122,7 @@
                                           </a:ln>
                                           <a:extLst>
                                             <a:ext uri="{FAA26D3D-D897-4be2-8F04-BA451C77F1D7}">
-                                              <ma14:placeholderFlag xmlns:ma14="http://schemas.microsoft.com/office/mac/drawingml/2011/main" xmlns:w="http://schemas.openxmlformats.org/wordprocessingml/2006/main" xmlns:w10="urn:schemas-microsoft-com:office:word" xmlns:v="urn:schemas-microsoft-com:vml" xmlns:o="urn:schemas-microsoft-com:office:office" xmlns:mv="urn:schemas-microsoft-com:mac:vml" xmlns:mo="http://schemas.microsoft.com/office/mac/office/2008/main" xmlns=""/>
+                                              <ma14:placeholderFlag xmlns="" xmlns:mo="http://schemas.microsoft.com/office/mac/office/2008/main" xmlns:mv="urn:schemas-microsoft-com:mac:vml" xmlns:o="urn:schemas-microsoft-com:office:office" xmlns:v="urn:schemas-microsoft-com:vml" xmlns:w10="urn:schemas-microsoft-com:office:word" xmlns:w="http://schemas.openxmlformats.org/wordprocessingml/2006/main" xmlns:ma14="http://schemas.microsoft.com/office/mac/drawingml/2011/main"/>
                                             </a:ext>
                                           </a:extLst>
                                         </pic:spPr>
@@ -250,7 +250,7 @@
                                     </a:ln>
                                     <a:extLst>
                                       <a:ext uri="{FAA26D3D-D897-4be2-8F04-BA451C77F1D7}">
-                                        <ma14:placeholderFlag xmlns:ma14="http://schemas.microsoft.com/office/mac/drawingml/2011/main" xmlns:w="http://schemas.openxmlformats.org/wordprocessingml/2006/main" xmlns:w10="urn:schemas-microsoft-com:office:word" xmlns:v="urn:schemas-microsoft-com:vml" xmlns:o="urn:schemas-microsoft-com:office:office" xmlns:mv="urn:schemas-microsoft-com:mac:vml" xmlns:mo="http://schemas.microsoft.com/office/mac/office/2008/main" xmlns=""/>
+                                        <ma14:placeholderFlag xmlns="" xmlns:mo="http://schemas.microsoft.com/office/mac/office/2008/main" xmlns:mv="urn:schemas-microsoft-com:mac:vml" xmlns:o="urn:schemas-microsoft-com:office:office" xmlns:v="urn:schemas-microsoft-com:vml" xmlns:w10="urn:schemas-microsoft-com:office:word" xmlns:w="http://schemas.openxmlformats.org/wordprocessingml/2006/main" xmlns:ma14="http://schemas.microsoft.com/office/mac/drawingml/2011/main"/>
                                       </a:ext>
                                     </a:extLst>
                                   </pic:spPr>
@@ -312,7 +312,7 @@
         <mc:AlternateContent>
           <mc:Choice Requires="wps">
             <w:drawing>
-              <wp:anchor distT="0" distB="0" distL="114300" distR="114300" simplePos="0" relativeHeight="251654144" behindDoc="0" locked="0" layoutInCell="1" allowOverlap="1" wp14:anchorId="0C829327" wp14:editId="03FA3700">
+              <wp:anchor distT="0" distB="0" distL="114300" distR="114300" simplePos="0" relativeHeight="251654144" behindDoc="0" locked="0" layoutInCell="1" allowOverlap="1" wp14:anchorId="0C829327" wp14:editId="1B77D991">
                 <wp:simplePos x="0" y="0"/>
                 <wp:positionH relativeFrom="page">
                   <wp:posOffset>441960</wp:posOffset>
@@ -352,7 +352,7 @@
                         <a:effectLst/>
                         <a:extLst>
                           <a:ext uri="{C572A759-6A51-4108-AA02-DFA0A04FC94B}">
-                            <ma14:wrappingTextBoxFlag xmlns:ma14="http://schemas.microsoft.com/office/mac/drawingml/2011/main" xmlns:w="http://schemas.openxmlformats.org/wordprocessingml/2006/main" xmlns:w10="urn:schemas-microsoft-com:office:word" xmlns:v="urn:schemas-microsoft-com:vml" xmlns:o="urn:schemas-microsoft-com:office:office" xmlns:mv="urn:schemas-microsoft-com:mac:vml" xmlns:mo="http://schemas.microsoft.com/office/mac/office/2008/main" xmlns="" val="1"/>
+                            <ma14:wrappingTextBoxFlag xmlns="" xmlns:mo="http://schemas.microsoft.com/office/mac/office/2008/main" xmlns:mv="urn:schemas-microsoft-com:mac:vml" xmlns:o="urn:schemas-microsoft-com:office:office" xmlns:v="urn:schemas-microsoft-com:vml" xmlns:w10="urn:schemas-microsoft-com:office:word" xmlns:w="http://schemas.openxmlformats.org/wordprocessingml/2006/main" xmlns:ma14="http://schemas.microsoft.com/office/mac/drawingml/2011/main" val="1"/>
                           </a:ext>
                         </a:extLst>
                       </wps:spPr>
@@ -424,7 +424,7 @@
                                           </a:ln>
                                           <a:extLst>
                                             <a:ext uri="{FAA26D3D-D897-4be2-8F04-BA451C77F1D7}">
-                                              <ma14:placeholderFlag xmlns:ma14="http://schemas.microsoft.com/office/mac/drawingml/2011/main" xmlns:w="http://schemas.openxmlformats.org/wordprocessingml/2006/main" xmlns:w10="urn:schemas-microsoft-com:office:word" xmlns:v="urn:schemas-microsoft-com:vml" xmlns:o="urn:schemas-microsoft-com:office:office" xmlns:mv="urn:schemas-microsoft-com:mac:vml" xmlns:mo="http://schemas.microsoft.com/office/mac/office/2008/main" xmlns=""/>
+                                              <ma14:placeholderFlag xmlns="" xmlns:mo="http://schemas.microsoft.com/office/mac/office/2008/main" xmlns:mv="urn:schemas-microsoft-com:mac:vml" xmlns:o="urn:schemas-microsoft-com:office:office" xmlns:v="urn:schemas-microsoft-com:vml" xmlns:w10="urn:schemas-microsoft-com:office:word" xmlns:w="http://schemas.openxmlformats.org/wordprocessingml/2006/main" xmlns:ma14="http://schemas.microsoft.com/office/mac/drawingml/2011/main"/>
                                             </a:ext>
                                           </a:extLst>
                                         </pic:spPr>
@@ -548,7 +548,7 @@
                                     </a:ln>
                                     <a:extLst>
                                       <a:ext uri="{FAA26D3D-D897-4be2-8F04-BA451C77F1D7}">
-                                        <ma14:placeholderFlag xmlns:ma14="http://schemas.microsoft.com/office/mac/drawingml/2011/main" xmlns:w="http://schemas.openxmlformats.org/wordprocessingml/2006/main" xmlns:w10="urn:schemas-microsoft-com:office:word" xmlns:v="urn:schemas-microsoft-com:vml" xmlns:o="urn:schemas-microsoft-com:office:office" xmlns:mv="urn:schemas-microsoft-com:mac:vml" xmlns:mo="http://schemas.microsoft.com/office/mac/office/2008/main" xmlns=""/>
+                                        <ma14:placeholderFlag xmlns="" xmlns:mo="http://schemas.microsoft.com/office/mac/office/2008/main" xmlns:mv="urn:schemas-microsoft-com:mac:vml" xmlns:o="urn:schemas-microsoft-com:office:office" xmlns:v="urn:schemas-microsoft-com:vml" xmlns:w10="urn:schemas-microsoft-com:office:word" xmlns:w="http://schemas.openxmlformats.org/wordprocessingml/2006/main" xmlns:ma14="http://schemas.microsoft.com/office/mac/drawingml/2011/main"/>
                                       </a:ext>
                                     </a:extLst>
                                   </pic:spPr>
@@ -650,7 +650,7 @@
                         <a:effectLst/>
                         <a:extLst>
                           <a:ext uri="{C572A759-6A51-4108-AA02-DFA0A04FC94B}">
-                            <ma14:wrappingTextBoxFlag xmlns:ma14="http://schemas.microsoft.com/office/mac/drawingml/2011/main" xmlns:w="http://schemas.openxmlformats.org/wordprocessingml/2006/main" xmlns:w10="urn:schemas-microsoft-com:office:word" xmlns:v="urn:schemas-microsoft-com:vml" xmlns:o="urn:schemas-microsoft-com:office:office" xmlns:mv="urn:schemas-microsoft-com:mac:vml" xmlns:mo="http://schemas.microsoft.com/office/mac/office/2008/main" xmlns="" val="1"/>
+                            <ma14:wrappingTextBoxFlag xmlns="" xmlns:mo="http://schemas.microsoft.com/office/mac/office/2008/main" xmlns:mv="urn:schemas-microsoft-com:mac:vml" xmlns:o="urn:schemas-microsoft-com:office:office" xmlns:v="urn:schemas-microsoft-com:vml" xmlns:w10="urn:schemas-microsoft-com:office:word" xmlns:w="http://schemas.openxmlformats.org/wordprocessingml/2006/main" xmlns:ma14="http://schemas.microsoft.com/office/mac/drawingml/2011/main" val="1"/>
                           </a:ext>
                         </a:extLst>
                       </wps:spPr>
@@ -722,7 +722,7 @@
                                           </a:ln>
                                           <a:extLst>
                                             <a:ext uri="{FAA26D3D-D897-4be2-8F04-BA451C77F1D7}">
-                                              <ma14:placeholderFlag xmlns:ma14="http://schemas.microsoft.com/office/mac/drawingml/2011/main" xmlns:w="http://schemas.openxmlformats.org/wordprocessingml/2006/main" xmlns:w10="urn:schemas-microsoft-com:office:word" xmlns:v="urn:schemas-microsoft-com:vml" xmlns:o="urn:schemas-microsoft-com:office:office" xmlns:mv="urn:schemas-microsoft-com:mac:vml" xmlns:mo="http://schemas.microsoft.com/office/mac/office/2008/main" xmlns=""/>
+                                              <ma14:placeholderFlag xmlns="" xmlns:mo="http://schemas.microsoft.com/office/mac/office/2008/main" xmlns:mv="urn:schemas-microsoft-com:mac:vml" xmlns:o="urn:schemas-microsoft-com:office:office" xmlns:v="urn:schemas-microsoft-com:vml" xmlns:w10="urn:schemas-microsoft-com:office:word" xmlns:w="http://schemas.openxmlformats.org/wordprocessingml/2006/main" xmlns:ma14="http://schemas.microsoft.com/office/mac/drawingml/2011/main"/>
                                             </a:ext>
                                           </a:extLst>
                                         </pic:spPr>
@@ -846,7 +846,7 @@
                                     </a:ln>
                                     <a:extLst>
                                       <a:ext uri="{FAA26D3D-D897-4be2-8F04-BA451C77F1D7}">
-                                        <ma14:placeholderFlag xmlns:ma14="http://schemas.microsoft.com/office/mac/drawingml/2011/main" xmlns:w="http://schemas.openxmlformats.org/wordprocessingml/2006/main" xmlns:w10="urn:schemas-microsoft-com:office:word" xmlns:v="urn:schemas-microsoft-com:vml" xmlns:o="urn:schemas-microsoft-com:office:office" xmlns:mv="urn:schemas-microsoft-com:mac:vml" xmlns:mo="http://schemas.microsoft.com/office/mac/office/2008/main" xmlns=""/>
+                                        <ma14:placeholderFlag xmlns="" xmlns:mo="http://schemas.microsoft.com/office/mac/office/2008/main" xmlns:mv="urn:schemas-microsoft-com:mac:vml" xmlns:o="urn:schemas-microsoft-com:office:office" xmlns:v="urn:schemas-microsoft-com:vml" xmlns:w10="urn:schemas-microsoft-com:office:word" xmlns:w="http://schemas.openxmlformats.org/wordprocessingml/2006/main" xmlns:ma14="http://schemas.microsoft.com/office/mac/drawingml/2011/main"/>
                                       </a:ext>
                                     </a:extLst>
                                   </pic:spPr>
@@ -948,7 +948,7 @@
                         <a:effectLst/>
                         <a:extLst>
                           <a:ext uri="{C572A759-6A51-4108-AA02-DFA0A04FC94B}">
-                            <ma14:wrappingTextBoxFlag xmlns:ma14="http://schemas.microsoft.com/office/mac/drawingml/2011/main" xmlns:w="http://schemas.openxmlformats.org/wordprocessingml/2006/main" xmlns:w10="urn:schemas-microsoft-com:office:word" xmlns:v="urn:schemas-microsoft-com:vml" xmlns:o="urn:schemas-microsoft-com:office:office" xmlns:mv="urn:schemas-microsoft-com:mac:vml" xmlns:mo="http://schemas.microsoft.com/office/mac/office/2008/main" xmlns="" val="1"/>
+                            <ma14:wrappingTextBoxFlag xmlns="" xmlns:mo="http://schemas.microsoft.com/office/mac/office/2008/main" xmlns:mv="urn:schemas-microsoft-com:mac:vml" xmlns:o="urn:schemas-microsoft-com:office:office" xmlns:v="urn:schemas-microsoft-com:vml" xmlns:w10="urn:schemas-microsoft-com:office:word" xmlns:w="http://schemas.openxmlformats.org/wordprocessingml/2006/main" xmlns:ma14="http://schemas.microsoft.com/office/mac/drawingml/2011/main" val="1"/>
                           </a:ext>
                         </a:extLst>
                       </wps:spPr>
@@ -1020,7 +1020,7 @@
                                           </a:ln>
                                           <a:extLst>
                                             <a:ext uri="{FAA26D3D-D897-4be2-8F04-BA451C77F1D7}">
-                                              <ma14:placeholderFlag xmlns:ma14="http://schemas.microsoft.com/office/mac/drawingml/2011/main" xmlns:w="http://schemas.openxmlformats.org/wordprocessingml/2006/main" xmlns:w10="urn:schemas-microsoft-com:office:word" xmlns:v="urn:schemas-microsoft-com:vml" xmlns:o="urn:schemas-microsoft-com:office:office" xmlns:mv="urn:schemas-microsoft-com:mac:vml" xmlns:mo="http://schemas.microsoft.com/office/mac/office/2008/main" xmlns=""/>
+                                              <ma14:placeholderFlag xmlns="" xmlns:mo="http://schemas.microsoft.com/office/mac/office/2008/main" xmlns:mv="urn:schemas-microsoft-com:mac:vml" xmlns:o="urn:schemas-microsoft-com:office:office" xmlns:v="urn:schemas-microsoft-com:vml" xmlns:w10="urn:schemas-microsoft-com:office:word" xmlns:w="http://schemas.openxmlformats.org/wordprocessingml/2006/main" xmlns:ma14="http://schemas.microsoft.com/office/mac/drawingml/2011/main"/>
                                             </a:ext>
                                           </a:extLst>
                                         </pic:spPr>
@@ -1150,7 +1150,7 @@
                                     </a:ln>
                                     <a:extLst>
                                       <a:ext uri="{FAA26D3D-D897-4be2-8F04-BA451C77F1D7}">
-                                        <ma14:placeholderFlag xmlns:ma14="http://schemas.microsoft.com/office/mac/drawingml/2011/main" xmlns:w="http://schemas.openxmlformats.org/wordprocessingml/2006/main" xmlns:w10="urn:schemas-microsoft-com:office:word" xmlns:v="urn:schemas-microsoft-com:vml" xmlns:o="urn:schemas-microsoft-com:office:office" xmlns:mv="urn:schemas-microsoft-com:mac:vml" xmlns:mo="http://schemas.microsoft.com/office/mac/office/2008/main" xmlns=""/>
+                                        <ma14:placeholderFlag xmlns="" xmlns:mo="http://schemas.microsoft.com/office/mac/office/2008/main" xmlns:mv="urn:schemas-microsoft-com:mac:vml" xmlns:o="urn:schemas-microsoft-com:office:office" xmlns:v="urn:schemas-microsoft-com:vml" xmlns:w10="urn:schemas-microsoft-com:office:word" xmlns:w="http://schemas.openxmlformats.org/wordprocessingml/2006/main" xmlns:ma14="http://schemas.microsoft.com/office/mac/drawingml/2011/main"/>
                                       </a:ext>
                                     </a:extLst>
                                   </pic:spPr>
@@ -1214,6 +1214,7 @@
       <w:r>
         <w:br w:type="page"/>
       </w:r>
+      <w:bookmarkStart w:id="0" w:name="_GoBack"/>
       <w:r>
         <w:rPr>
           <w:noProof/>
@@ -1222,10 +1223,314 @@
         <mc:AlternateContent>
           <mc:Choice Requires="wps">
             <w:drawing>
-              <wp:anchor distT="0" distB="0" distL="114300" distR="114300" simplePos="0" relativeHeight="251660288" behindDoc="0" locked="0" layoutInCell="1" allowOverlap="1" wp14:anchorId="134C029B" wp14:editId="0B13D55F">
+              <wp:anchor distT="0" distB="0" distL="114300" distR="114300" simplePos="0" relativeHeight="251658240" behindDoc="0" locked="0" layoutInCell="1" allowOverlap="1" wp14:anchorId="01AA15F9" wp14:editId="282C4E48">
                 <wp:simplePos x="0" y="0"/>
                 <wp:positionH relativeFrom="page">
-                  <wp:posOffset>480060</wp:posOffset>
+                  <wp:posOffset>470535</wp:posOffset>
+                </wp:positionH>
+                <wp:positionV relativeFrom="page">
+                  <wp:posOffset>476250</wp:posOffset>
+                </wp:positionV>
+                <wp:extent cx="3309620" cy="4224020"/>
+                <wp:effectExtent l="0" t="0" r="0" b="5080"/>
+                <wp:wrapThrough wrapText="bothSides">
+                  <wp:wrapPolygon edited="0">
+                    <wp:start x="870" y="0"/>
+                    <wp:lineTo x="870" y="21529"/>
+                    <wp:lineTo x="20639" y="21529"/>
+                    <wp:lineTo x="20639" y="0"/>
+                    <wp:lineTo x="870" y="0"/>
+                  </wp:wrapPolygon>
+                </wp:wrapThrough>
+                <wp:docPr id="4" name="Text Box 4"/>
+                <wp:cNvGraphicFramePr/>
+                <a:graphic xmlns:a="http://schemas.openxmlformats.org/drawingml/2006/main">
+                  <a:graphicData uri="http://schemas.microsoft.com/office/word/2010/wordprocessingShape">
+                    <wps:wsp>
+                      <wps:cNvSpPr txBox="1"/>
+                      <wps:spPr>
+                        <a:xfrm>
+                          <a:off x="0" y="0"/>
+                          <a:ext cx="3309620" cy="4224020"/>
+                        </a:xfrm>
+                        <a:prstGeom prst="rect">
+                          <a:avLst/>
+                        </a:prstGeom>
+                        <a:noFill/>
+                        <a:ln>
+                          <a:noFill/>
+                        </a:ln>
+                        <a:effectLst/>
+                        <a:extLst>
+                          <a:ext uri="{C572A759-6A51-4108-AA02-DFA0A04FC94B}">
+                            <ma14:wrappingTextBoxFlag xmlns="" xmlns:mo="http://schemas.microsoft.com/office/mac/office/2008/main" xmlns:mv="urn:schemas-microsoft-com:mac:vml" xmlns:o="urn:schemas-microsoft-com:office:office" xmlns:v="urn:schemas-microsoft-com:vml" xmlns:w10="urn:schemas-microsoft-com:office:word" xmlns:w="http://schemas.openxmlformats.org/wordprocessingml/2006/main" xmlns:ma14="http://schemas.microsoft.com/office/mac/drawingml/2011/main" val="1"/>
+                          </a:ext>
+                        </a:extLst>
+                      </wps:spPr>
+                      <wps:style>
+                        <a:lnRef idx="0">
+                          <a:schemeClr val="accent1"/>
+                        </a:lnRef>
+                        <a:fillRef idx="0">
+                          <a:schemeClr val="accent1"/>
+                        </a:fillRef>
+                        <a:effectRef idx="0">
+                          <a:schemeClr val="accent1"/>
+                        </a:effectRef>
+                        <a:fontRef idx="minor">
+                          <a:schemeClr val="dk1"/>
+                        </a:fontRef>
+                      </wps:style>
+                      <wps:txbx>
+                        <w:txbxContent>
+                          <w:p>
+                            <w:pPr>
+                              <w:pStyle w:val="Image"/>
+                            </w:pPr>
+                          </w:p>
+                          <w:p>
+                            <w:pPr>
+                              <w:pStyle w:val="Title"/>
+                            </w:pPr>
+                            <w:r>
+                              <w:t>Prayer after Communion</w:t>
+                            </w:r>
+                          </w:p>
+                          <w:p>
+                            <w:pPr>
+                              <w:pStyle w:val="Subtitle"/>
+                            </w:pPr>
+                            <w:r>
+                              <w:t>by St. Thomas Aquinas</w:t>
+                            </w:r>
+                          </w:p>
+                          <w:p>
+                            <w:r>
+                              <w:t>Lord, Father, all-powerful and ever-living God, I thank you, for even though I am a sinner, your unprofitable servant, not because of my worth but in the kindness of your mercy, you have fed me with the precious body and blood of your Son, Our Lord Jesus Christ. I pray that this Holy Communion may bring me not condemnation and punishment, but forgiveness and salvation. May it be a helmet of faith and a shield of good</w:t>
+                            </w:r>
+                            <w:r>
+                              <w:t xml:space="preserve"> </w:t>
+                            </w:r>
+                            <w:r>
+                              <w:t>will. May it purify me from evil ways and put an end to my evil passions. May it bring me charity and patience, humility and obedience, and g</w:t>
+                            </w:r>
+                            <w:r>
+                              <w:t xml:space="preserve">rowth in the power to do good. </w:t>
+                            </w:r>
+                            <w:r>
+                              <w:t>May it be my strong defense against all my enemies, visible and invisible, and the perfect calming of all my ev</w:t>
+                            </w:r>
+                            <w:r>
+                              <w:t>il impulses of body and spirit.</w:t>
+                            </w:r>
+                            <w:r>
+                              <w:t xml:space="preserve"> May it unite me more closely to you, the one true God, and lead me safely through death to </w:t>
+                            </w:r>
+                            <w:r>
+                              <w:t>everlasting happiness with you.</w:t>
+                            </w:r>
+                            <w:r>
+                              <w:t xml:space="preserve"> And I pray that you will lead me, a sinner, to the banquet where you, with your Son and Holy Spirit, are true and perfect light, total fulfillment, everlasting joy, gladness without end, and perfect happiness to your saints. Grant</w:t>
+                            </w:r>
+                            <w:r>
+                              <w:t xml:space="preserve"> this through Christ our Lord. </w:t>
+                            </w:r>
+                            <w:r>
+                              <w:t>Amen.</w:t>
+                            </w:r>
+                          </w:p>
+                          <w:p>
+                            <w:pPr>
+                              <w:pStyle w:val="FootnoteText"/>
+                            </w:pPr>
+                            <w:r>
+                              <w:t xml:space="preserve">Aquilina M. Praying in the Presence of Our Lord. 2002. </w:t>
+                            </w:r>
+                            <w:r>
+                              <w:br/>
+                            </w:r>
+                            <w:r>
+                              <w:t>Huntington</w:t>
+                            </w:r>
+                            <w:r>
+                              <w:t>,</w:t>
+                            </w:r>
+                            <w:r>
+                              <w:t xml:space="preserve"> IN: Our Sunday Visitor Publications</w:t>
+                            </w:r>
+                          </w:p>
+                          <w:p>
+                            <w:pPr>
+                              <w:pStyle w:val="FootnoteText"/>
+                            </w:pPr>
+                            <w:r>
+                              <w:t>Provided by the Lay Dominican St. Martin de Porres Fraternity, Hanover, NH</w:t>
+                            </w:r>
+                            <w:r>
+                              <w:t>,</w:t>
+                            </w:r>
+                            <w:r>
+                              <w:t xml:space="preserve"> </w:t>
+                            </w:r>
+                            <w:r>
+                              <w:t>boston3op.com,</w:t>
+                            </w:r>
+                            <w:r>
+                              <w:t xml:space="preserve"> and </w:t>
+                            </w:r>
+                            <w:r>
+                              <w:br/>
+                            </w:r>
+                            <w:r>
+                              <w:t>Knights of Columbus counsels 2656 and 15094</w:t>
+                            </w:r>
+                          </w:p>
+                        </w:txbxContent>
+                      </wps:txbx>
+                      <wps:bodyPr rot="0" spcFirstLastPara="0" vertOverflow="overflow" horzOverflow="overflow" vert="horz" wrap="square" lIns="182880" tIns="45720" rIns="182880" bIns="45720" numCol="1" spcCol="0" rtlCol="0" fromWordArt="0" anchor="t" anchorCtr="0" forceAA="0" compatLnSpc="1">
+                        <a:prstTxWarp prst="textNoShape">
+                          <a:avLst/>
+                        </a:prstTxWarp>
+                        <a:noAutofit/>
+                      </wps:bodyPr>
+                    </wps:wsp>
+                  </a:graphicData>
+                </a:graphic>
+                <wp14:sizeRelH relativeFrom="margin">
+                  <wp14:pctWidth>0</wp14:pctWidth>
+                </wp14:sizeRelH>
+                <wp14:sizeRelV relativeFrom="margin">
+                  <wp14:pctHeight>0</wp14:pctHeight>
+                </wp14:sizeRelV>
+              </wp:anchor>
+            </w:drawing>
+          </mc:Choice>
+          <mc:Fallback>
+            <w:pict>
+              <v:shape w14:anchorId="01AA15F9" id="Text Box 4" o:spid="_x0000_s1030" type="#_x0000_t202" style="position:absolute;left:0;text-align:left;margin-left:37.05pt;margin-top:37.5pt;width:260.6pt;height:332.6pt;z-index:251658240;visibility:visible;mso-wrap-style:square;mso-width-percent:0;mso-height-percent:0;mso-wrap-distance-left:9pt;mso-wrap-distance-top:0;mso-wrap-distance-right:9pt;mso-wrap-distance-bottom:0;mso-position-horizontal:absolute;mso-position-horizontal-relative:page;mso-position-vertical:absolute;mso-position-vertical-relative:page;mso-width-percent:0;mso-height-percent:0;mso-width-relative:margin;mso-height-relative:margin;v-text-anchor:top" o:gfxdata="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" filled="f" stroked="f">
+                <v:textbox inset="14.4pt,,14.4pt">
+                  <w:txbxContent>
+                    <w:p>
+                      <w:pPr>
+                        <w:pStyle w:val="Image"/>
+                      </w:pPr>
+                    </w:p>
+                    <w:p>
+                      <w:pPr>
+                        <w:pStyle w:val="Title"/>
+                      </w:pPr>
+                      <w:r>
+                        <w:t>Prayer after Communion</w:t>
+                      </w:r>
+                    </w:p>
+                    <w:p>
+                      <w:pPr>
+                        <w:pStyle w:val="Subtitle"/>
+                      </w:pPr>
+                      <w:r>
+                        <w:t>by St. Thomas Aquinas</w:t>
+                      </w:r>
+                    </w:p>
+                    <w:p>
+                      <w:r>
+                        <w:t>Lord, Father, all-powerful and ever-living God, I thank you, for even though I am a sinner, your unprofitable servant, not because of my worth but in the kindness of your mercy, you have fed me with the precious body and blood of your Son, Our Lord Jesus Christ. I pray that this Holy Communion may bring me not condemnation and punishment, but forgiveness and salvation. May it be a helmet of faith and a shield of good</w:t>
+                      </w:r>
+                      <w:r>
+                        <w:t xml:space="preserve"> </w:t>
+                      </w:r>
+                      <w:r>
+                        <w:t>will. May it purify me from evil ways and put an end to my evil passions. May it bring me charity and patience, humility and obedience, and g</w:t>
+                      </w:r>
+                      <w:r>
+                        <w:t xml:space="preserve">rowth in the power to do good. </w:t>
+                      </w:r>
+                      <w:r>
+                        <w:t>May it be my strong defense against all my enemies, visible and invisible, and the perfect calming of all my ev</w:t>
+                      </w:r>
+                      <w:r>
+                        <w:t>il impulses of body and spirit.</w:t>
+                      </w:r>
+                      <w:r>
+                        <w:t xml:space="preserve"> May it unite me more closely to you, the one true God, and lead me safely through death to </w:t>
+                      </w:r>
+                      <w:r>
+                        <w:t>everlasting happiness with you.</w:t>
+                      </w:r>
+                      <w:r>
+                        <w:t xml:space="preserve"> And I pray that you will lead me, a sinner, to the banquet where you, with your Son and Holy Spirit, are true and perfect light, total fulfillment, everlasting joy, gladness without end, and perfect happiness to your saints. Grant</w:t>
+                      </w:r>
+                      <w:r>
+                        <w:t xml:space="preserve"> this through Christ our Lord. </w:t>
+                      </w:r>
+                      <w:r>
+                        <w:t>Amen.</w:t>
+                      </w:r>
+                    </w:p>
+                    <w:p>
+                      <w:pPr>
+                        <w:pStyle w:val="FootnoteText"/>
+                      </w:pPr>
+                      <w:r>
+                        <w:t xml:space="preserve">Aquilina M. Praying in the Presence of Our Lord. 2002. </w:t>
+                      </w:r>
+                      <w:r>
+                        <w:br/>
+                      </w:r>
+                      <w:r>
+                        <w:t>Huntington</w:t>
+                      </w:r>
+                      <w:r>
+                        <w:t>,</w:t>
+                      </w:r>
+                      <w:r>
+                        <w:t xml:space="preserve"> IN: Our Sunday Visitor Publications</w:t>
+                      </w:r>
+                    </w:p>
+                    <w:p>
+                      <w:pPr>
+                        <w:pStyle w:val="FootnoteText"/>
+                      </w:pPr>
+                      <w:r>
+                        <w:t>Provided by the Lay Dominican St. Martin de Porres Fraternity, Hanover, NH</w:t>
+                      </w:r>
+                      <w:r>
+                        <w:t>,</w:t>
+                      </w:r>
+                      <w:r>
+                        <w:t xml:space="preserve"> </w:t>
+                      </w:r>
+                      <w:r>
+                        <w:t>boston3op.com,</w:t>
+                      </w:r>
+                      <w:r>
+                        <w:t xml:space="preserve"> and </w:t>
+                      </w:r>
+                      <w:r>
+                        <w:br/>
+                      </w:r>
+                      <w:r>
+                        <w:t>Knights of Columbus counsels 2656 and 15094</w:t>
+                      </w:r>
+                    </w:p>
+                  </w:txbxContent>
+                </v:textbox>
+                <w10:wrap type="through" anchorx="page" anchory="page"/>
+              </v:shape>
+            </w:pict>
+          </mc:Fallback>
+        </mc:AlternateContent>
+      </w:r>
+      <w:r>
+        <w:rPr>
+          <w:noProof/>
+        </w:rPr>
+        <mc:AlternateContent>
+          <mc:Choice Requires="wps">
+            <w:drawing>
+              <wp:anchor distT="0" distB="0" distL="114300" distR="114300" simplePos="0" relativeHeight="251660288" behindDoc="0" locked="0" layoutInCell="1" allowOverlap="1" wp14:anchorId="134C029B" wp14:editId="36D1C2D6">
+                <wp:simplePos x="0" y="0"/>
+                <wp:positionH relativeFrom="page">
+                  <wp:posOffset>470535</wp:posOffset>
                 </wp:positionH>
                 <wp:positionV relativeFrom="page">
                   <wp:posOffset>5285105</wp:posOffset>
@@ -1262,7 +1567,7 @@
                         <a:effectLst/>
                         <a:extLst>
                           <a:ext uri="{C572A759-6A51-4108-AA02-DFA0A04FC94B}">
-                            <ma14:wrappingTextBoxFlag xmlns:ma14="http://schemas.microsoft.com/office/mac/drawingml/2011/main" xmlns:w="http://schemas.openxmlformats.org/wordprocessingml/2006/main" xmlns:w10="urn:schemas-microsoft-com:office:word" xmlns:v="urn:schemas-microsoft-com:vml" xmlns:o="urn:schemas-microsoft-com:office:office" xmlns:mv="urn:schemas-microsoft-com:mac:vml" xmlns:mo="http://schemas.microsoft.com/office/mac/office/2008/main" xmlns="" val="1"/>
+                            <ma14:wrappingTextBoxFlag xmlns="" xmlns:mo="http://schemas.microsoft.com/office/mac/office/2008/main" xmlns:mv="urn:schemas-microsoft-com:mac:vml" xmlns:o="urn:schemas-microsoft-com:office:office" xmlns:v="urn:schemas-microsoft-com:vml" xmlns:w10="urn:schemas-microsoft-com:office:word" xmlns:w="http://schemas.openxmlformats.org/wordprocessingml/2006/main" xmlns:ma14="http://schemas.microsoft.com/office/mac/drawingml/2011/main" val="1"/>
                           </a:ext>
                         </a:extLst>
                       </wps:spPr>
@@ -1375,8 +1680,6 @@
                             <w:r>
                               <w:t>Knights of Columbus counsels 2656 and 15094</w:t>
                             </w:r>
-                            <w:bookmarkStart w:id="0" w:name="_GoBack"/>
-                            <w:bookmarkEnd w:id="0"/>
                           </w:p>
                         </w:txbxContent>
                       </wps:txbx>
@@ -1400,7 +1703,7 @@
           </mc:Choice>
           <mc:Fallback>
             <w:pict>
-              <v:shape w14:anchorId="134C029B" id="Text Box 52" o:spid="_x0000_s1030" type="#_x0000_t202" style="position:absolute;left:0;text-align:left;margin-left:37.8pt;margin-top:416.15pt;width:260.6pt;height:332.6pt;z-index:251660288;visibility:visible;mso-wrap-style:square;mso-width-percent:0;mso-height-percent:0;mso-wrap-distance-left:9pt;mso-wrap-distance-top:0;mso-wrap-distance-right:9pt;mso-wrap-distance-bottom:0;mso-position-horizontal:absolute;mso-position-horizontal-relative:page;mso-position-vertical:absolute;mso-position-vertical-relative:page;mso-width-percent:0;mso-height-percent:0;mso-width-relative:margin;mso-height-relative:margin;v-text-anchor:top" o:gfxdata="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" filled="f" stroked="f">
+              <v:shape w14:anchorId="134C029B" id="Text Box 52" o:spid="_x0000_s1031" type="#_x0000_t202" style="position:absolute;left:0;text-align:left;margin-left:37.05pt;margin-top:416.15pt;width:260.6pt;height:332.6pt;z-index:251660288;visibility:visible;mso-wrap-style:square;mso-width-percent:0;mso-height-percent:0;mso-wrap-distance-left:9pt;mso-wrap-distance-top:0;mso-wrap-distance-right:9pt;mso-wrap-distance-bottom:0;mso-position-horizontal:absolute;mso-position-horizontal-relative:page;mso-position-vertical:absolute;mso-position-vertical-relative:page;mso-width-percent:0;mso-height-percent:0;mso-width-relative:margin;mso-height-relative:margin;v-text-anchor:top" o:gfxdata="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" filled="f" stroked="f">
                 <v:textbox inset="14.4pt,,14.4pt">
                   <w:txbxContent>
                     <w:p>
@@ -1496,8 +1799,6 @@
                       <w:r>
                         <w:t>Knights of Columbus counsels 2656 and 15094</w:t>
                       </w:r>
-                      <w:bookmarkStart w:id="1" w:name="_GoBack"/>
-                      <w:bookmarkEnd w:id="1"/>
                     </w:p>
                   </w:txbxContent>
                 </v:textbox>
@@ -1507,310 +1808,7 @@
           </mc:Fallback>
         </mc:AlternateContent>
       </w:r>
-      <w:r>
-        <w:rPr>
-          <w:noProof/>
-        </w:rPr>
-        <mc:AlternateContent>
-          <mc:Choice Requires="wps">
-            <w:drawing>
-              <wp:anchor distT="0" distB="0" distL="114300" distR="114300" simplePos="0" relativeHeight="251658240" behindDoc="0" locked="0" layoutInCell="1" allowOverlap="1" wp14:anchorId="01AA15F9" wp14:editId="4EDC2B03">
-                <wp:simplePos x="0" y="0"/>
-                <wp:positionH relativeFrom="page">
-                  <wp:posOffset>480060</wp:posOffset>
-                </wp:positionH>
-                <wp:positionV relativeFrom="page">
-                  <wp:posOffset>476250</wp:posOffset>
-                </wp:positionV>
-                <wp:extent cx="3309620" cy="4224020"/>
-                <wp:effectExtent l="0" t="0" r="0" b="5080"/>
-                <wp:wrapThrough wrapText="bothSides">
-                  <wp:wrapPolygon edited="0">
-                    <wp:start x="870" y="0"/>
-                    <wp:lineTo x="870" y="21529"/>
-                    <wp:lineTo x="20639" y="21529"/>
-                    <wp:lineTo x="20639" y="0"/>
-                    <wp:lineTo x="870" y="0"/>
-                  </wp:wrapPolygon>
-                </wp:wrapThrough>
-                <wp:docPr id="4" name="Text Box 4"/>
-                <wp:cNvGraphicFramePr/>
-                <a:graphic xmlns:a="http://schemas.openxmlformats.org/drawingml/2006/main">
-                  <a:graphicData uri="http://schemas.microsoft.com/office/word/2010/wordprocessingShape">
-                    <wps:wsp>
-                      <wps:cNvSpPr txBox="1"/>
-                      <wps:spPr>
-                        <a:xfrm>
-                          <a:off x="0" y="0"/>
-                          <a:ext cx="3309620" cy="4224020"/>
-                        </a:xfrm>
-                        <a:prstGeom prst="rect">
-                          <a:avLst/>
-                        </a:prstGeom>
-                        <a:noFill/>
-                        <a:ln>
-                          <a:noFill/>
-                        </a:ln>
-                        <a:effectLst/>
-                        <a:extLst>
-                          <a:ext uri="{C572A759-6A51-4108-AA02-DFA0A04FC94B}">
-                            <ma14:wrappingTextBoxFlag xmlns:ma14="http://schemas.microsoft.com/office/mac/drawingml/2011/main" xmlns:w="http://schemas.openxmlformats.org/wordprocessingml/2006/main" xmlns:w10="urn:schemas-microsoft-com:office:word" xmlns:v="urn:schemas-microsoft-com:vml" xmlns:o="urn:schemas-microsoft-com:office:office" xmlns:mv="urn:schemas-microsoft-com:mac:vml" xmlns:mo="http://schemas.microsoft.com/office/mac/office/2008/main" xmlns="" val="1"/>
-                          </a:ext>
-                        </a:extLst>
-                      </wps:spPr>
-                      <wps:style>
-                        <a:lnRef idx="0">
-                          <a:schemeClr val="accent1"/>
-                        </a:lnRef>
-                        <a:fillRef idx="0">
-                          <a:schemeClr val="accent1"/>
-                        </a:fillRef>
-                        <a:effectRef idx="0">
-                          <a:schemeClr val="accent1"/>
-                        </a:effectRef>
-                        <a:fontRef idx="minor">
-                          <a:schemeClr val="dk1"/>
-                        </a:fontRef>
-                      </wps:style>
-                      <wps:txbx>
-                        <w:txbxContent>
-                          <w:p>
-                            <w:pPr>
-                              <w:pStyle w:val="Image"/>
-                            </w:pPr>
-                          </w:p>
-                          <w:p>
-                            <w:pPr>
-                              <w:pStyle w:val="Title"/>
-                            </w:pPr>
-                            <w:r>
-                              <w:t>Prayer after Communion</w:t>
-                            </w:r>
-                          </w:p>
-                          <w:p>
-                            <w:pPr>
-                              <w:pStyle w:val="Subtitle"/>
-                            </w:pPr>
-                            <w:r>
-                              <w:t>by St. Thomas Aquinas</w:t>
-                            </w:r>
-                          </w:p>
-                          <w:p>
-                            <w:r>
-                              <w:t>Lord, Father, all-powerful and ever-living God, I thank you, for even though I am a sinner, your unprofitable servant, not because of my worth but in the kindness of your mercy, you have fed me with the precious body and blood of your Son, Our Lord Jesus Christ. I pray that this Holy Communion may bring me not condemnation and punishment, but forgiveness and salvation. May it be a helmet of faith and a shield of good</w:t>
-                            </w:r>
-                            <w:r>
-                              <w:t xml:space="preserve"> </w:t>
-                            </w:r>
-                            <w:r>
-                              <w:t>will. May it purify me from evil ways and put an end to my evil passions. May it bring me charity and patience, humility and obedience, and g</w:t>
-                            </w:r>
-                            <w:r>
-                              <w:t xml:space="preserve">rowth in the power to do good. </w:t>
-                            </w:r>
-                            <w:r>
-                              <w:t>May it be my strong defense against all my enemies, visible and invisible, and the perfect calming of all my ev</w:t>
-                            </w:r>
-                            <w:r>
-                              <w:t>il impulses of body and spirit.</w:t>
-                            </w:r>
-                            <w:r>
-                              <w:t xml:space="preserve"> May it unite me more closely to you, the one true God, and lead me safely through death to </w:t>
-                            </w:r>
-                            <w:r>
-                              <w:t>everlasting happiness with you.</w:t>
-                            </w:r>
-                            <w:r>
-                              <w:t xml:space="preserve"> And I pray that you will lead me, a sinner, to the banquet where you, with your Son and Holy Spirit, are true and perfect light, total fulfillment, everlasting joy, gladness without end, and perfect happiness to your saints. Grant</w:t>
-                            </w:r>
-                            <w:r>
-                              <w:t xml:space="preserve"> this through Christ our Lord. </w:t>
-                            </w:r>
-                            <w:r>
-                              <w:t>Amen.</w:t>
-                            </w:r>
-                          </w:p>
-                          <w:p>
-                            <w:pPr>
-                              <w:pStyle w:val="FootnoteText"/>
-                            </w:pPr>
-                            <w:r>
-                              <w:t xml:space="preserve">Aquilina M. Praying in the Presence of Our Lord. 2002. </w:t>
-                            </w:r>
-                            <w:r>
-                              <w:br/>
-                            </w:r>
-                            <w:r>
-                              <w:t>Huntington</w:t>
-                            </w:r>
-                            <w:r>
-                              <w:t>,</w:t>
-                            </w:r>
-                            <w:r>
-                              <w:t xml:space="preserve"> IN: Our Sunday Visitor Publications</w:t>
-                            </w:r>
-                          </w:p>
-                          <w:p>
-                            <w:pPr>
-                              <w:pStyle w:val="FootnoteText"/>
-                            </w:pPr>
-                            <w:r>
-                              <w:t>Provided by the Lay Dominican St. Martin de Porres Fraternity, Hanover, NH</w:t>
-                            </w:r>
-                            <w:r>
-                              <w:t>,</w:t>
-                            </w:r>
-                            <w:r>
-                              <w:t xml:space="preserve"> </w:t>
-                            </w:r>
-                            <w:r>
-                              <w:t>boston3op.com,</w:t>
-                            </w:r>
-                            <w:r>
-                              <w:t xml:space="preserve"> and </w:t>
-                            </w:r>
-                            <w:r>
-                              <w:br/>
-                            </w:r>
-                            <w:r>
-                              <w:t>Knights of Columbus counsels 2656 and 15094</w:t>
-                            </w:r>
-                          </w:p>
-                        </w:txbxContent>
-                      </wps:txbx>
-                      <wps:bodyPr rot="0" spcFirstLastPara="0" vertOverflow="overflow" horzOverflow="overflow" vert="horz" wrap="square" lIns="182880" tIns="45720" rIns="182880" bIns="45720" numCol="1" spcCol="0" rtlCol="0" fromWordArt="0" anchor="t" anchorCtr="0" forceAA="0" compatLnSpc="1">
-                        <a:prstTxWarp prst="textNoShape">
-                          <a:avLst/>
-                        </a:prstTxWarp>
-                        <a:noAutofit/>
-                      </wps:bodyPr>
-                    </wps:wsp>
-                  </a:graphicData>
-                </a:graphic>
-                <wp14:sizeRelH relativeFrom="margin">
-                  <wp14:pctWidth>0</wp14:pctWidth>
-                </wp14:sizeRelH>
-                <wp14:sizeRelV relativeFrom="margin">
-                  <wp14:pctHeight>0</wp14:pctHeight>
-                </wp14:sizeRelV>
-              </wp:anchor>
-            </w:drawing>
-          </mc:Choice>
-          <mc:Fallback>
-            <w:pict>
-              <v:shape w14:anchorId="01AA15F9" id="Text Box 4" o:spid="_x0000_s1031" type="#_x0000_t202" style="position:absolute;left:0;text-align:left;margin-left:37.8pt;margin-top:37.5pt;width:260.6pt;height:332.6pt;z-index:251658240;visibility:visible;mso-wrap-style:square;mso-width-percent:0;mso-height-percent:0;mso-wrap-distance-left:9pt;mso-wrap-distance-top:0;mso-wrap-distance-right:9pt;mso-wrap-distance-bottom:0;mso-position-horizontal:absolute;mso-position-horizontal-relative:page;mso-position-vertical:absolute;mso-position-vertical-relative:page;mso-width-percent:0;mso-height-percent:0;mso-width-relative:margin;mso-height-relative:margin;v-text-anchor:top" o:gfxdata="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" filled="f" stroked="f">
-                <v:textbox inset="14.4pt,,14.4pt">
-                  <w:txbxContent>
-                    <w:p>
-                      <w:pPr>
-                        <w:pStyle w:val="Image"/>
-                      </w:pPr>
-                    </w:p>
-                    <w:p>
-                      <w:pPr>
-                        <w:pStyle w:val="Title"/>
-                      </w:pPr>
-                      <w:r>
-                        <w:t>Prayer after Communion</w:t>
-                      </w:r>
-                    </w:p>
-                    <w:p>
-                      <w:pPr>
-                        <w:pStyle w:val="Subtitle"/>
-                      </w:pPr>
-                      <w:r>
-                        <w:t>by St. Thomas Aquinas</w:t>
-                      </w:r>
-                    </w:p>
-                    <w:p>
-                      <w:r>
-                        <w:t>Lord, Father, all-powerful and ever-living God, I thank you, for even though I am a sinner, your unprofitable servant, not because of my worth but in the kindness of your mercy, you have fed me with the precious body and blood of your Son, Our Lord Jesus Christ. I pray that this Holy Communion may bring me not condemnation and punishment, but forgiveness and salvation. May it be a helmet of faith and a shield of good</w:t>
-                      </w:r>
-                      <w:r>
-                        <w:t xml:space="preserve"> </w:t>
-                      </w:r>
-                      <w:r>
-                        <w:t>will. May it purify me from evil ways and put an end to my evil passions. May it bring me charity and patience, humility and obedience, and g</w:t>
-                      </w:r>
-                      <w:r>
-                        <w:t xml:space="preserve">rowth in the power to do good. </w:t>
-                      </w:r>
-                      <w:r>
-                        <w:t>May it be my strong defense against all my enemies, visible and invisible, and the perfect calming of all my ev</w:t>
-                      </w:r>
-                      <w:r>
-                        <w:t>il impulses of body and spirit.</w:t>
-                      </w:r>
-                      <w:r>
-                        <w:t xml:space="preserve"> May it unite me more closely to you, the one true God, and lead me safely through death to </w:t>
-                      </w:r>
-                      <w:r>
-                        <w:t>everlasting happiness with you.</w:t>
-                      </w:r>
-                      <w:r>
-                        <w:t xml:space="preserve"> And I pray that you will lead me, a sinner, to the banquet where you, with your Son and Holy Spirit, are true and perfect light, total fulfillment, everlasting joy, gladness without end, and perfect happiness to your saints. Grant</w:t>
-                      </w:r>
-                      <w:r>
-                        <w:t xml:space="preserve"> this through Christ our Lord. </w:t>
-                      </w:r>
-                      <w:r>
-                        <w:t>Amen.</w:t>
-                      </w:r>
-                    </w:p>
-                    <w:p>
-                      <w:pPr>
-                        <w:pStyle w:val="FootnoteText"/>
-                      </w:pPr>
-                      <w:r>
-                        <w:t xml:space="preserve">Aquilina M. Praying in the Presence of Our Lord. 2002. </w:t>
-                      </w:r>
-                      <w:r>
-                        <w:br/>
-                      </w:r>
-                      <w:r>
-                        <w:t>Huntington</w:t>
-                      </w:r>
-                      <w:r>
-                        <w:t>,</w:t>
-                      </w:r>
-                      <w:r>
-                        <w:t xml:space="preserve"> IN: Our Sunday Visitor Publications</w:t>
-                      </w:r>
-                    </w:p>
-                    <w:p>
-                      <w:pPr>
-                        <w:pStyle w:val="FootnoteText"/>
-                      </w:pPr>
-                      <w:r>
-                        <w:t>Provided by the Lay Dominican St. Martin de Porres Fraternity, Hanover, NH</w:t>
-                      </w:r>
-                      <w:r>
-                        <w:t>,</w:t>
-                      </w:r>
-                      <w:r>
-                        <w:t xml:space="preserve"> </w:t>
-                      </w:r>
-                      <w:r>
-                        <w:t>boston3op.com,</w:t>
-                      </w:r>
-                      <w:r>
-                        <w:t xml:space="preserve"> and </w:t>
-                      </w:r>
-                      <w:r>
-                        <w:br/>
-                      </w:r>
-                      <w:r>
-                        <w:t>Knights of Columbus counsels 2656 and 15094</w:t>
-                      </w:r>
-                    </w:p>
-                  </w:txbxContent>
-                </v:textbox>
-                <w10:wrap type="through" anchorx="page" anchory="page"/>
-              </v:shape>
-            </w:pict>
-          </mc:Fallback>
-        </mc:AlternateContent>
-      </w:r>
+      <w:bookmarkEnd w:id="0"/>
       <w:r>
         <w:rPr>
           <w:noProof/>
@@ -1858,7 +1856,7 @@
                         <a:effectLst/>
                         <a:extLst>
                           <a:ext uri="{C572A759-6A51-4108-AA02-DFA0A04FC94B}">
-                            <ma14:wrappingTextBoxFlag xmlns:ma14="http://schemas.microsoft.com/office/mac/drawingml/2011/main" xmlns:w="http://schemas.openxmlformats.org/wordprocessingml/2006/main" xmlns:w10="urn:schemas-microsoft-com:office:word" xmlns:v="urn:schemas-microsoft-com:vml" xmlns:o="urn:schemas-microsoft-com:office:office" xmlns:mv="urn:schemas-microsoft-com:mac:vml" xmlns:mo="http://schemas.microsoft.com/office/mac/office/2008/main" xmlns="" val="1"/>
+                            <ma14:wrappingTextBoxFlag xmlns="" xmlns:mo="http://schemas.microsoft.com/office/mac/office/2008/main" xmlns:mv="urn:schemas-microsoft-com:mac:vml" xmlns:o="urn:schemas-microsoft-com:office:office" xmlns:v="urn:schemas-microsoft-com:vml" xmlns:w10="urn:schemas-microsoft-com:office:word" xmlns:w="http://schemas.openxmlformats.org/wordprocessingml/2006/main" xmlns:ma14="http://schemas.microsoft.com/office/mac/drawingml/2011/main" val="1"/>
                           </a:ext>
                         </a:extLst>
                       </wps:spPr>
@@ -2146,7 +2144,7 @@
                         <a:effectLst/>
                         <a:extLst>
                           <a:ext uri="{C572A759-6A51-4108-AA02-DFA0A04FC94B}">
-                            <ma14:wrappingTextBoxFlag xmlns:ma14="http://schemas.microsoft.com/office/mac/drawingml/2011/main" xmlns:w="http://schemas.openxmlformats.org/wordprocessingml/2006/main" xmlns:w10="urn:schemas-microsoft-com:office:word" xmlns:v="urn:schemas-microsoft-com:vml" xmlns:o="urn:schemas-microsoft-com:office:office" xmlns:mv="urn:schemas-microsoft-com:mac:vml" xmlns:mo="http://schemas.microsoft.com/office/mac/office/2008/main" xmlns="" val="1"/>
+                            <ma14:wrappingTextBoxFlag xmlns="" xmlns:mo="http://schemas.microsoft.com/office/mac/office/2008/main" xmlns:mv="urn:schemas-microsoft-com:mac:vml" xmlns:o="urn:schemas-microsoft-com:office:office" xmlns:v="urn:schemas-microsoft-com:vml" xmlns:w10="urn:schemas-microsoft-com:office:word" xmlns:w="http://schemas.openxmlformats.org/wordprocessingml/2006/main" xmlns:ma14="http://schemas.microsoft.com/office/mac/drawingml/2011/main" val="1"/>
                           </a:ext>
                         </a:extLst>
                       </wps:spPr>
@@ -3524,7 +3522,7 @@
 </file>
 
 <file path=customXml/itemProps1.xml><?xml version="1.0" encoding="utf-8"?>
-<ds:datastoreItem xmlns:ds="http://schemas.openxmlformats.org/officeDocument/2006/customXml" ds:itemID="{1BC8BFDB-DDE7-4DC2-A8CE-ECA5660DCEA7}">
+<ds:datastoreItem xmlns:ds="http://schemas.openxmlformats.org/officeDocument/2006/customXml" ds:itemID="{DD3F59DE-FC36-4DD3-B42A-6DDB2799C965}">
   <ds:schemaRefs>
     <ds:schemaRef ds:uri="http://schemas.openxmlformats.org/officeDocument/2006/bibliography"/>
   </ds:schemaRefs>

</xml_diff>

<commit_message>
jn - more alignment tweaks (Letter size version) - 09/05/2017
</commit_message>
<xml_diff>
--- a/images/CommunionPrayerAQ_Letter_narrower.docx
+++ b/images/CommunionPrayerAQ_Letter_narrower.docx
@@ -50,7 +50,7 @@
                         <a:effectLst/>
                         <a:extLst>
                           <a:ext uri="{C572A759-6A51-4108-AA02-DFA0A04FC94B}">
-                            <ma14:wrappingTextBoxFlag xmlns="" xmlns:mo="http://schemas.microsoft.com/office/mac/office/2008/main" xmlns:mv="urn:schemas-microsoft-com:mac:vml" xmlns:o="urn:schemas-microsoft-com:office:office" xmlns:v="urn:schemas-microsoft-com:vml" xmlns:w10="urn:schemas-microsoft-com:office:word" xmlns:w="http://schemas.openxmlformats.org/wordprocessingml/2006/main" xmlns:ma14="http://schemas.microsoft.com/office/mac/drawingml/2011/main" val="1"/>
+                            <ma14:wrappingTextBoxFlag xmlns:ma14="http://schemas.microsoft.com/office/mac/drawingml/2011/main" xmlns:w="http://schemas.openxmlformats.org/wordprocessingml/2006/main" xmlns:w10="urn:schemas-microsoft-com:office:word" xmlns:v="urn:schemas-microsoft-com:vml" xmlns:o="urn:schemas-microsoft-com:office:office" xmlns:mv="urn:schemas-microsoft-com:mac:vml" xmlns:mo="http://schemas.microsoft.com/office/mac/office/2008/main" xmlns="" val="1"/>
                           </a:ext>
                         </a:extLst>
                       </wps:spPr>
@@ -122,7 +122,7 @@
                                           </a:ln>
                                           <a:extLst>
                                             <a:ext uri="{FAA26D3D-D897-4be2-8F04-BA451C77F1D7}">
-                                              <ma14:placeholderFlag xmlns="" xmlns:mo="http://schemas.microsoft.com/office/mac/office/2008/main" xmlns:mv="urn:schemas-microsoft-com:mac:vml" xmlns:o="urn:schemas-microsoft-com:office:office" xmlns:v="urn:schemas-microsoft-com:vml" xmlns:w10="urn:schemas-microsoft-com:office:word" xmlns:w="http://schemas.openxmlformats.org/wordprocessingml/2006/main" xmlns:ma14="http://schemas.microsoft.com/office/mac/drawingml/2011/main"/>
+                                              <ma14:placeholderFlag xmlns:ma14="http://schemas.microsoft.com/office/mac/drawingml/2011/main" xmlns:w="http://schemas.openxmlformats.org/wordprocessingml/2006/main" xmlns:w10="urn:schemas-microsoft-com:office:word" xmlns:v="urn:schemas-microsoft-com:vml" xmlns:o="urn:schemas-microsoft-com:office:office" xmlns:mv="urn:schemas-microsoft-com:mac:vml" xmlns:mo="http://schemas.microsoft.com/office/mac/office/2008/main" xmlns=""/>
                                             </a:ext>
                                           </a:extLst>
                                         </pic:spPr>
@@ -250,7 +250,7 @@
                                     </a:ln>
                                     <a:extLst>
                                       <a:ext uri="{FAA26D3D-D897-4be2-8F04-BA451C77F1D7}">
-                                        <ma14:placeholderFlag xmlns="" xmlns:mo="http://schemas.microsoft.com/office/mac/office/2008/main" xmlns:mv="urn:schemas-microsoft-com:mac:vml" xmlns:o="urn:schemas-microsoft-com:office:office" xmlns:v="urn:schemas-microsoft-com:vml" xmlns:w10="urn:schemas-microsoft-com:office:word" xmlns:w="http://schemas.openxmlformats.org/wordprocessingml/2006/main" xmlns:ma14="http://schemas.microsoft.com/office/mac/drawingml/2011/main"/>
+                                        <ma14:placeholderFlag xmlns:ma14="http://schemas.microsoft.com/office/mac/drawingml/2011/main" xmlns:w="http://schemas.openxmlformats.org/wordprocessingml/2006/main" xmlns:w10="urn:schemas-microsoft-com:office:word" xmlns:v="urn:schemas-microsoft-com:vml" xmlns:o="urn:schemas-microsoft-com:office:office" xmlns:mv="urn:schemas-microsoft-com:mac:vml" xmlns:mo="http://schemas.microsoft.com/office/mac/office/2008/main" xmlns=""/>
                                       </a:ext>
                                     </a:extLst>
                                   </pic:spPr>
@@ -352,7 +352,7 @@
                         <a:effectLst/>
                         <a:extLst>
                           <a:ext uri="{C572A759-6A51-4108-AA02-DFA0A04FC94B}">
-                            <ma14:wrappingTextBoxFlag xmlns="" xmlns:mo="http://schemas.microsoft.com/office/mac/office/2008/main" xmlns:mv="urn:schemas-microsoft-com:mac:vml" xmlns:o="urn:schemas-microsoft-com:office:office" xmlns:v="urn:schemas-microsoft-com:vml" xmlns:w10="urn:schemas-microsoft-com:office:word" xmlns:w="http://schemas.openxmlformats.org/wordprocessingml/2006/main" xmlns:ma14="http://schemas.microsoft.com/office/mac/drawingml/2011/main" val="1"/>
+                            <ma14:wrappingTextBoxFlag xmlns:ma14="http://schemas.microsoft.com/office/mac/drawingml/2011/main" xmlns:w="http://schemas.openxmlformats.org/wordprocessingml/2006/main" xmlns:w10="urn:schemas-microsoft-com:office:word" xmlns:v="urn:schemas-microsoft-com:vml" xmlns:o="urn:schemas-microsoft-com:office:office" xmlns:mv="urn:schemas-microsoft-com:mac:vml" xmlns:mo="http://schemas.microsoft.com/office/mac/office/2008/main" xmlns="" val="1"/>
                           </a:ext>
                         </a:extLst>
                       </wps:spPr>
@@ -424,7 +424,7 @@
                                           </a:ln>
                                           <a:extLst>
                                             <a:ext uri="{FAA26D3D-D897-4be2-8F04-BA451C77F1D7}">
-                                              <ma14:placeholderFlag xmlns="" xmlns:mo="http://schemas.microsoft.com/office/mac/office/2008/main" xmlns:mv="urn:schemas-microsoft-com:mac:vml" xmlns:o="urn:schemas-microsoft-com:office:office" xmlns:v="urn:schemas-microsoft-com:vml" xmlns:w10="urn:schemas-microsoft-com:office:word" xmlns:w="http://schemas.openxmlformats.org/wordprocessingml/2006/main" xmlns:ma14="http://schemas.microsoft.com/office/mac/drawingml/2011/main"/>
+                                              <ma14:placeholderFlag xmlns:ma14="http://schemas.microsoft.com/office/mac/drawingml/2011/main" xmlns:w="http://schemas.openxmlformats.org/wordprocessingml/2006/main" xmlns:w10="urn:schemas-microsoft-com:office:word" xmlns:v="urn:schemas-microsoft-com:vml" xmlns:o="urn:schemas-microsoft-com:office:office" xmlns:mv="urn:schemas-microsoft-com:mac:vml" xmlns:mo="http://schemas.microsoft.com/office/mac/office/2008/main" xmlns=""/>
                                             </a:ext>
                                           </a:extLst>
                                         </pic:spPr>
@@ -548,7 +548,7 @@
                                     </a:ln>
                                     <a:extLst>
                                       <a:ext uri="{FAA26D3D-D897-4be2-8F04-BA451C77F1D7}">
-                                        <ma14:placeholderFlag xmlns="" xmlns:mo="http://schemas.microsoft.com/office/mac/office/2008/main" xmlns:mv="urn:schemas-microsoft-com:mac:vml" xmlns:o="urn:schemas-microsoft-com:office:office" xmlns:v="urn:schemas-microsoft-com:vml" xmlns:w10="urn:schemas-microsoft-com:office:word" xmlns:w="http://schemas.openxmlformats.org/wordprocessingml/2006/main" xmlns:ma14="http://schemas.microsoft.com/office/mac/drawingml/2011/main"/>
+                                        <ma14:placeholderFlag xmlns:ma14="http://schemas.microsoft.com/office/mac/drawingml/2011/main" xmlns:w="http://schemas.openxmlformats.org/wordprocessingml/2006/main" xmlns:w10="urn:schemas-microsoft-com:office:word" xmlns:v="urn:schemas-microsoft-com:vml" xmlns:o="urn:schemas-microsoft-com:office:office" xmlns:mv="urn:schemas-microsoft-com:mac:vml" xmlns:mo="http://schemas.microsoft.com/office/mac/office/2008/main" xmlns=""/>
                                       </a:ext>
                                     </a:extLst>
                                   </pic:spPr>
@@ -650,7 +650,7 @@
                         <a:effectLst/>
                         <a:extLst>
                           <a:ext uri="{C572A759-6A51-4108-AA02-DFA0A04FC94B}">
-                            <ma14:wrappingTextBoxFlag xmlns="" xmlns:mo="http://schemas.microsoft.com/office/mac/office/2008/main" xmlns:mv="urn:schemas-microsoft-com:mac:vml" xmlns:o="urn:schemas-microsoft-com:office:office" xmlns:v="urn:schemas-microsoft-com:vml" xmlns:w10="urn:schemas-microsoft-com:office:word" xmlns:w="http://schemas.openxmlformats.org/wordprocessingml/2006/main" xmlns:ma14="http://schemas.microsoft.com/office/mac/drawingml/2011/main" val="1"/>
+                            <ma14:wrappingTextBoxFlag xmlns:ma14="http://schemas.microsoft.com/office/mac/drawingml/2011/main" xmlns:w="http://schemas.openxmlformats.org/wordprocessingml/2006/main" xmlns:w10="urn:schemas-microsoft-com:office:word" xmlns:v="urn:schemas-microsoft-com:vml" xmlns:o="urn:schemas-microsoft-com:office:office" xmlns:mv="urn:schemas-microsoft-com:mac:vml" xmlns:mo="http://schemas.microsoft.com/office/mac/office/2008/main" xmlns="" val="1"/>
                           </a:ext>
                         </a:extLst>
                       </wps:spPr>
@@ -722,7 +722,7 @@
                                           </a:ln>
                                           <a:extLst>
                                             <a:ext uri="{FAA26D3D-D897-4be2-8F04-BA451C77F1D7}">
-                                              <ma14:placeholderFlag xmlns="" xmlns:mo="http://schemas.microsoft.com/office/mac/office/2008/main" xmlns:mv="urn:schemas-microsoft-com:mac:vml" xmlns:o="urn:schemas-microsoft-com:office:office" xmlns:v="urn:schemas-microsoft-com:vml" xmlns:w10="urn:schemas-microsoft-com:office:word" xmlns:w="http://schemas.openxmlformats.org/wordprocessingml/2006/main" xmlns:ma14="http://schemas.microsoft.com/office/mac/drawingml/2011/main"/>
+                                              <ma14:placeholderFlag xmlns:ma14="http://schemas.microsoft.com/office/mac/drawingml/2011/main" xmlns:w="http://schemas.openxmlformats.org/wordprocessingml/2006/main" xmlns:w10="urn:schemas-microsoft-com:office:word" xmlns:v="urn:schemas-microsoft-com:vml" xmlns:o="urn:schemas-microsoft-com:office:office" xmlns:mv="urn:schemas-microsoft-com:mac:vml" xmlns:mo="http://schemas.microsoft.com/office/mac/office/2008/main" xmlns=""/>
                                             </a:ext>
                                           </a:extLst>
                                         </pic:spPr>
@@ -846,7 +846,7 @@
                                     </a:ln>
                                     <a:extLst>
                                       <a:ext uri="{FAA26D3D-D897-4be2-8F04-BA451C77F1D7}">
-                                        <ma14:placeholderFlag xmlns="" xmlns:mo="http://schemas.microsoft.com/office/mac/office/2008/main" xmlns:mv="urn:schemas-microsoft-com:mac:vml" xmlns:o="urn:schemas-microsoft-com:office:office" xmlns:v="urn:schemas-microsoft-com:vml" xmlns:w10="urn:schemas-microsoft-com:office:word" xmlns:w="http://schemas.openxmlformats.org/wordprocessingml/2006/main" xmlns:ma14="http://schemas.microsoft.com/office/mac/drawingml/2011/main"/>
+                                        <ma14:placeholderFlag xmlns:ma14="http://schemas.microsoft.com/office/mac/drawingml/2011/main" xmlns:w="http://schemas.openxmlformats.org/wordprocessingml/2006/main" xmlns:w10="urn:schemas-microsoft-com:office:word" xmlns:v="urn:schemas-microsoft-com:vml" xmlns:o="urn:schemas-microsoft-com:office:office" xmlns:mv="urn:schemas-microsoft-com:mac:vml" xmlns:mo="http://schemas.microsoft.com/office/mac/office/2008/main" xmlns=""/>
                                       </a:ext>
                                     </a:extLst>
                                   </pic:spPr>
@@ -948,7 +948,7 @@
                         <a:effectLst/>
                         <a:extLst>
                           <a:ext uri="{C572A759-6A51-4108-AA02-DFA0A04FC94B}">
-                            <ma14:wrappingTextBoxFlag xmlns="" xmlns:mo="http://schemas.microsoft.com/office/mac/office/2008/main" xmlns:mv="urn:schemas-microsoft-com:mac:vml" xmlns:o="urn:schemas-microsoft-com:office:office" xmlns:v="urn:schemas-microsoft-com:vml" xmlns:w10="urn:schemas-microsoft-com:office:word" xmlns:w="http://schemas.openxmlformats.org/wordprocessingml/2006/main" xmlns:ma14="http://schemas.microsoft.com/office/mac/drawingml/2011/main" val="1"/>
+                            <ma14:wrappingTextBoxFlag xmlns:ma14="http://schemas.microsoft.com/office/mac/drawingml/2011/main" xmlns:w="http://schemas.openxmlformats.org/wordprocessingml/2006/main" xmlns:w10="urn:schemas-microsoft-com:office:word" xmlns:v="urn:schemas-microsoft-com:vml" xmlns:o="urn:schemas-microsoft-com:office:office" xmlns:mv="urn:schemas-microsoft-com:mac:vml" xmlns:mo="http://schemas.microsoft.com/office/mac/office/2008/main" xmlns="" val="1"/>
                           </a:ext>
                         </a:extLst>
                       </wps:spPr>
@@ -1020,7 +1020,7 @@
                                           </a:ln>
                                           <a:extLst>
                                             <a:ext uri="{FAA26D3D-D897-4be2-8F04-BA451C77F1D7}">
-                                              <ma14:placeholderFlag xmlns="" xmlns:mo="http://schemas.microsoft.com/office/mac/office/2008/main" xmlns:mv="urn:schemas-microsoft-com:mac:vml" xmlns:o="urn:schemas-microsoft-com:office:office" xmlns:v="urn:schemas-microsoft-com:vml" xmlns:w10="urn:schemas-microsoft-com:office:word" xmlns:w="http://schemas.openxmlformats.org/wordprocessingml/2006/main" xmlns:ma14="http://schemas.microsoft.com/office/mac/drawingml/2011/main"/>
+                                              <ma14:placeholderFlag xmlns:ma14="http://schemas.microsoft.com/office/mac/drawingml/2011/main" xmlns:w="http://schemas.openxmlformats.org/wordprocessingml/2006/main" xmlns:w10="urn:schemas-microsoft-com:office:word" xmlns:v="urn:schemas-microsoft-com:vml" xmlns:o="urn:schemas-microsoft-com:office:office" xmlns:mv="urn:schemas-microsoft-com:mac:vml" xmlns:mo="http://schemas.microsoft.com/office/mac/office/2008/main" xmlns=""/>
                                             </a:ext>
                                           </a:extLst>
                                         </pic:spPr>
@@ -1150,7 +1150,7 @@
                                     </a:ln>
                                     <a:extLst>
                                       <a:ext uri="{FAA26D3D-D897-4be2-8F04-BA451C77F1D7}">
-                                        <ma14:placeholderFlag xmlns="" xmlns:mo="http://schemas.microsoft.com/office/mac/office/2008/main" xmlns:mv="urn:schemas-microsoft-com:mac:vml" xmlns:o="urn:schemas-microsoft-com:office:office" xmlns:v="urn:schemas-microsoft-com:vml" xmlns:w10="urn:schemas-microsoft-com:office:word" xmlns:w="http://schemas.openxmlformats.org/wordprocessingml/2006/main" xmlns:ma14="http://schemas.microsoft.com/office/mac/drawingml/2011/main"/>
+                                        <ma14:placeholderFlag xmlns:ma14="http://schemas.microsoft.com/office/mac/drawingml/2011/main" xmlns:w="http://schemas.openxmlformats.org/wordprocessingml/2006/main" xmlns:w10="urn:schemas-microsoft-com:office:word" xmlns:v="urn:schemas-microsoft-com:vml" xmlns:o="urn:schemas-microsoft-com:office:office" xmlns:mv="urn:schemas-microsoft-com:mac:vml" xmlns:mo="http://schemas.microsoft.com/office/mac/office/2008/main" xmlns=""/>
                                       </a:ext>
                                     </a:extLst>
                                   </pic:spPr>
@@ -1223,10 +1223,298 @@
         <mc:AlternateContent>
           <mc:Choice Requires="wps">
             <w:drawing>
-              <wp:anchor distT="0" distB="0" distL="114300" distR="114300" simplePos="0" relativeHeight="251658240" behindDoc="0" locked="0" layoutInCell="1" allowOverlap="1" wp14:anchorId="01AA15F9" wp14:editId="282C4E48">
+              <wp:anchor distT="0" distB="0" distL="114300" distR="114300" simplePos="0" relativeHeight="251659264" behindDoc="0" locked="0" layoutInCell="1" allowOverlap="1" wp14:anchorId="092D571C" wp14:editId="3A7FD1ED">
                 <wp:simplePos x="0" y="0"/>
                 <wp:positionH relativeFrom="page">
-                  <wp:posOffset>470535</wp:posOffset>
+                  <wp:posOffset>4032885</wp:posOffset>
+                </wp:positionH>
+                <wp:positionV relativeFrom="page">
+                  <wp:posOffset>476250</wp:posOffset>
+                </wp:positionV>
+                <wp:extent cx="3309620" cy="4224020"/>
+                <wp:effectExtent l="0" t="0" r="0" b="5080"/>
+                <wp:wrapThrough wrapText="bothSides">
+                  <wp:wrapPolygon edited="0">
+                    <wp:start x="870" y="0"/>
+                    <wp:lineTo x="870" y="21529"/>
+                    <wp:lineTo x="20639" y="21529"/>
+                    <wp:lineTo x="20639" y="0"/>
+                    <wp:lineTo x="870" y="0"/>
+                  </wp:wrapPolygon>
+                </wp:wrapThrough>
+                <wp:docPr id="8" name="Text Box 8"/>
+                <wp:cNvGraphicFramePr/>
+                <a:graphic xmlns:a="http://schemas.openxmlformats.org/drawingml/2006/main">
+                  <a:graphicData uri="http://schemas.microsoft.com/office/word/2010/wordprocessingShape">
+                    <wps:wsp>
+                      <wps:cNvSpPr txBox="1"/>
+                      <wps:spPr>
+                        <a:xfrm>
+                          <a:off x="0" y="0"/>
+                          <a:ext cx="3309620" cy="4224020"/>
+                        </a:xfrm>
+                        <a:prstGeom prst="rect">
+                          <a:avLst/>
+                        </a:prstGeom>
+                        <a:noFill/>
+                        <a:ln>
+                          <a:noFill/>
+                        </a:ln>
+                        <a:effectLst/>
+                        <a:extLst>
+                          <a:ext uri="{C572A759-6A51-4108-AA02-DFA0A04FC94B}">
+                            <ma14:wrappingTextBoxFlag xmlns:ma14="http://schemas.microsoft.com/office/mac/drawingml/2011/main" xmlns:w="http://schemas.openxmlformats.org/wordprocessingml/2006/main" xmlns:w10="urn:schemas-microsoft-com:office:word" xmlns:v="urn:schemas-microsoft-com:vml" xmlns:o="urn:schemas-microsoft-com:office:office" xmlns:mv="urn:schemas-microsoft-com:mac:vml" xmlns:mo="http://schemas.microsoft.com/office/mac/office/2008/main" xmlns="" val="1"/>
+                          </a:ext>
+                        </a:extLst>
+                      </wps:spPr>
+                      <wps:style>
+                        <a:lnRef idx="0">
+                          <a:schemeClr val="accent1"/>
+                        </a:lnRef>
+                        <a:fillRef idx="0">
+                          <a:schemeClr val="accent1"/>
+                        </a:fillRef>
+                        <a:effectRef idx="0">
+                          <a:schemeClr val="accent1"/>
+                        </a:effectRef>
+                        <a:fontRef idx="minor">
+                          <a:schemeClr val="dk1"/>
+                        </a:fontRef>
+                      </wps:style>
+                      <wps:txbx>
+                        <w:txbxContent>
+                          <w:p>
+                            <w:pPr>
+                              <w:pStyle w:val="Image"/>
+                            </w:pPr>
+                          </w:p>
+                          <w:p>
+                            <w:pPr>
+                              <w:pStyle w:val="Title"/>
+                            </w:pPr>
+                            <w:r>
+                              <w:t>Prayer after Communion</w:t>
+                            </w:r>
+                          </w:p>
+                          <w:p>
+                            <w:pPr>
+                              <w:pStyle w:val="Subtitle"/>
+                            </w:pPr>
+                            <w:r>
+                              <w:t>by St. Thomas Aquinas</w:t>
+                            </w:r>
+                          </w:p>
+                          <w:p>
+                            <w:r>
+                              <w:t>Lord, Father, all-powerful and ever-living God, I thank you, for even though I am a sinner, your unprofitable servant, not because of my worth but in the kindness of your mercy, you have fed me with the precious body and blood of your Son, Our Lord Jesus Christ. I pray that this Holy Communion may bring me not condemnation and punishment, but forgiveness and salvation. May it be a helmet of faith and a shield of good</w:t>
+                            </w:r>
+                            <w:r>
+                              <w:t xml:space="preserve"> </w:t>
+                            </w:r>
+                            <w:r>
+                              <w:t>will. May it purify me from evil ways and put an end to my evil passions. May it bring me charity and patience, humility and obedience, and g</w:t>
+                            </w:r>
+                            <w:r>
+                              <w:t xml:space="preserve">rowth in the power to do good. </w:t>
+                            </w:r>
+                            <w:r>
+                              <w:t>May it be my strong defense against all my enemies, visible and invisible, and the perfect calming of all my ev</w:t>
+                            </w:r>
+                            <w:r>
+                              <w:t>il impulses of body and spirit.</w:t>
+                            </w:r>
+                            <w:r>
+                              <w:t xml:space="preserve"> May it unite me more closely to you, the one true God, and lead me safely through death to </w:t>
+                            </w:r>
+                            <w:r>
+                              <w:t>everlasting happiness with you.</w:t>
+                            </w:r>
+                            <w:r>
+                              <w:t xml:space="preserve"> And I pray that you will lead me, a sinner, to the banquet where you, with your Son and Holy Spirit, are true and perfect light, total fulfillment, everlasting joy, gladness without end, and perfect happiness to your saints. Grant</w:t>
+                            </w:r>
+                            <w:r>
+                              <w:t xml:space="preserve"> this through Christ our Lord. </w:t>
+                            </w:r>
+                            <w:r>
+                              <w:t>Amen.</w:t>
+                            </w:r>
+                          </w:p>
+                          <w:p>
+                            <w:pPr>
+                              <w:pStyle w:val="FootnoteText"/>
+                            </w:pPr>
+                            <w:r>
+                              <w:t xml:space="preserve">Aquilina M. Praying in the Presence of Our Lord. 2002. </w:t>
+                            </w:r>
+                            <w:r>
+                              <w:br/>
+                              <w:t>Huntington, IN: Our Sunday Visitor Publications</w:t>
+                            </w:r>
+                          </w:p>
+                          <w:p>
+                            <w:pPr>
+                              <w:pStyle w:val="FootnoteText"/>
+                            </w:pPr>
+                            <w:r>
+                              <w:t>Provided by the Lay Dominican St. Martin de Porres Fraternity, Hanover, NH</w:t>
+                            </w:r>
+                            <w:r>
+                              <w:t>,</w:t>
+                            </w:r>
+                            <w:r>
+                              <w:t xml:space="preserve"> </w:t>
+                            </w:r>
+                            <w:r>
+                              <w:t>boston3op.com,</w:t>
+                            </w:r>
+                            <w:r>
+                              <w:t xml:space="preserve"> and </w:t>
+                            </w:r>
+                            <w:r>
+                              <w:br/>
+                            </w:r>
+                            <w:r>
+                              <w:t>Knights of Columbus counsels 2656 and 15094</w:t>
+                            </w:r>
+                          </w:p>
+                        </w:txbxContent>
+                      </wps:txbx>
+                      <wps:bodyPr rot="0" spcFirstLastPara="0" vertOverflow="overflow" horzOverflow="overflow" vert="horz" wrap="square" lIns="182880" tIns="45720" rIns="182880" bIns="45720" numCol="1" spcCol="0" rtlCol="0" fromWordArt="0" anchor="t" anchorCtr="0" forceAA="0" compatLnSpc="1">
+                        <a:prstTxWarp prst="textNoShape">
+                          <a:avLst/>
+                        </a:prstTxWarp>
+                        <a:noAutofit/>
+                      </wps:bodyPr>
+                    </wps:wsp>
+                  </a:graphicData>
+                </a:graphic>
+                <wp14:sizeRelH relativeFrom="margin">
+                  <wp14:pctWidth>0</wp14:pctWidth>
+                </wp14:sizeRelH>
+                <wp14:sizeRelV relativeFrom="margin">
+                  <wp14:pctHeight>0</wp14:pctHeight>
+                </wp14:sizeRelV>
+              </wp:anchor>
+            </w:drawing>
+          </mc:Choice>
+          <mc:Fallback>
+            <w:pict>
+              <v:shape w14:anchorId="092D571C" id="Text Box 8" o:spid="_x0000_s1030" type="#_x0000_t202" style="position:absolute;left:0;text-align:left;margin-left:317.55pt;margin-top:37.5pt;width:260.6pt;height:332.6pt;z-index:251659264;visibility:visible;mso-wrap-style:square;mso-width-percent:0;mso-height-percent:0;mso-wrap-distance-left:9pt;mso-wrap-distance-top:0;mso-wrap-distance-right:9pt;mso-wrap-distance-bottom:0;mso-position-horizontal:absolute;mso-position-horizontal-relative:page;mso-position-vertical:absolute;mso-position-vertical-relative:page;mso-width-percent:0;mso-height-percent:0;mso-width-relative:margin;mso-height-relative:margin;v-text-anchor:top" o:gfxdata="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" filled="f" stroked="f">
+                <v:textbox inset="14.4pt,,14.4pt">
+                  <w:txbxContent>
+                    <w:p>
+                      <w:pPr>
+                        <w:pStyle w:val="Image"/>
+                      </w:pPr>
+                    </w:p>
+                    <w:p>
+                      <w:pPr>
+                        <w:pStyle w:val="Title"/>
+                      </w:pPr>
+                      <w:r>
+                        <w:t>Prayer after Communion</w:t>
+                      </w:r>
+                    </w:p>
+                    <w:p>
+                      <w:pPr>
+                        <w:pStyle w:val="Subtitle"/>
+                      </w:pPr>
+                      <w:r>
+                        <w:t>by St. Thomas Aquinas</w:t>
+                      </w:r>
+                    </w:p>
+                    <w:p>
+                      <w:r>
+                        <w:t>Lord, Father, all-powerful and ever-living God, I thank you, for even though I am a sinner, your unprofitable servant, not because of my worth but in the kindness of your mercy, you have fed me with the precious body and blood of your Son, Our Lord Jesus Christ. I pray that this Holy Communion may bring me not condemnation and punishment, but forgiveness and salvation. May it be a helmet of faith and a shield of good</w:t>
+                      </w:r>
+                      <w:r>
+                        <w:t xml:space="preserve"> </w:t>
+                      </w:r>
+                      <w:r>
+                        <w:t>will. May it purify me from evil ways and put an end to my evil passions. May it bring me charity and patience, humility and obedience, and g</w:t>
+                      </w:r>
+                      <w:r>
+                        <w:t xml:space="preserve">rowth in the power to do good. </w:t>
+                      </w:r>
+                      <w:r>
+                        <w:t>May it be my strong defense against all my enemies, visible and invisible, and the perfect calming of all my ev</w:t>
+                      </w:r>
+                      <w:r>
+                        <w:t>il impulses of body and spirit.</w:t>
+                      </w:r>
+                      <w:r>
+                        <w:t xml:space="preserve"> May it unite me more closely to you, the one true God, and lead me safely through death to </w:t>
+                      </w:r>
+                      <w:r>
+                        <w:t>everlasting happiness with you.</w:t>
+                      </w:r>
+                      <w:r>
+                        <w:t xml:space="preserve"> And I pray that you will lead me, a sinner, to the banquet where you, with your Son and Holy Spirit, are true and perfect light, total fulfillment, everlasting joy, gladness without end, and perfect happiness to your saints. Grant</w:t>
+                      </w:r>
+                      <w:r>
+                        <w:t xml:space="preserve"> this through Christ our Lord. </w:t>
+                      </w:r>
+                      <w:r>
+                        <w:t>Amen.</w:t>
+                      </w:r>
+                    </w:p>
+                    <w:p>
+                      <w:pPr>
+                        <w:pStyle w:val="FootnoteText"/>
+                      </w:pPr>
+                      <w:r>
+                        <w:t xml:space="preserve">Aquilina M. Praying in the Presence of Our Lord. 2002. </w:t>
+                      </w:r>
+                      <w:r>
+                        <w:br/>
+                        <w:t>Huntington, IN: Our Sunday Visitor Publications</w:t>
+                      </w:r>
+                    </w:p>
+                    <w:p>
+                      <w:pPr>
+                        <w:pStyle w:val="FootnoteText"/>
+                      </w:pPr>
+                      <w:r>
+                        <w:t>Provided by the Lay Dominican St. Martin de Porres Fraternity, Hanover, NH</w:t>
+                      </w:r>
+                      <w:r>
+                        <w:t>,</w:t>
+                      </w:r>
+                      <w:r>
+                        <w:t xml:space="preserve"> </w:t>
+                      </w:r>
+                      <w:r>
+                        <w:t>boston3op.com,</w:t>
+                      </w:r>
+                      <w:r>
+                        <w:t xml:space="preserve"> and </w:t>
+                      </w:r>
+                      <w:r>
+                        <w:br/>
+                      </w:r>
+                      <w:r>
+                        <w:t>Knights of Columbus counsels 2656 and 15094</w:t>
+                      </w:r>
+                    </w:p>
+                  </w:txbxContent>
+                </v:textbox>
+                <w10:wrap type="through" anchorx="page" anchory="page"/>
+              </v:shape>
+            </w:pict>
+          </mc:Fallback>
+        </mc:AlternateContent>
+      </w:r>
+      <w:r>
+        <w:rPr>
+          <w:noProof/>
+        </w:rPr>
+        <mc:AlternateContent>
+          <mc:Choice Requires="wps">
+            <w:drawing>
+              <wp:anchor distT="0" distB="0" distL="114300" distR="114300" simplePos="0" relativeHeight="251658240" behindDoc="0" locked="0" layoutInCell="1" allowOverlap="1" wp14:anchorId="01AA15F9" wp14:editId="49DE9528">
+                <wp:simplePos x="0" y="0"/>
+                <wp:positionH relativeFrom="page">
+                  <wp:posOffset>480060</wp:posOffset>
                 </wp:positionH>
                 <wp:positionV relativeFrom="page">
                   <wp:posOffset>476250</wp:posOffset>
@@ -1263,7 +1551,7 @@
                         <a:effectLst/>
                         <a:extLst>
                           <a:ext uri="{C572A759-6A51-4108-AA02-DFA0A04FC94B}">
-                            <ma14:wrappingTextBoxFlag xmlns="" xmlns:mo="http://schemas.microsoft.com/office/mac/office/2008/main" xmlns:mv="urn:schemas-microsoft-com:mac:vml" xmlns:o="urn:schemas-microsoft-com:office:office" xmlns:v="urn:schemas-microsoft-com:vml" xmlns:w10="urn:schemas-microsoft-com:office:word" xmlns:w="http://schemas.openxmlformats.org/wordprocessingml/2006/main" xmlns:ma14="http://schemas.microsoft.com/office/mac/drawingml/2011/main" val="1"/>
+                            <ma14:wrappingTextBoxFlag xmlns:ma14="http://schemas.microsoft.com/office/mac/drawingml/2011/main" xmlns:w="http://schemas.openxmlformats.org/wordprocessingml/2006/main" xmlns:w10="urn:schemas-microsoft-com:office:word" xmlns:v="urn:schemas-microsoft-com:vml" xmlns:o="urn:schemas-microsoft-com:office:office" xmlns:mv="urn:schemas-microsoft-com:mac:vml" xmlns:mo="http://schemas.microsoft.com/office/mac/office/2008/main" xmlns="" val="1"/>
                           </a:ext>
                         </a:extLst>
                       </wps:spPr>
@@ -1407,7 +1695,7 @@
           </mc:Choice>
           <mc:Fallback>
             <w:pict>
-              <v:shape w14:anchorId="01AA15F9" id="Text Box 4" o:spid="_x0000_s1030" type="#_x0000_t202" style="position:absolute;left:0;text-align:left;margin-left:37.05pt;margin-top:37.5pt;width:260.6pt;height:332.6pt;z-index:251658240;visibility:visible;mso-wrap-style:square;mso-width-percent:0;mso-height-percent:0;mso-wrap-distance-left:9pt;mso-wrap-distance-top:0;mso-wrap-distance-right:9pt;mso-wrap-distance-bottom:0;mso-position-horizontal:absolute;mso-position-horizontal-relative:page;mso-position-vertical:absolute;mso-position-vertical-relative:page;mso-width-percent:0;mso-height-percent:0;mso-width-relative:margin;mso-height-relative:margin;v-text-anchor:top" o:gfxdata="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" filled="f" stroked="f">
+              <v:shape w14:anchorId="01AA15F9" id="Text Box 4" o:spid="_x0000_s1031" type="#_x0000_t202" style="position:absolute;left:0;text-align:left;margin-left:37.8pt;margin-top:37.5pt;width:260.6pt;height:332.6pt;z-index:251658240;visibility:visible;mso-wrap-style:square;mso-width-percent:0;mso-height-percent:0;mso-wrap-distance-left:9pt;mso-wrap-distance-top:0;mso-wrap-distance-right:9pt;mso-wrap-distance-bottom:0;mso-position-horizontal:absolute;mso-position-horizontal-relative:page;mso-position-vertical:absolute;mso-position-vertical-relative:page;mso-width-percent:0;mso-height-percent:0;mso-width-relative:margin;mso-height-relative:margin;v-text-anchor:top" o:gfxdata="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" filled="f" stroked="f">
                 <v:textbox inset="14.4pt,,14.4pt">
                   <w:txbxContent>
                     <w:p>
@@ -1527,7 +1815,7 @@
         <mc:AlternateContent>
           <mc:Choice Requires="wps">
             <w:drawing>
-              <wp:anchor distT="0" distB="0" distL="114300" distR="114300" simplePos="0" relativeHeight="251660288" behindDoc="0" locked="0" layoutInCell="1" allowOverlap="1" wp14:anchorId="134C029B" wp14:editId="36D1C2D6">
+              <wp:anchor distT="0" distB="0" distL="114300" distR="114300" simplePos="0" relativeHeight="251660288" behindDoc="0" locked="0" layoutInCell="1" allowOverlap="1" wp14:anchorId="134C029B" wp14:editId="373E6481">
                 <wp:simplePos x="0" y="0"/>
                 <wp:positionH relativeFrom="page">
                   <wp:posOffset>470535</wp:posOffset>
@@ -1567,7 +1855,7 @@
                         <a:effectLst/>
                         <a:extLst>
                           <a:ext uri="{C572A759-6A51-4108-AA02-DFA0A04FC94B}">
-                            <ma14:wrappingTextBoxFlag xmlns="" xmlns:mo="http://schemas.microsoft.com/office/mac/office/2008/main" xmlns:mv="urn:schemas-microsoft-com:mac:vml" xmlns:o="urn:schemas-microsoft-com:office:office" xmlns:v="urn:schemas-microsoft-com:vml" xmlns:w10="urn:schemas-microsoft-com:office:word" xmlns:w="http://schemas.openxmlformats.org/wordprocessingml/2006/main" xmlns:ma14="http://schemas.microsoft.com/office/mac/drawingml/2011/main" val="1"/>
+                            <ma14:wrappingTextBoxFlag xmlns:ma14="http://schemas.microsoft.com/office/mac/drawingml/2011/main" xmlns:w="http://schemas.openxmlformats.org/wordprocessingml/2006/main" xmlns:w10="urn:schemas-microsoft-com:office:word" xmlns:v="urn:schemas-microsoft-com:vml" xmlns:o="urn:schemas-microsoft-com:office:office" xmlns:mv="urn:schemas-microsoft-com:mac:vml" xmlns:mo="http://schemas.microsoft.com/office/mac/office/2008/main" xmlns="" val="1"/>
                           </a:ext>
                         </a:extLst>
                       </wps:spPr>
@@ -1703,7 +1991,7 @@
           </mc:Choice>
           <mc:Fallback>
             <w:pict>
-              <v:shape w14:anchorId="134C029B" id="Text Box 52" o:spid="_x0000_s1031" type="#_x0000_t202" style="position:absolute;left:0;text-align:left;margin-left:37.05pt;margin-top:416.15pt;width:260.6pt;height:332.6pt;z-index:251660288;visibility:visible;mso-wrap-style:square;mso-width-percent:0;mso-height-percent:0;mso-wrap-distance-left:9pt;mso-wrap-distance-top:0;mso-wrap-distance-right:9pt;mso-wrap-distance-bottom:0;mso-position-horizontal:absolute;mso-position-horizontal-relative:page;mso-position-vertical:absolute;mso-position-vertical-relative:page;mso-width-percent:0;mso-height-percent:0;mso-width-relative:margin;mso-height-relative:margin;v-text-anchor:top" o:gfxdata="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" filled="f" stroked="f">
+              <v:shape w14:anchorId="134C029B" id="Text Box 52" o:spid="_x0000_s1032" type="#_x0000_t202" style="position:absolute;left:0;text-align:left;margin-left:37.05pt;margin-top:416.15pt;width:260.6pt;height:332.6pt;z-index:251660288;visibility:visible;mso-wrap-style:square;mso-width-percent:0;mso-height-percent:0;mso-wrap-distance-left:9pt;mso-wrap-distance-top:0;mso-wrap-distance-right:9pt;mso-wrap-distance-bottom:0;mso-position-horizontal:absolute;mso-position-horizontal-relative:page;mso-position-vertical:absolute;mso-position-vertical-relative:page;mso-width-percent:0;mso-height-percent:0;mso-width-relative:margin;mso-height-relative:margin;v-text-anchor:top" o:gfxdata="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" filled="f" stroked="f">
                 <v:textbox inset="14.4pt,,14.4pt">
                   <w:txbxContent>
                     <w:p>
@@ -1809,294 +2097,6 @@
         </mc:AlternateContent>
       </w:r>
       <w:bookmarkEnd w:id="0"/>
-      <w:r>
-        <w:rPr>
-          <w:noProof/>
-        </w:rPr>
-        <mc:AlternateContent>
-          <mc:Choice Requires="wps">
-            <w:drawing>
-              <wp:anchor distT="0" distB="0" distL="114300" distR="114300" simplePos="0" relativeHeight="251659264" behindDoc="0" locked="0" layoutInCell="1" allowOverlap="1" wp14:anchorId="092D571C" wp14:editId="6F6AEB40">
-                <wp:simplePos x="0" y="0"/>
-                <wp:positionH relativeFrom="page">
-                  <wp:posOffset>4023360</wp:posOffset>
-                </wp:positionH>
-                <wp:positionV relativeFrom="page">
-                  <wp:posOffset>476250</wp:posOffset>
-                </wp:positionV>
-                <wp:extent cx="3309620" cy="4224020"/>
-                <wp:effectExtent l="0" t="0" r="0" b="5080"/>
-                <wp:wrapThrough wrapText="bothSides">
-                  <wp:wrapPolygon edited="0">
-                    <wp:start x="870" y="0"/>
-                    <wp:lineTo x="870" y="21529"/>
-                    <wp:lineTo x="20639" y="21529"/>
-                    <wp:lineTo x="20639" y="0"/>
-                    <wp:lineTo x="870" y="0"/>
-                  </wp:wrapPolygon>
-                </wp:wrapThrough>
-                <wp:docPr id="8" name="Text Box 8"/>
-                <wp:cNvGraphicFramePr/>
-                <a:graphic xmlns:a="http://schemas.openxmlformats.org/drawingml/2006/main">
-                  <a:graphicData uri="http://schemas.microsoft.com/office/word/2010/wordprocessingShape">
-                    <wps:wsp>
-                      <wps:cNvSpPr txBox="1"/>
-                      <wps:spPr>
-                        <a:xfrm>
-                          <a:off x="0" y="0"/>
-                          <a:ext cx="3309620" cy="4224020"/>
-                        </a:xfrm>
-                        <a:prstGeom prst="rect">
-                          <a:avLst/>
-                        </a:prstGeom>
-                        <a:noFill/>
-                        <a:ln>
-                          <a:noFill/>
-                        </a:ln>
-                        <a:effectLst/>
-                        <a:extLst>
-                          <a:ext uri="{C572A759-6A51-4108-AA02-DFA0A04FC94B}">
-                            <ma14:wrappingTextBoxFlag xmlns="" xmlns:mo="http://schemas.microsoft.com/office/mac/office/2008/main" xmlns:mv="urn:schemas-microsoft-com:mac:vml" xmlns:o="urn:schemas-microsoft-com:office:office" xmlns:v="urn:schemas-microsoft-com:vml" xmlns:w10="urn:schemas-microsoft-com:office:word" xmlns:w="http://schemas.openxmlformats.org/wordprocessingml/2006/main" xmlns:ma14="http://schemas.microsoft.com/office/mac/drawingml/2011/main" val="1"/>
-                          </a:ext>
-                        </a:extLst>
-                      </wps:spPr>
-                      <wps:style>
-                        <a:lnRef idx="0">
-                          <a:schemeClr val="accent1"/>
-                        </a:lnRef>
-                        <a:fillRef idx="0">
-                          <a:schemeClr val="accent1"/>
-                        </a:fillRef>
-                        <a:effectRef idx="0">
-                          <a:schemeClr val="accent1"/>
-                        </a:effectRef>
-                        <a:fontRef idx="minor">
-                          <a:schemeClr val="dk1"/>
-                        </a:fontRef>
-                      </wps:style>
-                      <wps:txbx>
-                        <w:txbxContent>
-                          <w:p>
-                            <w:pPr>
-                              <w:pStyle w:val="Image"/>
-                            </w:pPr>
-                          </w:p>
-                          <w:p>
-                            <w:pPr>
-                              <w:pStyle w:val="Title"/>
-                            </w:pPr>
-                            <w:r>
-                              <w:t>Prayer after Communion</w:t>
-                            </w:r>
-                          </w:p>
-                          <w:p>
-                            <w:pPr>
-                              <w:pStyle w:val="Subtitle"/>
-                            </w:pPr>
-                            <w:r>
-                              <w:t>by St. Thomas Aquinas</w:t>
-                            </w:r>
-                          </w:p>
-                          <w:p>
-                            <w:r>
-                              <w:t>Lord, Father, all-powerful and ever-living God, I thank you, for even though I am a sinner, your unprofitable servant, not because of my worth but in the kindness of your mercy, you have fed me with the precious body and blood of your Son, Our Lord Jesus Christ. I pray that this Holy Communion may bring me not condemnation and punishment, but forgiveness and salvation. May it be a helmet of faith and a shield of good</w:t>
-                            </w:r>
-                            <w:r>
-                              <w:t xml:space="preserve"> </w:t>
-                            </w:r>
-                            <w:r>
-                              <w:t>will. May it purify me from evil ways and put an end to my evil passions. May it bring me charity and patience, humility and obedience, and g</w:t>
-                            </w:r>
-                            <w:r>
-                              <w:t xml:space="preserve">rowth in the power to do good. </w:t>
-                            </w:r>
-                            <w:r>
-                              <w:t>May it be my strong defense against all my enemies, visible and invisible, and the perfect calming of all my ev</w:t>
-                            </w:r>
-                            <w:r>
-                              <w:t>il impulses of body and spirit.</w:t>
-                            </w:r>
-                            <w:r>
-                              <w:t xml:space="preserve"> May it unite me more closely to you, the one true God, and lead me safely through death to </w:t>
-                            </w:r>
-                            <w:r>
-                              <w:t>everlasting happiness with you.</w:t>
-                            </w:r>
-                            <w:r>
-                              <w:t xml:space="preserve"> And I pray that you will lead me, a sinner, to the banquet where you, with your Son and Holy Spirit, are true and perfect light, total fulfillment, everlasting joy, gladness without end, and perfect happiness to your saints. Grant</w:t>
-                            </w:r>
-                            <w:r>
-                              <w:t xml:space="preserve"> this through Christ our Lord. </w:t>
-                            </w:r>
-                            <w:r>
-                              <w:t>Amen.</w:t>
-                            </w:r>
-                          </w:p>
-                          <w:p>
-                            <w:pPr>
-                              <w:pStyle w:val="FootnoteText"/>
-                            </w:pPr>
-                            <w:r>
-                              <w:t xml:space="preserve">Aquilina M. Praying in the Presence of Our Lord. 2002. </w:t>
-                            </w:r>
-                            <w:r>
-                              <w:br/>
-                              <w:t>Huntington, IN: Our Sunday Visitor Publications</w:t>
-                            </w:r>
-                          </w:p>
-                          <w:p>
-                            <w:pPr>
-                              <w:pStyle w:val="FootnoteText"/>
-                            </w:pPr>
-                            <w:r>
-                              <w:t>Provided by the Lay Dominican St. Martin de Porres Fraternity, Hanover, NH</w:t>
-                            </w:r>
-                            <w:r>
-                              <w:t>,</w:t>
-                            </w:r>
-                            <w:r>
-                              <w:t xml:space="preserve"> </w:t>
-                            </w:r>
-                            <w:r>
-                              <w:t>boston3op.com,</w:t>
-                            </w:r>
-                            <w:r>
-                              <w:t xml:space="preserve"> and </w:t>
-                            </w:r>
-                            <w:r>
-                              <w:br/>
-                            </w:r>
-                            <w:r>
-                              <w:t>Knights of Columbus counsels 2656 and 15094</w:t>
-                            </w:r>
-                          </w:p>
-                        </w:txbxContent>
-                      </wps:txbx>
-                      <wps:bodyPr rot="0" spcFirstLastPara="0" vertOverflow="overflow" horzOverflow="overflow" vert="horz" wrap="square" lIns="182880" tIns="45720" rIns="182880" bIns="45720" numCol="1" spcCol="0" rtlCol="0" fromWordArt="0" anchor="t" anchorCtr="0" forceAA="0" compatLnSpc="1">
-                        <a:prstTxWarp prst="textNoShape">
-                          <a:avLst/>
-                        </a:prstTxWarp>
-                        <a:noAutofit/>
-                      </wps:bodyPr>
-                    </wps:wsp>
-                  </a:graphicData>
-                </a:graphic>
-                <wp14:sizeRelH relativeFrom="margin">
-                  <wp14:pctWidth>0</wp14:pctWidth>
-                </wp14:sizeRelH>
-                <wp14:sizeRelV relativeFrom="margin">
-                  <wp14:pctHeight>0</wp14:pctHeight>
-                </wp14:sizeRelV>
-              </wp:anchor>
-            </w:drawing>
-          </mc:Choice>
-          <mc:Fallback>
-            <w:pict>
-              <v:shape w14:anchorId="092D571C" id="Text Box 8" o:spid="_x0000_s1032" type="#_x0000_t202" style="position:absolute;left:0;text-align:left;margin-left:316.8pt;margin-top:37.5pt;width:260.6pt;height:332.6pt;z-index:251659264;visibility:visible;mso-wrap-style:square;mso-width-percent:0;mso-height-percent:0;mso-wrap-distance-left:9pt;mso-wrap-distance-top:0;mso-wrap-distance-right:9pt;mso-wrap-distance-bottom:0;mso-position-horizontal:absolute;mso-position-horizontal-relative:page;mso-position-vertical:absolute;mso-position-vertical-relative:page;mso-width-percent:0;mso-height-percent:0;mso-width-relative:margin;mso-height-relative:margin;v-text-anchor:top" o:gfxdata="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" filled="f" stroked="f">
-                <v:textbox inset="14.4pt,,14.4pt">
-                  <w:txbxContent>
-                    <w:p>
-                      <w:pPr>
-                        <w:pStyle w:val="Image"/>
-                      </w:pPr>
-                    </w:p>
-                    <w:p>
-                      <w:pPr>
-                        <w:pStyle w:val="Title"/>
-                      </w:pPr>
-                      <w:r>
-                        <w:t>Prayer after Communion</w:t>
-                      </w:r>
-                    </w:p>
-                    <w:p>
-                      <w:pPr>
-                        <w:pStyle w:val="Subtitle"/>
-                      </w:pPr>
-                      <w:r>
-                        <w:t>by St. Thomas Aquinas</w:t>
-                      </w:r>
-                    </w:p>
-                    <w:p>
-                      <w:r>
-                        <w:t>Lord, Father, all-powerful and ever-living God, I thank you, for even though I am a sinner, your unprofitable servant, not because of my worth but in the kindness of your mercy, you have fed me with the precious body and blood of your Son, Our Lord Jesus Christ. I pray that this Holy Communion may bring me not condemnation and punishment, but forgiveness and salvation. May it be a helmet of faith and a shield of good</w:t>
-                      </w:r>
-                      <w:r>
-                        <w:t xml:space="preserve"> </w:t>
-                      </w:r>
-                      <w:r>
-                        <w:t>will. May it purify me from evil ways and put an end to my evil passions. May it bring me charity and patience, humility and obedience, and g</w:t>
-                      </w:r>
-                      <w:r>
-                        <w:t xml:space="preserve">rowth in the power to do good. </w:t>
-                      </w:r>
-                      <w:r>
-                        <w:t>May it be my strong defense against all my enemies, visible and invisible, and the perfect calming of all my ev</w:t>
-                      </w:r>
-                      <w:r>
-                        <w:t>il impulses of body and spirit.</w:t>
-                      </w:r>
-                      <w:r>
-                        <w:t xml:space="preserve"> May it unite me more closely to you, the one true God, and lead me safely through death to </w:t>
-                      </w:r>
-                      <w:r>
-                        <w:t>everlasting happiness with you.</w:t>
-                      </w:r>
-                      <w:r>
-                        <w:t xml:space="preserve"> And I pray that you will lead me, a sinner, to the banquet where you, with your Son and Holy Spirit, are true and perfect light, total fulfillment, everlasting joy, gladness without end, and perfect happiness to your saints. Grant</w:t>
-                      </w:r>
-                      <w:r>
-                        <w:t xml:space="preserve"> this through Christ our Lord. </w:t>
-                      </w:r>
-                      <w:r>
-                        <w:t>Amen.</w:t>
-                      </w:r>
-                    </w:p>
-                    <w:p>
-                      <w:pPr>
-                        <w:pStyle w:val="FootnoteText"/>
-                      </w:pPr>
-                      <w:r>
-                        <w:t xml:space="preserve">Aquilina M. Praying in the Presence of Our Lord. 2002. </w:t>
-                      </w:r>
-                      <w:r>
-                        <w:br/>
-                        <w:t>Huntington, IN: Our Sunday Visitor Publications</w:t>
-                      </w:r>
-                    </w:p>
-                    <w:p>
-                      <w:pPr>
-                        <w:pStyle w:val="FootnoteText"/>
-                      </w:pPr>
-                      <w:r>
-                        <w:t>Provided by the Lay Dominican St. Martin de Porres Fraternity, Hanover, NH</w:t>
-                      </w:r>
-                      <w:r>
-                        <w:t>,</w:t>
-                      </w:r>
-                      <w:r>
-                        <w:t xml:space="preserve"> </w:t>
-                      </w:r>
-                      <w:r>
-                        <w:t>boston3op.com,</w:t>
-                      </w:r>
-                      <w:r>
-                        <w:t xml:space="preserve"> and </w:t>
-                      </w:r>
-                      <w:r>
-                        <w:br/>
-                      </w:r>
-                      <w:r>
-                        <w:t>Knights of Columbus counsels 2656 and 15094</w:t>
-                      </w:r>
-                    </w:p>
-                  </w:txbxContent>
-                </v:textbox>
-                <w10:wrap type="through" anchorx="page" anchory="page"/>
-              </v:shape>
-            </w:pict>
-          </mc:Fallback>
-        </mc:AlternateContent>
-      </w:r>
       <w:r>
         <w:rPr>
           <w:noProof/>
@@ -2144,7 +2144,7 @@
                         <a:effectLst/>
                         <a:extLst>
                           <a:ext uri="{C572A759-6A51-4108-AA02-DFA0A04FC94B}">
-                            <ma14:wrappingTextBoxFlag xmlns="" xmlns:mo="http://schemas.microsoft.com/office/mac/office/2008/main" xmlns:mv="urn:schemas-microsoft-com:mac:vml" xmlns:o="urn:schemas-microsoft-com:office:office" xmlns:v="urn:schemas-microsoft-com:vml" xmlns:w10="urn:schemas-microsoft-com:office:word" xmlns:w="http://schemas.openxmlformats.org/wordprocessingml/2006/main" xmlns:ma14="http://schemas.microsoft.com/office/mac/drawingml/2011/main" val="1"/>
+                            <ma14:wrappingTextBoxFlag xmlns:ma14="http://schemas.microsoft.com/office/mac/drawingml/2011/main" xmlns:w="http://schemas.openxmlformats.org/wordprocessingml/2006/main" xmlns:w10="urn:schemas-microsoft-com:office:word" xmlns:v="urn:schemas-microsoft-com:vml" xmlns:o="urn:schemas-microsoft-com:office:office" xmlns:mv="urn:schemas-microsoft-com:mac:vml" xmlns:mo="http://schemas.microsoft.com/office/mac/office/2008/main" xmlns="" val="1"/>
                           </a:ext>
                         </a:extLst>
                       </wps:spPr>
@@ -3522,7 +3522,7 @@
 </file>
 
 <file path=customXml/itemProps1.xml><?xml version="1.0" encoding="utf-8"?>
-<ds:datastoreItem xmlns:ds="http://schemas.openxmlformats.org/officeDocument/2006/customXml" ds:itemID="{DD3F59DE-FC36-4DD3-B42A-6DDB2799C965}">
+<ds:datastoreItem xmlns:ds="http://schemas.openxmlformats.org/officeDocument/2006/customXml" ds:itemID="{F10D1BF1-C3D9-4484-9A30-E1BB81B16DC8}">
   <ds:schemaRefs>
     <ds:schemaRef ds:uri="http://schemas.openxmlformats.org/officeDocument/2006/bibliography"/>
   </ds:schemaRefs>

</xml_diff>